<commit_message>
modificações no status,tabela, botoões e falta o footer
</commit_message>
<xml_diff>
--- a/Template_PDA.docx
+++ b/Template_PDA.docx
@@ -107,7 +107,7 @@
           <w:sz w:val="28"/>
           <w:szCs w:val="28"/>
         </w:rPr>
-        <w:t>&lt;Identificação do Cliente&gt;</w:t>
+        <w:t>{{ inquilino }}</w:t>
       </w:r>
     </w:p>
     <w:p>
@@ -163,7 +163,15 @@
           <w:sz w:val="28"/>
           <w:szCs w:val="28"/>
         </w:rPr>
-        <w:t>Versão &lt;x.y&gt;</w:t>
+        <w:t xml:space="preserve">Versão </w:t>
+      </w:r>
+      <w:r>
+        <w:rPr>
+          <w:rFonts w:ascii="Segoe UI" w:hAnsi="Segoe UI" w:cs="Segoe UI"/>
+          <w:sz w:val="28"/>
+          <w:szCs w:val="28"/>
+        </w:rPr>
+        <w:t>{{ versao }}</w:t>
       </w:r>
     </w:p>
     <w:p>
@@ -9338,19 +9346,6 @@
 </file>
 
 <file path=customXml/item1.xml><?xml version="1.0" encoding="utf-8"?>
-<?mso-contentType ?>
-<FormTemplates xmlns="http://schemas.microsoft.com/sharepoint/v3/contenttype/forms">
-  <Display>DocumentLibraryForm</Display>
-  <Edit>DocumentLibraryForm</Edit>
-  <New>DocumentLibraryForm</New>
-</FormTemplates>
-</file>
-
-<file path=customXml/item2.xml><?xml version="1.0" encoding="utf-8"?>
-<b:Sources xmlns:b="http://schemas.openxmlformats.org/officeDocument/2006/bibliography" xmlns="http://schemas.openxmlformats.org/officeDocument/2006/bibliography" SelectedStyle="\APASixthEditionOfficeOnline.xsl" StyleName="APA" Version="6"/>
-</file>
-
-<file path=customXml/item3.xml><?xml version="1.0" encoding="utf-8"?>
 <ct:contentTypeSchema xmlns:ct="http://schemas.microsoft.com/office/2006/metadata/contentType" xmlns:ma="http://schemas.microsoft.com/office/2006/metadata/properties/metaAttributes" ct:_="" ma:_="" ma:contentTypeName="Documento" ma:contentTypeID="0x0101008924AAA4421D3643949BD099B5C0C4E7" ma:contentTypeVersion="16" ma:contentTypeDescription="Crie um novo documento." ma:contentTypeScope="" ma:versionID="8f91c0c477604a866783291a0701e834">
   <xsd:schema xmlns:xsd="http://www.w3.org/2001/XMLSchema" xmlns:xs="http://www.w3.org/2001/XMLSchema" xmlns:p="http://schemas.microsoft.com/office/2006/metadata/properties" xmlns:ns2="b7572554-7ff5-496b-aa02-db030dd80d07" xmlns:ns3="4f781d5f-f007-4d9a-97ca-d8550a4e99f9" targetNamespace="http://schemas.microsoft.com/office/2006/metadata/properties" ma:root="true" ma:fieldsID="f38c3ac1ba60454dce36f7904e3a7cbe" ns2:_="" ns3:_="">
     <xsd:import namespace="b7572554-7ff5-496b-aa02-db030dd80d07"/>
@@ -9593,6 +9588,19 @@
 </ct:contentTypeSchema>
 </file>
 
+<file path=customXml/item2.xml><?xml version="1.0" encoding="utf-8"?>
+<b:Sources xmlns:b="http://schemas.openxmlformats.org/officeDocument/2006/bibliography" xmlns="http://schemas.openxmlformats.org/officeDocument/2006/bibliography" SelectedStyle="\APASixthEditionOfficeOnline.xsl" StyleName="APA" Version="6"/>
+</file>
+
+<file path=customXml/item3.xml><?xml version="1.0" encoding="utf-8"?>
+<?mso-contentType ?>
+<FormTemplates xmlns="http://schemas.microsoft.com/sharepoint/v3/contenttype/forms">
+  <Display>DocumentLibraryForm</Display>
+  <Edit>DocumentLibraryForm</Edit>
+  <New>DocumentLibraryForm</New>
+</FormTemplates>
+</file>
+
 <file path=customXml/item4.xml><?xml version="1.0" encoding="utf-8"?>
 <p:properties xmlns:p="http://schemas.microsoft.com/office/2006/metadata/properties" xmlns:xsi="http://www.w3.org/2001/XMLSchema-instance" xmlns:pc="http://schemas.microsoft.com/office/infopath/2007/PartnerControls">
   <documentManagement>
@@ -9606,22 +9614,6 @@
 </file>
 
 <file path=customXml/itemProps1.xml><?xml version="1.0" encoding="utf-8"?>
-<ds:datastoreItem xmlns:ds="http://schemas.openxmlformats.org/officeDocument/2006/customXml" ds:itemID="{4C29C291-8A69-4698-8E93-76CE62165319}">
-  <ds:schemaRefs>
-    <ds:schemaRef ds:uri="http://schemas.microsoft.com/sharepoint/v3/contenttype/forms"/>
-  </ds:schemaRefs>
-</ds:datastoreItem>
-</file>
-
-<file path=customXml/itemProps2.xml><?xml version="1.0" encoding="utf-8"?>
-<ds:datastoreItem xmlns:ds="http://schemas.openxmlformats.org/officeDocument/2006/customXml" ds:itemID="{F8130F49-3EC9-4446-B5AA-CFCA654F7F63}">
-  <ds:schemaRefs>
-    <ds:schemaRef ds:uri="http://schemas.openxmlformats.org/officeDocument/2006/bibliography"/>
-  </ds:schemaRefs>
-</ds:datastoreItem>
-</file>
-
-<file path=customXml/itemProps3.xml><?xml version="1.0" encoding="utf-8"?>
 <ds:datastoreItem xmlns:ds="http://schemas.openxmlformats.org/officeDocument/2006/customXml" ds:itemID="{F0ABD20C-7436-4867-9686-0D1C2FD63EEB}">
   <ds:schemaRefs>
     <ds:schemaRef ds:uri="http://schemas.microsoft.com/office/2006/metadata/contentType"/>
@@ -9640,6 +9632,22 @@
 </ds:datastoreItem>
 </file>
 
+<file path=customXml/itemProps2.xml><?xml version="1.0" encoding="utf-8"?>
+<ds:datastoreItem xmlns:ds="http://schemas.openxmlformats.org/officeDocument/2006/customXml" ds:itemID="{F8130F49-3EC9-4446-B5AA-CFCA654F7F63}">
+  <ds:schemaRefs>
+    <ds:schemaRef ds:uri="http://schemas.openxmlformats.org/officeDocument/2006/bibliography"/>
+  </ds:schemaRefs>
+</ds:datastoreItem>
+</file>
+
+<file path=customXml/itemProps3.xml><?xml version="1.0" encoding="utf-8"?>
+<ds:datastoreItem xmlns:ds="http://schemas.openxmlformats.org/officeDocument/2006/customXml" ds:itemID="{4C29C291-8A69-4698-8E93-76CE62165319}">
+  <ds:schemaRefs>
+    <ds:schemaRef ds:uri="http://schemas.microsoft.com/sharepoint/v3/contenttype/forms"/>
+  </ds:schemaRefs>
+</ds:datastoreItem>
+</file>
+
 <file path=customXml/itemProps4.xml><?xml version="1.0" encoding="utf-8"?>
 <ds:datastoreItem xmlns:ds="http://schemas.openxmlformats.org/officeDocument/2006/customXml" ds:itemID="{BDC359B1-642C-4DCE-92FA-01456FEB23C1}">
   <ds:schemaRefs>

</xml_diff>

<commit_message>
criado campos até o editar grupos de atendimento, front e back
</commit_message>
<xml_diff>
--- a/Template_PDA.docx
+++ b/Template_PDA.docx
@@ -66,6 +66,7 @@
           <w:u w:val="single"/>
         </w:rPr>
       </w:pPr>
+      <w:proofErr w:type="gramStart"/>
       <w:r>
         <w:rPr>
           <w:rFonts w:ascii="Segoe UI" w:hAnsi="Segoe UI" w:cs="Segoe UI"/>
@@ -73,7 +74,17 @@
           <w:sz w:val="28"/>
           <w:szCs w:val="28"/>
         </w:rPr>
-        <w:t>{{ sistema }}</w:t>
+        <w:t>{{ sistema</w:t>
+      </w:r>
+      <w:proofErr w:type="gramEnd"/>
+      <w:r>
+        <w:rPr>
+          <w:rFonts w:ascii="Segoe UI" w:hAnsi="Segoe UI" w:cs="Segoe UI"/>
+          <w:color w:val="000000"/>
+          <w:sz w:val="28"/>
+          <w:szCs w:val="28"/>
+        </w:rPr>
+        <w:t xml:space="preserve"> }}</w:t>
       </w:r>
     </w:p>
     <w:p>
@@ -100,6 +111,7 @@
           <w:szCs w:val="28"/>
         </w:rPr>
       </w:pPr>
+      <w:proofErr w:type="gramStart"/>
       <w:r>
         <w:rPr>
           <w:rFonts w:ascii="Segoe UI" w:hAnsi="Segoe UI" w:cs="Segoe UI"/>
@@ -107,7 +119,17 @@
           <w:sz w:val="28"/>
           <w:szCs w:val="28"/>
         </w:rPr>
-        <w:t>{{ inquilino }}</w:t>
+        <w:t>{{ inquilino</w:t>
+      </w:r>
+      <w:proofErr w:type="gramEnd"/>
+      <w:r>
+        <w:rPr>
+          <w:rFonts w:ascii="Segoe UI" w:hAnsi="Segoe UI" w:cs="Segoe UI"/>
+          <w:color w:val="000000"/>
+          <w:sz w:val="28"/>
+          <w:szCs w:val="28"/>
+        </w:rPr>
+        <w:t xml:space="preserve"> }}</w:t>
       </w:r>
     </w:p>
     <w:p>
@@ -165,13 +187,33 @@
         </w:rPr>
         <w:t xml:space="preserve">Versão </w:t>
       </w:r>
+      <w:proofErr w:type="gramStart"/>
       <w:r>
         <w:rPr>
           <w:rFonts w:ascii="Segoe UI" w:hAnsi="Segoe UI" w:cs="Segoe UI"/>
           <w:sz w:val="28"/>
           <w:szCs w:val="28"/>
         </w:rPr>
-        <w:t>{{ versao }}</w:t>
+        <w:t xml:space="preserve">{{ </w:t>
+      </w:r>
+      <w:proofErr w:type="spellStart"/>
+      <w:r>
+        <w:rPr>
+          <w:rFonts w:ascii="Segoe UI" w:hAnsi="Segoe UI" w:cs="Segoe UI"/>
+          <w:sz w:val="28"/>
+          <w:szCs w:val="28"/>
+        </w:rPr>
+        <w:t>versao</w:t>
+      </w:r>
+      <w:proofErr w:type="spellEnd"/>
+      <w:proofErr w:type="gramEnd"/>
+      <w:r>
+        <w:rPr>
+          <w:rFonts w:ascii="Segoe UI" w:hAnsi="Segoe UI" w:cs="Segoe UI"/>
+          <w:sz w:val="28"/>
+          <w:szCs w:val="28"/>
+        </w:rPr>
+        <w:t xml:space="preserve"> }}</w:t>
       </w:r>
     </w:p>
     <w:p>
@@ -281,8 +323,9 @@
           <w:sz w:val="28"/>
           <w:szCs w:val="28"/>
         </w:rPr>
-        <w:t>&lt;Identificação da Área Solicitante – Departamento</w:t>
-      </w:r>
+        <w:t xml:space="preserve">Identificação da Área Solicitante – </w:t>
+      </w:r>
+      <w:proofErr w:type="gramStart"/>
       <w:r>
         <w:rPr>
           <w:rFonts w:ascii="Segoe UI" w:hAnsi="Segoe UI" w:cs="Segoe UI"/>
@@ -290,8 +333,9 @@
           <w:sz w:val="28"/>
           <w:szCs w:val="28"/>
         </w:rPr>
-        <w:t>/</w:t>
-      </w:r>
+        <w:t xml:space="preserve">{{ </w:t>
+      </w:r>
+      <w:proofErr w:type="spellStart"/>
       <w:r>
         <w:rPr>
           <w:rFonts w:ascii="Segoe UI" w:hAnsi="Segoe UI" w:cs="Segoe UI"/>
@@ -299,19 +343,38 @@
           <w:sz w:val="28"/>
           <w:szCs w:val="28"/>
         </w:rPr>
-        <w:t>Divisão&gt;</w:t>
-      </w:r>
-    </w:p>
-    <w:p>
-      <w:pPr>
-        <w:rPr>
-          <w:rFonts w:ascii="Segoe UI" w:hAnsi="Segoe UI" w:cs="Segoe UI"/>
-        </w:rPr>
-      </w:pPr>
-    </w:p>
-    <w:p>
-      <w:pPr>
-        <w:spacing w:line="259" w:lineRule="auto"/>
+        <w:t>identificação</w:t>
+      </w:r>
+      <w:proofErr w:type="gramEnd"/>
+      <w:r>
+        <w:rPr>
+          <w:rFonts w:ascii="Segoe UI" w:hAnsi="Segoe UI" w:cs="Segoe UI"/>
+          <w:color w:val="000000"/>
+          <w:sz w:val="28"/>
+          <w:szCs w:val="28"/>
+        </w:rPr>
+        <w:t>_area_solicitante</w:t>
+      </w:r>
+      <w:proofErr w:type="spellEnd"/>
+      <w:r>
+        <w:rPr>
+          <w:rFonts w:ascii="Segoe UI" w:hAnsi="Segoe UI" w:cs="Segoe UI"/>
+          <w:color w:val="000000"/>
+          <w:sz w:val="28"/>
+          <w:szCs w:val="28"/>
+        </w:rPr>
+        <w:t xml:space="preserve"> }}</w:t>
+      </w:r>
+    </w:p>
+    <w:p>
+      <w:pPr>
+        <w:rPr>
+          <w:rFonts w:ascii="Segoe UI" w:hAnsi="Segoe UI" w:cs="Segoe UI"/>
+        </w:rPr>
+      </w:pPr>
+    </w:p>
+    <w:p>
+      <w:pPr>
         <w:rPr>
           <w:rFonts w:ascii="Segoe UI" w:eastAsia="Times New Roman" w:hAnsi="Segoe UI" w:cs="Segoe UI"/>
           <w:sz w:val="20"/>
@@ -481,12 +544,14 @@
                 <w:rFonts w:ascii="Segoe UI" w:hAnsi="Segoe UI" w:cs="Segoe UI"/>
               </w:rPr>
             </w:pPr>
+            <w:proofErr w:type="gramStart"/>
             <w:r>
               <w:rPr>
                 <w:rFonts w:ascii="Segoe UI" w:hAnsi="Segoe UI" w:cs="Segoe UI"/>
               </w:rPr>
               <w:t>DM.XXXXX</w:t>
             </w:r>
+            <w:proofErr w:type="gramEnd"/>
           </w:p>
           <w:p>
             <w:pPr>
@@ -519,7 +584,35 @@
               <w:rPr>
                 <w:rFonts w:ascii="Segoe UI" w:hAnsi="Segoe UI" w:cs="Segoe UI"/>
               </w:rPr>
-              <w:t>&lt;dd/mm/aaaa&gt;</w:t>
+              <w:t>&lt;</w:t>
+            </w:r>
+            <w:proofErr w:type="spellStart"/>
+            <w:r>
+              <w:rPr>
+                <w:rFonts w:ascii="Segoe UI" w:hAnsi="Segoe UI" w:cs="Segoe UI"/>
+              </w:rPr>
+              <w:t>dd</w:t>
+            </w:r>
+            <w:proofErr w:type="spellEnd"/>
+            <w:r>
+              <w:rPr>
+                <w:rFonts w:ascii="Segoe UI" w:hAnsi="Segoe UI" w:cs="Segoe UI"/>
+              </w:rPr>
+              <w:t>/mm/</w:t>
+            </w:r>
+            <w:proofErr w:type="spellStart"/>
+            <w:r>
+              <w:rPr>
+                <w:rFonts w:ascii="Segoe UI" w:hAnsi="Segoe UI" w:cs="Segoe UI"/>
+              </w:rPr>
+              <w:t>aaaa</w:t>
+            </w:r>
+            <w:proofErr w:type="spellEnd"/>
+            <w:r>
+              <w:rPr>
+                <w:rFonts w:ascii="Segoe UI" w:hAnsi="Segoe UI" w:cs="Segoe UI"/>
+              </w:rPr>
+              <w:t>&gt;</w:t>
             </w:r>
           </w:p>
         </w:tc>
@@ -539,7 +632,21 @@
               <w:rPr>
                 <w:rFonts w:ascii="Segoe UI" w:hAnsi="Segoe UI" w:cs="Segoe UI"/>
               </w:rPr>
-              <w:t>&lt;x.y&gt;</w:t>
+              <w:t>&lt;</w:t>
+            </w:r>
+            <w:proofErr w:type="spellStart"/>
+            <w:r>
+              <w:rPr>
+                <w:rFonts w:ascii="Segoe UI" w:hAnsi="Segoe UI" w:cs="Segoe UI"/>
+              </w:rPr>
+              <w:t>x.y</w:t>
+            </w:r>
+            <w:proofErr w:type="spellEnd"/>
+            <w:r>
+              <w:rPr>
+                <w:rFonts w:ascii="Segoe UI" w:hAnsi="Segoe UI" w:cs="Segoe UI"/>
+              </w:rPr>
+              <w:t>&gt;</w:t>
             </w:r>
           </w:p>
         </w:tc>
@@ -2467,6 +2574,7 @@
         <w:jc w:val="both"/>
         <w:rPr>
           <w:rFonts w:ascii="Segoe UI" w:eastAsia="Times New Roman" w:hAnsi="Segoe UI" w:cs="Segoe UI"/>
+          <w:color w:val="000000"/>
           <w:lang w:eastAsia="pt-BR"/>
         </w:rPr>
       </w:pPr>
@@ -2544,6 +2652,53 @@
     </w:p>
     <w:p>
       <w:pPr>
+        <w:spacing w:after="160" w:line="360" w:lineRule="auto"/>
+        <w:jc w:val="both"/>
+        <w:rPr>
+          <w:rFonts w:ascii="Segoe UI" w:eastAsia="Times New Roman" w:hAnsi="Segoe UI" w:cs="Segoe UI"/>
+          <w:u w:val="single"/>
+          <w:lang w:eastAsia="pt-BR"/>
+        </w:rPr>
+      </w:pPr>
+      <w:proofErr w:type="gramStart"/>
+      <w:r>
+        <w:rPr>
+          <w:rFonts w:ascii="Segoe UI" w:eastAsia="Times New Roman" w:hAnsi="Segoe UI" w:cs="Segoe UI"/>
+          <w:color w:val="000000"/>
+          <w:lang w:eastAsia="pt-BR"/>
+        </w:rPr>
+        <w:t xml:space="preserve">{{ </w:t>
+      </w:r>
+      <w:proofErr w:type="spellStart"/>
+      <w:r>
+        <w:rPr>
+          <w:rFonts w:ascii="Segoe UI" w:eastAsia="Times New Roman" w:hAnsi="Segoe UI" w:cs="Segoe UI"/>
+          <w:color w:val="000000"/>
+          <w:lang w:eastAsia="pt-BR"/>
+        </w:rPr>
+        <w:t>objetivo</w:t>
+      </w:r>
+      <w:proofErr w:type="gramEnd"/>
+      <w:r>
+        <w:rPr>
+          <w:rFonts w:ascii="Segoe UI" w:eastAsia="Times New Roman" w:hAnsi="Segoe UI" w:cs="Segoe UI"/>
+          <w:color w:val="000000"/>
+          <w:lang w:eastAsia="pt-BR"/>
+        </w:rPr>
+        <w:t>_plano_atendimento</w:t>
+      </w:r>
+      <w:proofErr w:type="spellEnd"/>
+      <w:r>
+        <w:rPr>
+          <w:rFonts w:ascii="Segoe UI" w:eastAsia="Times New Roman" w:hAnsi="Segoe UI" w:cs="Segoe UI"/>
+          <w:color w:val="000000"/>
+          <w:lang w:eastAsia="pt-BR"/>
+        </w:rPr>
+        <w:t xml:space="preserve"> }}</w:t>
+      </w:r>
+    </w:p>
+    <w:p>
+      <w:pPr>
         <w:pStyle w:val="Ttulo1"/>
       </w:pPr>
       <w:bookmarkStart w:id="1" w:name="_Toc101173504"/>
@@ -2554,6 +2709,17 @@
         <w:t>da Solução</w:t>
       </w:r>
       <w:bookmarkEnd w:id="1"/>
+    </w:p>
+    <w:p>
+      <w:r>
+        <w:t>**</w:t>
+      </w:r>
+      <w:r>
+        <w:rPr>
+          <w:color w:val="FF0000"/>
+        </w:rPr>
+        <w:t>Descrição do Produto</w:t>
+      </w:r>
     </w:p>
     <w:p>
       <w:pPr>
@@ -2671,6 +2837,17 @@
       <w:bookmarkEnd w:id="2"/>
     </w:p>
     <w:p>
+      <w:r>
+        <w:t>*</w:t>
+      </w:r>
+      <w:r>
+        <w:rPr>
+          <w:color w:val="FF0000"/>
+        </w:rPr>
+        <w:t>Canais de Atendimento</w:t>
+      </w:r>
+    </w:p>
+    <w:p>
       <w:pPr>
         <w:pStyle w:val="western"/>
         <w:spacing w:before="0" w:beforeAutospacing="0" w:after="0" w:line="360" w:lineRule="auto"/>
@@ -2784,21 +2961,23 @@
         </w:rPr>
         <w:t xml:space="preserve">se haverá </w:t>
       </w:r>
+      <w:proofErr w:type="spellStart"/>
       <w:r>
         <w:rPr>
           <w:rFonts w:ascii="Segoe UI" w:hAnsi="Segoe UI" w:cs="Segoe UI"/>
           <w:sz w:val="21"/>
           <w:szCs w:val="21"/>
         </w:rPr>
-        <w:t>Chatbot humanizado</w:t>
-      </w:r>
+        <w:t>Chatbot</w:t>
+      </w:r>
+      <w:proofErr w:type="spellEnd"/>
       <w:r>
         <w:rPr>
           <w:rFonts w:ascii="Segoe UI" w:hAnsi="Segoe UI" w:cs="Segoe UI"/>
           <w:sz w:val="21"/>
           <w:szCs w:val="21"/>
         </w:rPr>
-        <w:t xml:space="preserve"> o</w:t>
+        <w:t xml:space="preserve"> humanizado</w:t>
       </w:r>
       <w:r>
         <w:rPr>
@@ -2806,7 +2985,7 @@
           <w:sz w:val="21"/>
           <w:szCs w:val="21"/>
         </w:rPr>
-        <w:t xml:space="preserve">u </w:t>
+        <w:t xml:space="preserve"> o</w:t>
       </w:r>
       <w:r>
         <w:rPr>
@@ -2814,7 +2993,7 @@
           <w:sz w:val="21"/>
           <w:szCs w:val="21"/>
         </w:rPr>
-        <w:t>automatizado</w:t>
+        <w:t xml:space="preserve">u </w:t>
       </w:r>
       <w:r>
         <w:rPr>
@@ -2822,7 +3001,7 @@
           <w:sz w:val="21"/>
           <w:szCs w:val="21"/>
         </w:rPr>
-        <w:t xml:space="preserve"> e se aplicável</w:t>
+        <w:t>automatizado</w:t>
       </w:r>
       <w:r>
         <w:rPr>
@@ -2830,7 +3009,7 @@
           <w:sz w:val="21"/>
           <w:szCs w:val="21"/>
         </w:rPr>
-        <w:t>,</w:t>
+        <w:t xml:space="preserve"> e se aplicável</w:t>
       </w:r>
       <w:r>
         <w:rPr>
@@ -2838,7 +3017,7 @@
           <w:sz w:val="21"/>
           <w:szCs w:val="21"/>
         </w:rPr>
-        <w:t xml:space="preserve"> </w:t>
+        <w:t>,</w:t>
       </w:r>
       <w:r>
         <w:rPr>
@@ -2846,7 +3025,7 @@
           <w:sz w:val="21"/>
           <w:szCs w:val="21"/>
         </w:rPr>
-        <w:t xml:space="preserve">informar os requisitos de </w:t>
+        <w:t xml:space="preserve"> </w:t>
       </w:r>
       <w:r>
         <w:rPr>
@@ -2854,7 +3033,7 @@
           <w:sz w:val="21"/>
           <w:szCs w:val="21"/>
         </w:rPr>
-        <w:t>implementa</w:t>
+        <w:t xml:space="preserve">informar os requisitos de </w:t>
       </w:r>
       <w:r>
         <w:rPr>
@@ -2862,7 +3041,7 @@
           <w:sz w:val="21"/>
           <w:szCs w:val="21"/>
         </w:rPr>
-        <w:t>ção e atendimento</w:t>
+        <w:t>implementa</w:t>
       </w:r>
       <w:r>
         <w:rPr>
@@ -2870,7 +3049,7 @@
           <w:sz w:val="21"/>
           <w:szCs w:val="21"/>
         </w:rPr>
-        <w:t>, se haverá</w:t>
+        <w:t>ção e atendimento</w:t>
       </w:r>
       <w:r>
         <w:rPr>
@@ -2878,7 +3057,7 @@
           <w:sz w:val="21"/>
           <w:szCs w:val="21"/>
         </w:rPr>
-        <w:t xml:space="preserve"> </w:t>
+        <w:t>, se haverá</w:t>
       </w:r>
       <w:r>
         <w:rPr>
@@ -2886,7 +3065,7 @@
           <w:sz w:val="21"/>
           <w:szCs w:val="21"/>
         </w:rPr>
-        <w:t>integraç</w:t>
+        <w:t xml:space="preserve"> </w:t>
       </w:r>
       <w:r>
         <w:rPr>
@@ -2894,7 +3073,7 @@
           <w:sz w:val="21"/>
           <w:szCs w:val="21"/>
         </w:rPr>
-        <w:t>ões</w:t>
+        <w:t>integraç</w:t>
       </w:r>
       <w:r>
         <w:rPr>
@@ -2902,7 +3081,7 @@
           <w:sz w:val="21"/>
           <w:szCs w:val="21"/>
         </w:rPr>
-        <w:t xml:space="preserve"> de ferramentas</w:t>
+        <w:t>ões</w:t>
       </w:r>
       <w:r>
         <w:rPr>
@@ -2910,15 +3089,41 @@
           <w:sz w:val="21"/>
           <w:szCs w:val="21"/>
         </w:rPr>
-        <w:t xml:space="preserve">, </w:t>
-      </w:r>
+        <w:t xml:space="preserve"> de </w:t>
+      </w:r>
+      <w:proofErr w:type="gramStart"/>
       <w:r>
         <w:rPr>
           <w:rFonts w:ascii="Segoe UI" w:hAnsi="Segoe UI" w:cs="Segoe UI"/>
           <w:sz w:val="21"/>
           <w:szCs w:val="21"/>
         </w:rPr>
-        <w:t>etc.&gt;</w:t>
+        <w:t>ferramentas</w:t>
+      </w:r>
+      <w:r>
+        <w:rPr>
+          <w:rFonts w:ascii="Segoe UI" w:hAnsi="Segoe UI" w:cs="Segoe UI"/>
+          <w:sz w:val="21"/>
+          <w:szCs w:val="21"/>
+        </w:rPr>
+        <w:t xml:space="preserve">, </w:t>
+      </w:r>
+      <w:r>
+        <w:rPr>
+          <w:rFonts w:ascii="Segoe UI" w:hAnsi="Segoe UI" w:cs="Segoe UI"/>
+          <w:sz w:val="21"/>
+          <w:szCs w:val="21"/>
+        </w:rPr>
+        <w:t>etc.</w:t>
+      </w:r>
+      <w:proofErr w:type="gramEnd"/>
+      <w:r>
+        <w:rPr>
+          <w:rFonts w:ascii="Segoe UI" w:hAnsi="Segoe UI" w:cs="Segoe UI"/>
+          <w:sz w:val="21"/>
+          <w:szCs w:val="21"/>
+        </w:rPr>
+        <w:t>&gt;</w:t>
       </w:r>
     </w:p>
     <w:p>
@@ -3005,6 +3210,31 @@
         <w:t>Usuários no LDAP</w:t>
       </w:r>
       <w:bookmarkEnd w:id="3"/>
+    </w:p>
+    <w:p>
+      <w:r>
+        <w:t>***</w:t>
+      </w:r>
+      <w:r>
+        <w:rPr>
+          <w:rFonts w:ascii="Segoe UI" w:hAnsi="Segoe UI" w:cs="Segoe UI"/>
+          <w:b/>
+          <w:bCs/>
+          <w:color w:val="17A2B8"/>
+          <w:shd w:val="clear" w:color="auto" w:fill="FFFFFF"/>
+        </w:rPr>
+        <w:t xml:space="preserve"> </w:t>
+      </w:r>
+      <w:r>
+        <w:rPr>
+          <w:rFonts w:ascii="Segoe UI" w:hAnsi="Segoe UI" w:cs="Segoe UI"/>
+          <w:b/>
+          <w:bCs/>
+          <w:color w:val="FF0000"/>
+          <w:shd w:val="clear" w:color="auto" w:fill="FFFFFF"/>
+        </w:rPr>
+        <w:t>Requisitos de cadastramento no LDAP:</w:t>
+      </w:r>
     </w:p>
     <w:p>
       <w:pPr>
@@ -3185,6 +3415,7 @@
         <w:rPr>
           <w:rFonts w:ascii="Segoe UI" w:hAnsi="Segoe UI" w:cs="Segoe UI"/>
         </w:rPr>
+        <w:lastRenderedPageBreak/>
         <w:t>&lt;Descrever os requisitos do cadastramento</w:t>
       </w:r>
       <w:r>
@@ -3337,7 +3568,21 @@
         <w:rPr>
           <w:rFonts w:ascii="Segoe UI" w:hAnsi="Segoe UI" w:cs="Segoe UI"/>
         </w:rPr>
-        <w:t xml:space="preserve"> (Organization)</w:t>
+        <w:t xml:space="preserve"> (</w:t>
+      </w:r>
+      <w:proofErr w:type="spellStart"/>
+      <w:r>
+        <w:rPr>
+          <w:rFonts w:ascii="Segoe UI" w:hAnsi="Segoe UI" w:cs="Segoe UI"/>
+        </w:rPr>
+        <w:t>Organization</w:t>
+      </w:r>
+      <w:proofErr w:type="spellEnd"/>
+      <w:r>
+        <w:rPr>
+          <w:rFonts w:ascii="Segoe UI" w:hAnsi="Segoe UI" w:cs="Segoe UI"/>
+        </w:rPr>
+        <w:t>)</w:t>
       </w:r>
       <w:r>
         <w:rPr>
@@ -3377,6 +3622,7 @@
         </w:rPr>
         <w:t>s (</w:t>
       </w:r>
+      <w:proofErr w:type="spellStart"/>
       <w:r>
         <w:rPr>
           <w:rFonts w:ascii="Segoe UI" w:hAnsi="Segoe UI" w:cs="Segoe UI"/>
@@ -3387,7 +3633,14 @@
         <w:rPr>
           <w:rFonts w:ascii="Segoe UI" w:hAnsi="Segoe UI" w:cs="Segoe UI"/>
         </w:rPr>
-        <w:t>usinessCategory);</w:t>
+        <w:t>usinessCategory</w:t>
+      </w:r>
+      <w:proofErr w:type="spellEnd"/>
+      <w:r>
+        <w:rPr>
+          <w:rFonts w:ascii="Segoe UI" w:hAnsi="Segoe UI" w:cs="Segoe UI"/>
+        </w:rPr>
+        <w:t>);</w:t>
       </w:r>
     </w:p>
     <w:p>
@@ -3421,6 +3674,7 @@
         </w:rPr>
         <w:t xml:space="preserve"> (</w:t>
       </w:r>
+      <w:proofErr w:type="spellStart"/>
       <w:r>
         <w:rPr>
           <w:rFonts w:ascii="Segoe UI" w:hAnsi="Segoe UI" w:cs="Segoe UI"/>
@@ -3443,7 +3697,14 @@
         <w:rPr>
           <w:rFonts w:ascii="Segoe UI" w:hAnsi="Segoe UI" w:cs="Segoe UI"/>
         </w:rPr>
-        <w:t>ddress).</w:t>
+        <w:t>ddress</w:t>
+      </w:r>
+      <w:proofErr w:type="spellEnd"/>
+      <w:r>
+        <w:rPr>
+          <w:rFonts w:ascii="Segoe UI" w:hAnsi="Segoe UI" w:cs="Segoe UI"/>
+        </w:rPr>
+        <w:t>).</w:t>
       </w:r>
       <w:r>
         <w:rPr>
@@ -3464,7 +3725,6 @@
         <w:rPr>
           <w:rFonts w:ascii="Segoe UI" w:hAnsi="Segoe UI" w:cs="Segoe UI"/>
         </w:rPr>
-        <w:lastRenderedPageBreak/>
         <w:t>&lt;Caso não tenha nada a descrever, informar</w:t>
       </w:r>
       <w:r>
@@ -3779,6 +4039,31 @@
     </w:p>
     <w:p>
       <w:pPr>
+        <w:rPr>
+          <w:color w:val="FF0000"/>
+        </w:rPr>
+      </w:pPr>
+      <w:r>
+        <w:rPr>
+          <w:color w:val="FF0000"/>
+        </w:rPr>
+        <w:t>**</w:t>
+      </w:r>
+      <w:r>
+        <w:rPr>
+          <w:rFonts w:ascii="Segoe UI" w:hAnsi="Segoe UI" w:cs="Segoe UI"/>
+          <w:b/>
+          <w:bCs/>
+          <w:color w:val="FF0000"/>
+          <w:sz w:val="30"/>
+          <w:szCs w:val="30"/>
+          <w:shd w:val="clear" w:color="auto" w:fill="FFFFFF"/>
+        </w:rPr>
+        <w:t xml:space="preserve"> Cadastramento de Itens de Catálogo</w:t>
+      </w:r>
+    </w:p>
+    <w:p>
+      <w:pPr>
         <w:spacing w:after="0" w:line="360" w:lineRule="auto"/>
         <w:jc w:val="both"/>
         <w:rPr>
@@ -4063,7 +4348,35 @@
         <w:rPr>
           <w:rFonts w:ascii="Segoe UI" w:hAnsi="Segoe UI" w:cs="Segoe UI"/>
         </w:rPr>
-        <w:t>: Roteiros de Atendimento, FAQs, Scripts, etc.&gt;</w:t>
+        <w:t xml:space="preserve">: Roteiros de Atendimento, </w:t>
+      </w:r>
+      <w:proofErr w:type="spellStart"/>
+      <w:r>
+        <w:rPr>
+          <w:rFonts w:ascii="Segoe UI" w:hAnsi="Segoe UI" w:cs="Segoe UI"/>
+        </w:rPr>
+        <w:t>FAQs</w:t>
+      </w:r>
+      <w:proofErr w:type="spellEnd"/>
+      <w:r>
+        <w:rPr>
+          <w:rFonts w:ascii="Segoe UI" w:hAnsi="Segoe UI" w:cs="Segoe UI"/>
+        </w:rPr>
+        <w:t xml:space="preserve">, </w:t>
+      </w:r>
+      <w:proofErr w:type="gramStart"/>
+      <w:r>
+        <w:rPr>
+          <w:rFonts w:ascii="Segoe UI" w:hAnsi="Segoe UI" w:cs="Segoe UI"/>
+        </w:rPr>
+        <w:t>Scripts, etc.</w:t>
+      </w:r>
+      <w:proofErr w:type="gramEnd"/>
+      <w:r>
+        <w:rPr>
+          <w:rFonts w:ascii="Segoe UI" w:hAnsi="Segoe UI" w:cs="Segoe UI"/>
+        </w:rPr>
+        <w:t>&gt;</w:t>
       </w:r>
     </w:p>
     <w:p>
@@ -4217,7 +4530,14 @@
         <w:rPr>
           <w:rFonts w:ascii="Segoe UI" w:hAnsi="Segoe UI" w:cs="Segoe UI"/>
         </w:rPr>
-        <w:t xml:space="preserve">nformar a área responsável pela instrutoria, data e hora previamente negociada e agendada na ferramenta colaborativa </w:t>
+        <w:t xml:space="preserve">nformar a área responsável pela </w:t>
+      </w:r>
+      <w:r>
+        <w:rPr>
+          <w:rFonts w:ascii="Segoe UI" w:hAnsi="Segoe UI" w:cs="Segoe UI"/>
+        </w:rPr>
+        <w:lastRenderedPageBreak/>
+        <w:t xml:space="preserve">instrutoria, data e hora previamente negociada e agendada na ferramenta colaborativa </w:t>
       </w:r>
       <w:r>
         <w:rPr>
@@ -4394,7 +4714,6 @@
         <w:pStyle w:val="Ttulo1"/>
       </w:pPr>
       <w:r>
-        <w:lastRenderedPageBreak/>
         <w:t xml:space="preserve"> </w:t>
       </w:r>
       <w:bookmarkStart w:id="9" w:name="_Toc101173512"/>
@@ -4490,7 +4809,21 @@
         <w:rPr>
           <w:rFonts w:ascii="Segoe UI" w:hAnsi="Segoe UI" w:cs="Segoe UI"/>
         </w:rPr>
-        <w:t>Estados, Municípios, etc.&gt;</w:t>
+        <w:t xml:space="preserve">Estados, </w:t>
+      </w:r>
+      <w:proofErr w:type="gramStart"/>
+      <w:r>
+        <w:rPr>
+          <w:rFonts w:ascii="Segoe UI" w:hAnsi="Segoe UI" w:cs="Segoe UI"/>
+        </w:rPr>
+        <w:t>Municípios, etc.</w:t>
+      </w:r>
+      <w:proofErr w:type="gramEnd"/>
+      <w:r>
+        <w:rPr>
+          <w:rFonts w:ascii="Segoe UI" w:hAnsi="Segoe UI" w:cs="Segoe UI"/>
+        </w:rPr>
+        <w:t>&gt;</w:t>
       </w:r>
     </w:p>
     <w:p>
@@ -4541,6 +4874,29 @@
         <w:t>Soluções Impactadas ou interdependentes</w:t>
       </w:r>
       <w:bookmarkEnd w:id="10"/>
+    </w:p>
+    <w:p>
+      <w:pPr>
+        <w:rPr>
+          <w:color w:val="FF0000"/>
+        </w:rPr>
+      </w:pPr>
+      <w:r>
+        <w:rPr>
+          <w:color w:val="FF0000"/>
+        </w:rPr>
+        <w:t>**</w:t>
+      </w:r>
+      <w:r>
+        <w:rPr>
+          <w:rFonts w:ascii="Segoe UI" w:hAnsi="Segoe UI" w:cs="Segoe UI"/>
+          <w:b/>
+          <w:bCs/>
+          <w:color w:val="FF0000"/>
+          <w:shd w:val="clear" w:color="auto" w:fill="FFFFFF"/>
+        </w:rPr>
+        <w:t xml:space="preserve"> Soluções Impactadas ou interdependentes:</w:t>
+      </w:r>
     </w:p>
     <w:p>
       <w:pPr>
@@ -4821,6 +5177,7 @@
       </w:pPr>
       <w:bookmarkStart w:id="13" w:name="_Toc101173516"/>
       <w:r>
+        <w:lastRenderedPageBreak/>
         <w:t>Capacidade de Atendimento</w:t>
       </w:r>
       <w:bookmarkEnd w:id="13"/>
@@ -5788,6 +6145,23 @@
     </w:p>
     <w:p>
       <w:pPr>
+        <w:rPr>
+          <w:color w:val="FF0000"/>
+        </w:rPr>
+      </w:pPr>
+      <w:r>
+        <w:rPr>
+          <w:rFonts w:ascii="Segoe UI" w:hAnsi="Segoe UI" w:cs="Segoe UI"/>
+          <w:b/>
+          <w:bCs/>
+          <w:color w:val="FF0000"/>
+          <w:shd w:val="clear" w:color="auto" w:fill="FFFFFF"/>
+        </w:rPr>
+        <w:t>Cronograma de Implantação da Solução</w:t>
+      </w:r>
+    </w:p>
+    <w:p>
+      <w:pPr>
         <w:spacing w:after="0" w:line="360" w:lineRule="auto"/>
         <w:jc w:val="both"/>
         <w:rPr>
@@ -5874,6 +6248,7 @@
                 <w:b/>
                 <w:bCs/>
               </w:rPr>
+              <w:lastRenderedPageBreak/>
               <w:t>Data Prevista</w:t>
             </w:r>
           </w:p>
@@ -5979,7 +6354,35 @@
               <w:rPr>
                 <w:rFonts w:ascii="Segoe UI" w:hAnsi="Segoe UI" w:cs="Segoe UI"/>
               </w:rPr>
-              <w:t>&lt;dd/mm/aaaa&gt;</w:t>
+              <w:t>&lt;</w:t>
+            </w:r>
+            <w:proofErr w:type="spellStart"/>
+            <w:r>
+              <w:rPr>
+                <w:rFonts w:ascii="Segoe UI" w:hAnsi="Segoe UI" w:cs="Segoe UI"/>
+              </w:rPr>
+              <w:t>dd</w:t>
+            </w:r>
+            <w:proofErr w:type="spellEnd"/>
+            <w:r>
+              <w:rPr>
+                <w:rFonts w:ascii="Segoe UI" w:hAnsi="Segoe UI" w:cs="Segoe UI"/>
+              </w:rPr>
+              <w:t>/mm/</w:t>
+            </w:r>
+            <w:proofErr w:type="spellStart"/>
+            <w:r>
+              <w:rPr>
+                <w:rFonts w:ascii="Segoe UI" w:hAnsi="Segoe UI" w:cs="Segoe UI"/>
+              </w:rPr>
+              <w:t>aaaa</w:t>
+            </w:r>
+            <w:proofErr w:type="spellEnd"/>
+            <w:r>
+              <w:rPr>
+                <w:rFonts w:ascii="Segoe UI" w:hAnsi="Segoe UI" w:cs="Segoe UI"/>
+              </w:rPr>
+              <w:t>&gt;</w:t>
             </w:r>
           </w:p>
         </w:tc>
@@ -6343,7 +6746,25 @@
                 <w:b/>
                 <w:bCs/>
               </w:rPr>
-              <w:t>Demanda DM.XXXXXX / Projeto DTP.XXXXX</w:t>
+              <w:t xml:space="preserve">Demanda </w:t>
+            </w:r>
+            <w:proofErr w:type="gramStart"/>
+            <w:r>
+              <w:rPr>
+                <w:rFonts w:ascii="Segoe UI" w:hAnsi="Segoe UI" w:cs="Segoe UI"/>
+                <w:b/>
+                <w:bCs/>
+              </w:rPr>
+              <w:t>DM.XXXXXX</w:t>
+            </w:r>
+            <w:proofErr w:type="gramEnd"/>
+            <w:r>
+              <w:rPr>
+                <w:rFonts w:ascii="Segoe UI" w:hAnsi="Segoe UI" w:cs="Segoe UI"/>
+                <w:b/>
+                <w:bCs/>
+              </w:rPr>
+              <w:t xml:space="preserve"> / Projeto DTP.XXXXX</w:t>
             </w:r>
           </w:p>
         </w:tc>
@@ -6412,7 +6833,21 @@
               <w:rPr>
                 <w:rFonts w:ascii="Segoe UI" w:hAnsi="Segoe UI" w:cs="Segoe UI"/>
               </w:rPr>
-              <w:t>&lt;dd/mm/aa&gt;</w:t>
+              <w:t>&lt;</w:t>
+            </w:r>
+            <w:proofErr w:type="spellStart"/>
+            <w:r>
+              <w:rPr>
+                <w:rFonts w:ascii="Segoe UI" w:hAnsi="Segoe UI" w:cs="Segoe UI"/>
+              </w:rPr>
+              <w:t>dd</w:t>
+            </w:r>
+            <w:proofErr w:type="spellEnd"/>
+            <w:r>
+              <w:rPr>
+                <w:rFonts w:ascii="Segoe UI" w:hAnsi="Segoe UI" w:cs="Segoe UI"/>
+              </w:rPr>
+              <w:t>/mm/aa&gt;</w:t>
             </w:r>
           </w:p>
         </w:tc>
@@ -6432,7 +6867,21 @@
               <w:rPr>
                 <w:rFonts w:ascii="Segoe UI" w:hAnsi="Segoe UI" w:cs="Segoe UI"/>
               </w:rPr>
-              <w:t>&lt;dd/mm/aa&gt;</w:t>
+              <w:t>&lt;</w:t>
+            </w:r>
+            <w:proofErr w:type="spellStart"/>
+            <w:r>
+              <w:rPr>
+                <w:rFonts w:ascii="Segoe UI" w:hAnsi="Segoe UI" w:cs="Segoe UI"/>
+              </w:rPr>
+              <w:t>dd</w:t>
+            </w:r>
+            <w:proofErr w:type="spellEnd"/>
+            <w:r>
+              <w:rPr>
+                <w:rFonts w:ascii="Segoe UI" w:hAnsi="Segoe UI" w:cs="Segoe UI"/>
+              </w:rPr>
+              <w:t>/mm/aa&gt;</w:t>
             </w:r>
           </w:p>
         </w:tc>
@@ -7276,7 +7725,16 @@
               <w:sz w:val="18"/>
               <w:szCs w:val="18"/>
             </w:rPr>
-            <w:t xml:space="preserve"> 1.0</w:t>
+            <w:t xml:space="preserve"> </w:t>
+          </w:r>
+          <w:proofErr w:type="gramStart"/>
+          <w:r>
+            <w:rPr>
+              <w:rFonts w:ascii="Segoe UI" w:hAnsi="Segoe UI" w:cs="Segoe UI"/>
+              <w:sz w:val="18"/>
+              <w:szCs w:val="18"/>
+            </w:rPr>
+            <w:t>1.0</w:t>
           </w:r>
           <w:r>
             <w:rPr>
@@ -7286,6 +7744,7 @@
             </w:rPr>
             <w:t xml:space="preserve"> )</w:t>
           </w:r>
+          <w:proofErr w:type="gramEnd"/>
         </w:p>
       </w:tc>
       <w:tc>

</xml_diff>

<commit_message>
Todos os campos criados, faltando apenas testes
</commit_message>
<xml_diff>
--- a/Template_PDA.docx
+++ b/Template_PDA.docx
@@ -66,7 +66,6 @@
           <w:u w:val="single"/>
         </w:rPr>
       </w:pPr>
-      <w:proofErr w:type="gramStart"/>
       <w:r>
         <w:rPr>
           <w:rFonts w:ascii="Segoe UI" w:hAnsi="Segoe UI" w:cs="Segoe UI"/>
@@ -74,17 +73,42 @@
           <w:sz w:val="28"/>
           <w:szCs w:val="28"/>
         </w:rPr>
-        <w:t>{{ sistema</w:t>
-      </w:r>
-      <w:proofErr w:type="gramEnd"/>
-      <w:r>
+        <w:t>{{ sistema }}</w:t>
+      </w:r>
+    </w:p>
+    <w:p>
+      <w:pPr>
+        <w:pStyle w:val="western"/>
+        <w:spacing w:after="0"/>
+        <w:jc w:val="right"/>
+        <w:rPr>
+          <w:rFonts w:ascii="Segoe UI" w:hAnsi="Segoe UI" w:cs="Segoe UI"/>
+          <w:sz w:val="28"/>
+          <w:szCs w:val="28"/>
+        </w:rPr>
+      </w:pPr>
+    </w:p>
+    <w:p>
+      <w:pPr>
+        <w:pStyle w:val="western"/>
+        <w:spacing w:after="0"/>
+        <w:jc w:val="right"/>
         <w:rPr>
           <w:rFonts w:ascii="Segoe UI" w:hAnsi="Segoe UI" w:cs="Segoe UI"/>
           <w:color w:val="000000"/>
           <w:sz w:val="28"/>
           <w:szCs w:val="28"/>
-        </w:rPr>
-        <w:t xml:space="preserve"> }}</w:t>
+          <w:u w:val="single"/>
+        </w:rPr>
+      </w:pPr>
+      <w:r>
+        <w:rPr>
+          <w:rFonts w:ascii="Segoe UI" w:hAnsi="Segoe UI" w:cs="Segoe UI"/>
+          <w:color w:val="000000"/>
+          <w:sz w:val="28"/>
+          <w:szCs w:val="28"/>
+        </w:rPr>
+        <w:t>{{ inquilino }}</w:t>
       </w:r>
     </w:p>
     <w:p>
@@ -106,31 +130,119 @@
         <w:jc w:val="right"/>
         <w:rPr>
           <w:rFonts w:ascii="Segoe UI" w:hAnsi="Segoe UI" w:cs="Segoe UI"/>
+          <w:sz w:val="28"/>
+          <w:szCs w:val="28"/>
+        </w:rPr>
+      </w:pPr>
+    </w:p>
+    <w:p>
+      <w:pPr>
+        <w:pStyle w:val="western"/>
+        <w:spacing w:after="0"/>
+        <w:jc w:val="right"/>
+        <w:rPr>
+          <w:rFonts w:ascii="Segoe UI" w:hAnsi="Segoe UI" w:cs="Segoe UI"/>
+          <w:sz w:val="28"/>
+          <w:szCs w:val="28"/>
+        </w:rPr>
+      </w:pPr>
+      <w:r>
+        <w:rPr>
+          <w:rFonts w:ascii="Segoe UI" w:hAnsi="Segoe UI" w:cs="Segoe UI"/>
+          <w:sz w:val="28"/>
+          <w:szCs w:val="28"/>
+        </w:rPr>
+        <w:t xml:space="preserve">Versão </w:t>
+      </w:r>
+      <w:r>
+        <w:rPr>
+          <w:rFonts w:ascii="Segoe UI" w:hAnsi="Segoe UI" w:cs="Segoe UI"/>
+          <w:sz w:val="28"/>
+          <w:szCs w:val="28"/>
+        </w:rPr>
+        <w:t xml:space="preserve">{{ </w:t>
+      </w:r>
+      <w:proofErr w:type="spellStart"/>
+      <w:r>
+        <w:rPr>
+          <w:rFonts w:ascii="Segoe UI" w:hAnsi="Segoe UI" w:cs="Segoe UI"/>
+          <w:sz w:val="28"/>
+          <w:szCs w:val="28"/>
+        </w:rPr>
+        <w:t>versao</w:t>
+      </w:r>
+      <w:proofErr w:type="spellEnd"/>
+      <w:r>
+        <w:rPr>
+          <w:rFonts w:ascii="Segoe UI" w:hAnsi="Segoe UI" w:cs="Segoe UI"/>
+          <w:sz w:val="28"/>
+          <w:szCs w:val="28"/>
+        </w:rPr>
+        <w:t xml:space="preserve"> }}</w:t>
+      </w:r>
+    </w:p>
+    <w:p>
+      <w:pPr>
+        <w:pStyle w:val="western"/>
+        <w:spacing w:after="0"/>
+        <w:jc w:val="right"/>
+        <w:rPr>
+          <w:rFonts w:ascii="Segoe UI" w:hAnsi="Segoe UI" w:cs="Segoe UI"/>
+          <w:sz w:val="28"/>
+          <w:szCs w:val="28"/>
+        </w:rPr>
+      </w:pPr>
+    </w:p>
+    <w:p>
+      <w:pPr>
+        <w:pStyle w:val="western"/>
+        <w:spacing w:after="0"/>
+        <w:jc w:val="right"/>
+        <w:rPr>
+          <w:rFonts w:ascii="Segoe UI" w:hAnsi="Segoe UI" w:cs="Segoe UI"/>
+          <w:sz w:val="28"/>
+          <w:szCs w:val="28"/>
+        </w:rPr>
+      </w:pPr>
+    </w:p>
+    <w:p>
+      <w:pPr>
+        <w:pStyle w:val="western"/>
+        <w:spacing w:after="0"/>
+        <w:jc w:val="right"/>
+        <w:rPr>
+          <w:rFonts w:ascii="Segoe UI" w:hAnsi="Segoe UI" w:cs="Segoe UI"/>
           <w:color w:val="000000"/>
           <w:sz w:val="28"/>
           <w:szCs w:val="28"/>
         </w:rPr>
       </w:pPr>
-      <w:proofErr w:type="gramStart"/>
-      <w:r>
+    </w:p>
+    <w:p>
+      <w:pPr>
+        <w:pStyle w:val="western"/>
+        <w:spacing w:after="0"/>
+        <w:jc w:val="right"/>
         <w:rPr>
           <w:rFonts w:ascii="Segoe UI" w:hAnsi="Segoe UI" w:cs="Segoe UI"/>
           <w:color w:val="000000"/>
           <w:sz w:val="28"/>
           <w:szCs w:val="28"/>
         </w:rPr>
-        <w:t>{{ inquilino</w:t>
-      </w:r>
-      <w:proofErr w:type="gramEnd"/>
-      <w:r>
+      </w:pPr>
+    </w:p>
+    <w:p>
+      <w:pPr>
+        <w:pStyle w:val="western"/>
+        <w:spacing w:after="0"/>
+        <w:jc w:val="right"/>
         <w:rPr>
           <w:rFonts w:ascii="Segoe UI" w:hAnsi="Segoe UI" w:cs="Segoe UI"/>
           <w:color w:val="000000"/>
           <w:sz w:val="28"/>
           <w:szCs w:val="28"/>
         </w:rPr>
-        <w:t xml:space="preserve"> }}</w:t>
-      </w:r>
+      </w:pPr>
     </w:p>
     <w:p>
       <w:pPr>
@@ -139,6 +251,7 @@
         <w:jc w:val="right"/>
         <w:rPr>
           <w:rFonts w:ascii="Segoe UI" w:hAnsi="Segoe UI" w:cs="Segoe UI"/>
+          <w:color w:val="000000"/>
           <w:sz w:val="28"/>
           <w:szCs w:val="28"/>
         </w:rPr>
@@ -151,6 +264,7 @@
         <w:jc w:val="right"/>
         <w:rPr>
           <w:rFonts w:ascii="Segoe UI" w:hAnsi="Segoe UI" w:cs="Segoe UI"/>
+          <w:color w:val="000000"/>
           <w:sz w:val="28"/>
           <w:szCs w:val="28"/>
         </w:rPr>
@@ -163,197 +277,37 @@
         <w:jc w:val="right"/>
         <w:rPr>
           <w:rFonts w:ascii="Segoe UI" w:hAnsi="Segoe UI" w:cs="Segoe UI"/>
-          <w:sz w:val="28"/>
-          <w:szCs w:val="28"/>
-        </w:rPr>
-      </w:pPr>
-    </w:p>
-    <w:p>
-      <w:pPr>
-        <w:pStyle w:val="western"/>
-        <w:spacing w:after="0"/>
-        <w:jc w:val="right"/>
-        <w:rPr>
-          <w:rFonts w:ascii="Segoe UI" w:hAnsi="Segoe UI" w:cs="Segoe UI"/>
-          <w:sz w:val="28"/>
-          <w:szCs w:val="28"/>
-        </w:rPr>
-      </w:pPr>
-      <w:r>
-        <w:rPr>
-          <w:rFonts w:ascii="Segoe UI" w:hAnsi="Segoe UI" w:cs="Segoe UI"/>
-          <w:sz w:val="28"/>
-          <w:szCs w:val="28"/>
-        </w:rPr>
-        <w:t xml:space="preserve">Versão </w:t>
-      </w:r>
-      <w:proofErr w:type="gramStart"/>
-      <w:r>
-        <w:rPr>
-          <w:rFonts w:ascii="Segoe UI" w:hAnsi="Segoe UI" w:cs="Segoe UI"/>
-          <w:sz w:val="28"/>
-          <w:szCs w:val="28"/>
-        </w:rPr>
-        <w:t xml:space="preserve">{{ </w:t>
-      </w:r>
-      <w:proofErr w:type="spellStart"/>
-      <w:r>
-        <w:rPr>
-          <w:rFonts w:ascii="Segoe UI" w:hAnsi="Segoe UI" w:cs="Segoe UI"/>
-          <w:sz w:val="28"/>
-          <w:szCs w:val="28"/>
-        </w:rPr>
-        <w:t>versao</w:t>
-      </w:r>
-      <w:proofErr w:type="spellEnd"/>
-      <w:proofErr w:type="gramEnd"/>
-      <w:r>
-        <w:rPr>
-          <w:rFonts w:ascii="Segoe UI" w:hAnsi="Segoe UI" w:cs="Segoe UI"/>
-          <w:sz w:val="28"/>
-          <w:szCs w:val="28"/>
-        </w:rPr>
-        <w:t xml:space="preserve"> }}</w:t>
-      </w:r>
-    </w:p>
-    <w:p>
-      <w:pPr>
-        <w:pStyle w:val="western"/>
-        <w:spacing w:after="0"/>
-        <w:jc w:val="right"/>
-        <w:rPr>
-          <w:rFonts w:ascii="Segoe UI" w:hAnsi="Segoe UI" w:cs="Segoe UI"/>
-          <w:sz w:val="28"/>
-          <w:szCs w:val="28"/>
-        </w:rPr>
-      </w:pPr>
-    </w:p>
-    <w:p>
-      <w:pPr>
-        <w:pStyle w:val="western"/>
-        <w:spacing w:after="0"/>
-        <w:jc w:val="right"/>
-        <w:rPr>
-          <w:rFonts w:ascii="Segoe UI" w:hAnsi="Segoe UI" w:cs="Segoe UI"/>
-          <w:sz w:val="28"/>
-          <w:szCs w:val="28"/>
-        </w:rPr>
-      </w:pPr>
-    </w:p>
-    <w:p>
-      <w:pPr>
-        <w:pStyle w:val="western"/>
-        <w:spacing w:after="0"/>
-        <w:jc w:val="right"/>
+          <w:sz w:val="22"/>
+          <w:szCs w:val="22"/>
+        </w:rPr>
+      </w:pPr>
+      <w:r>
         <w:rPr>
           <w:rFonts w:ascii="Segoe UI" w:hAnsi="Segoe UI" w:cs="Segoe UI"/>
           <w:color w:val="000000"/>
           <w:sz w:val="28"/>
           <w:szCs w:val="28"/>
         </w:rPr>
-      </w:pPr>
-    </w:p>
-    <w:p>
-      <w:pPr>
-        <w:pStyle w:val="western"/>
-        <w:spacing w:after="0"/>
-        <w:jc w:val="right"/>
+        <w:t xml:space="preserve">Identificação da Área Solicitante – </w:t>
+      </w:r>
+      <w:r>
         <w:rPr>
           <w:rFonts w:ascii="Segoe UI" w:hAnsi="Segoe UI" w:cs="Segoe UI"/>
           <w:color w:val="000000"/>
           <w:sz w:val="28"/>
           <w:szCs w:val="28"/>
         </w:rPr>
-      </w:pPr>
-    </w:p>
-    <w:p>
-      <w:pPr>
-        <w:pStyle w:val="western"/>
-        <w:spacing w:after="0"/>
-        <w:jc w:val="right"/>
+        <w:t xml:space="preserve">{{ </w:t>
+      </w:r>
+      <w:proofErr w:type="spellStart"/>
+      <w:r>
         <w:rPr>
           <w:rFonts w:ascii="Segoe UI" w:hAnsi="Segoe UI" w:cs="Segoe UI"/>
           <w:color w:val="000000"/>
           <w:sz w:val="28"/>
           <w:szCs w:val="28"/>
         </w:rPr>
-      </w:pPr>
-    </w:p>
-    <w:p>
-      <w:pPr>
-        <w:pStyle w:val="western"/>
-        <w:spacing w:after="0"/>
-        <w:jc w:val="right"/>
-        <w:rPr>
-          <w:rFonts w:ascii="Segoe UI" w:hAnsi="Segoe UI" w:cs="Segoe UI"/>
-          <w:color w:val="000000"/>
-          <w:sz w:val="28"/>
-          <w:szCs w:val="28"/>
-        </w:rPr>
-      </w:pPr>
-    </w:p>
-    <w:p>
-      <w:pPr>
-        <w:pStyle w:val="western"/>
-        <w:spacing w:after="0"/>
-        <w:jc w:val="right"/>
-        <w:rPr>
-          <w:rFonts w:ascii="Segoe UI" w:hAnsi="Segoe UI" w:cs="Segoe UI"/>
-          <w:color w:val="000000"/>
-          <w:sz w:val="28"/>
-          <w:szCs w:val="28"/>
-        </w:rPr>
-      </w:pPr>
-    </w:p>
-    <w:p>
-      <w:pPr>
-        <w:pStyle w:val="western"/>
-        <w:spacing w:after="0"/>
-        <w:jc w:val="right"/>
-        <w:rPr>
-          <w:rFonts w:ascii="Segoe UI" w:hAnsi="Segoe UI" w:cs="Segoe UI"/>
-          <w:sz w:val="22"/>
-          <w:szCs w:val="22"/>
-        </w:rPr>
-      </w:pPr>
-      <w:r>
-        <w:rPr>
-          <w:rFonts w:ascii="Segoe UI" w:hAnsi="Segoe UI" w:cs="Segoe UI"/>
-          <w:color w:val="000000"/>
-          <w:sz w:val="28"/>
-          <w:szCs w:val="28"/>
-        </w:rPr>
-        <w:t xml:space="preserve">Identificação da Área Solicitante – </w:t>
-      </w:r>
-      <w:proofErr w:type="gramStart"/>
-      <w:r>
-        <w:rPr>
-          <w:rFonts w:ascii="Segoe UI" w:hAnsi="Segoe UI" w:cs="Segoe UI"/>
-          <w:color w:val="000000"/>
-          <w:sz w:val="28"/>
-          <w:szCs w:val="28"/>
-        </w:rPr>
-        <w:t xml:space="preserve">{{ </w:t>
-      </w:r>
-      <w:proofErr w:type="spellStart"/>
-      <w:r>
-        <w:rPr>
-          <w:rFonts w:ascii="Segoe UI" w:hAnsi="Segoe UI" w:cs="Segoe UI"/>
-          <w:color w:val="000000"/>
-          <w:sz w:val="28"/>
-          <w:szCs w:val="28"/>
-        </w:rPr>
-        <w:t>identificação</w:t>
-      </w:r>
-      <w:proofErr w:type="gramEnd"/>
-      <w:r>
-        <w:rPr>
-          <w:rFonts w:ascii="Segoe UI" w:hAnsi="Segoe UI" w:cs="Segoe UI"/>
-          <w:color w:val="000000"/>
-          <w:sz w:val="28"/>
-          <w:szCs w:val="28"/>
-        </w:rPr>
-        <w:t>_area_solicitante</w:t>
+        <w:t>identificação_area_solicitante</w:t>
       </w:r>
       <w:proofErr w:type="spellEnd"/>
       <w:r>
@@ -544,14 +498,12 @@
                 <w:rFonts w:ascii="Segoe UI" w:hAnsi="Segoe UI" w:cs="Segoe UI"/>
               </w:rPr>
             </w:pPr>
-            <w:proofErr w:type="gramStart"/>
             <w:r>
               <w:rPr>
                 <w:rFonts w:ascii="Segoe UI" w:hAnsi="Segoe UI" w:cs="Segoe UI"/>
               </w:rPr>
               <w:t>DM.XXXXX</w:t>
             </w:r>
-            <w:proofErr w:type="gramEnd"/>
           </w:p>
           <w:p>
             <w:pPr>
@@ -2660,7 +2612,6 @@
           <w:lang w:eastAsia="pt-BR"/>
         </w:rPr>
       </w:pPr>
-      <w:proofErr w:type="gramStart"/>
       <w:r>
         <w:rPr>
           <w:rFonts w:ascii="Segoe UI" w:eastAsia="Times New Roman" w:hAnsi="Segoe UI" w:cs="Segoe UI"/>
@@ -2676,24 +2627,15 @@
           <w:color w:val="000000"/>
           <w:lang w:eastAsia="pt-BR"/>
         </w:rPr>
-        <w:t>objetivo</w:t>
-      </w:r>
-      <w:proofErr w:type="gramEnd"/>
+        <w:t>objetivo_plano_atendimento</w:t>
+      </w:r>
+      <w:proofErr w:type="spellEnd"/>
       <w:r>
         <w:rPr>
           <w:rFonts w:ascii="Segoe UI" w:eastAsia="Times New Roman" w:hAnsi="Segoe UI" w:cs="Segoe UI"/>
           <w:color w:val="000000"/>
           <w:lang w:eastAsia="pt-BR"/>
         </w:rPr>
-        <w:t>_plano_atendimento</w:t>
-      </w:r>
-      <w:proofErr w:type="spellEnd"/>
-      <w:r>
-        <w:rPr>
-          <w:rFonts w:ascii="Segoe UI" w:eastAsia="Times New Roman" w:hAnsi="Segoe UI" w:cs="Segoe UI"/>
-          <w:color w:val="000000"/>
-          <w:lang w:eastAsia="pt-BR"/>
-        </w:rPr>
         <w:t xml:space="preserve"> }}</w:t>
       </w:r>
     </w:p>
@@ -3089,16 +3031,15 @@
           <w:sz w:val="21"/>
           <w:szCs w:val="21"/>
         </w:rPr>
-        <w:t xml:space="preserve"> de </w:t>
-      </w:r>
-      <w:proofErr w:type="gramStart"/>
+        <w:t xml:space="preserve"> de ferramentas</w:t>
+      </w:r>
       <w:r>
         <w:rPr>
           <w:rFonts w:ascii="Segoe UI" w:hAnsi="Segoe UI" w:cs="Segoe UI"/>
           <w:sz w:val="21"/>
           <w:szCs w:val="21"/>
         </w:rPr>
-        <w:t>ferramentas</w:t>
+        <w:t xml:space="preserve">, </w:t>
       </w:r>
       <w:r>
         <w:rPr>
@@ -3106,24 +3047,7 @@
           <w:sz w:val="21"/>
           <w:szCs w:val="21"/>
         </w:rPr>
-        <w:t xml:space="preserve">, </w:t>
-      </w:r>
-      <w:r>
-        <w:rPr>
-          <w:rFonts w:ascii="Segoe UI" w:hAnsi="Segoe UI" w:cs="Segoe UI"/>
-          <w:sz w:val="21"/>
-          <w:szCs w:val="21"/>
-        </w:rPr>
-        <w:t>etc.</w:t>
-      </w:r>
-      <w:proofErr w:type="gramEnd"/>
-      <w:r>
-        <w:rPr>
-          <w:rFonts w:ascii="Segoe UI" w:hAnsi="Segoe UI" w:cs="Segoe UI"/>
-          <w:sz w:val="21"/>
-          <w:szCs w:val="21"/>
-        </w:rPr>
-        <w:t>&gt;</w:t>
+        <w:t>etc.&gt;</w:t>
       </w:r>
     </w:p>
     <w:p>
@@ -4362,21 +4286,7 @@
         <w:rPr>
           <w:rFonts w:ascii="Segoe UI" w:hAnsi="Segoe UI" w:cs="Segoe UI"/>
         </w:rPr>
-        <w:t xml:space="preserve">, </w:t>
-      </w:r>
-      <w:proofErr w:type="gramStart"/>
-      <w:r>
-        <w:rPr>
-          <w:rFonts w:ascii="Segoe UI" w:hAnsi="Segoe UI" w:cs="Segoe UI"/>
-        </w:rPr>
-        <w:t>Scripts, etc.</w:t>
-      </w:r>
-      <w:proofErr w:type="gramEnd"/>
-      <w:r>
-        <w:rPr>
-          <w:rFonts w:ascii="Segoe UI" w:hAnsi="Segoe UI" w:cs="Segoe UI"/>
-        </w:rPr>
-        <w:t>&gt;</w:t>
+        <w:t>, Scripts, etc.&gt;</w:t>
       </w:r>
     </w:p>
     <w:p>
@@ -4749,7 +4659,7 @@
         <w:rPr>
           <w:rFonts w:ascii="Segoe UI" w:hAnsi="Segoe UI" w:cs="Segoe UI"/>
         </w:rPr>
-        <w:t>&lt;Descrever a estratégia</w:t>
+        <w:t>Descrever a estratégia</w:t>
       </w:r>
       <w:r>
         <w:rPr>
@@ -4809,21 +4719,7 @@
         <w:rPr>
           <w:rFonts w:ascii="Segoe UI" w:hAnsi="Segoe UI" w:cs="Segoe UI"/>
         </w:rPr>
-        <w:t xml:space="preserve">Estados, </w:t>
-      </w:r>
-      <w:proofErr w:type="gramStart"/>
-      <w:r>
-        <w:rPr>
-          <w:rFonts w:ascii="Segoe UI" w:hAnsi="Segoe UI" w:cs="Segoe UI"/>
-        </w:rPr>
-        <w:t>Municípios, etc.</w:t>
-      </w:r>
-      <w:proofErr w:type="gramEnd"/>
-      <w:r>
-        <w:rPr>
-          <w:rFonts w:ascii="Segoe UI" w:hAnsi="Segoe UI" w:cs="Segoe UI"/>
-        </w:rPr>
-        <w:t>&gt;</w:t>
+        <w:t>Estados, Municípios, etc.</w:t>
       </w:r>
     </w:p>
     <w:p>
@@ -4838,7 +4734,7 @@
         <w:rPr>
           <w:rFonts w:ascii="Segoe UI" w:hAnsi="Segoe UI" w:cs="Segoe UI"/>
         </w:rPr>
-        <w:t>&lt;Caso não tenha nada a descrever, informar</w:t>
+        <w:t>Caso não tenha nada a descrever, informar</w:t>
       </w:r>
       <w:r>
         <w:rPr>
@@ -4862,7 +4758,7 @@
         <w:rPr>
           <w:rFonts w:ascii="Segoe UI" w:hAnsi="Segoe UI" w:cs="Segoe UI"/>
         </w:rPr>
-        <w:t>.&gt;</w:t>
+        <w:t>.</w:t>
       </w:r>
     </w:p>
     <w:p>
@@ -5005,7 +4901,7 @@
         <w:rPr>
           <w:rFonts w:ascii="Segoe UI" w:hAnsi="Segoe UI" w:cs="Segoe UI"/>
         </w:rPr>
-        <w:t xml:space="preserve">&lt;Informar o quantitativo </w:t>
+        <w:t xml:space="preserve">Informar o quantitativo </w:t>
       </w:r>
       <w:r>
         <w:rPr>
@@ -5053,7 +4949,7 @@
         <w:rPr>
           <w:rFonts w:ascii="Segoe UI" w:hAnsi="Segoe UI" w:cs="Segoe UI"/>
         </w:rPr>
-        <w:t>.&gt;</w:t>
+        <w:t>.</w:t>
       </w:r>
     </w:p>
     <w:p>
@@ -5068,7 +4964,7 @@
         <w:rPr>
           <w:rFonts w:ascii="Segoe UI" w:hAnsi="Segoe UI" w:cs="Segoe UI"/>
         </w:rPr>
-        <w:t>&lt;Caso não tenha nada a descrever, informar</w:t>
+        <w:t>Caso não tenha nada a descrever, informar</w:t>
       </w:r>
       <w:r>
         <w:rPr>
@@ -5092,7 +4988,7 @@
         <w:rPr>
           <w:rFonts w:ascii="Segoe UI" w:hAnsi="Segoe UI" w:cs="Segoe UI"/>
         </w:rPr>
-        <w:t>.&gt;</w:t>
+        <w:t>.</w:t>
       </w:r>
     </w:p>
     <w:p>
@@ -6746,25 +6642,7 @@
                 <w:b/>
                 <w:bCs/>
               </w:rPr>
-              <w:t xml:space="preserve">Demanda </w:t>
-            </w:r>
-            <w:proofErr w:type="gramStart"/>
-            <w:r>
-              <w:rPr>
-                <w:rFonts w:ascii="Segoe UI" w:hAnsi="Segoe UI" w:cs="Segoe UI"/>
-                <w:b/>
-                <w:bCs/>
-              </w:rPr>
-              <w:t>DM.XXXXXX</w:t>
-            </w:r>
-            <w:proofErr w:type="gramEnd"/>
-            <w:r>
-              <w:rPr>
-                <w:rFonts w:ascii="Segoe UI" w:hAnsi="Segoe UI" w:cs="Segoe UI"/>
-                <w:b/>
-                <w:bCs/>
-              </w:rPr>
-              <w:t xml:space="preserve"> / Projeto DTP.XXXXX</w:t>
+              <w:t>Demanda DM.XXXXXX / Projeto DTP.XXXXX</w:t>
             </w:r>
           </w:p>
         </w:tc>
@@ -7725,16 +7603,7 @@
               <w:sz w:val="18"/>
               <w:szCs w:val="18"/>
             </w:rPr>
-            <w:t xml:space="preserve"> </w:t>
-          </w:r>
-          <w:proofErr w:type="gramStart"/>
-          <w:r>
-            <w:rPr>
-              <w:rFonts w:ascii="Segoe UI" w:hAnsi="Segoe UI" w:cs="Segoe UI"/>
-              <w:sz w:val="18"/>
-              <w:szCs w:val="18"/>
-            </w:rPr>
-            <w:t>1.0</w:t>
+            <w:t xml:space="preserve"> 1.0</w:t>
           </w:r>
           <w:r>
             <w:rPr>
@@ -7744,7 +7613,6 @@
             </w:rPr>
             <w:t xml:space="preserve"> )</w:t>
           </w:r>
-          <w:proofErr w:type="gramEnd"/>
         </w:p>
       </w:tc>
       <w:tc>

</xml_diff>

<commit_message>
fALTANDO APENAS UM CAMPO, TEMPLATE WORD COMPLETO
</commit_message>
<xml_diff>
--- a/Template_PDA.docx
+++ b/Template_PDA.docx
@@ -73,6 +73,15 @@
           <w:sz w:val="28"/>
           <w:szCs w:val="28"/>
         </w:rPr>
+        <w:t xml:space="preserve">Sistema: </w:t>
+      </w:r>
+      <w:r>
+        <w:rPr>
+          <w:rFonts w:ascii="Segoe UI" w:hAnsi="Segoe UI" w:cs="Segoe UI"/>
+          <w:color w:val="000000"/>
+          <w:sz w:val="28"/>
+          <w:szCs w:val="28"/>
+        </w:rPr>
         <w:t>{{ sistema }}</w:t>
       </w:r>
     </w:p>
@@ -108,6 +117,15 @@
           <w:sz w:val="28"/>
           <w:szCs w:val="28"/>
         </w:rPr>
+        <w:t xml:space="preserve">Inquilino: </w:t>
+      </w:r>
+      <w:r>
+        <w:rPr>
+          <w:rFonts w:ascii="Segoe UI" w:hAnsi="Segoe UI" w:cs="Segoe UI"/>
+          <w:color w:val="000000"/>
+          <w:sz w:val="28"/>
+          <w:szCs w:val="28"/>
+        </w:rPr>
         <w:t>{{ inquilino }}</w:t>
       </w:r>
     </w:p>
@@ -152,7 +170,23 @@
           <w:sz w:val="28"/>
           <w:szCs w:val="28"/>
         </w:rPr>
-        <w:t xml:space="preserve">Versão </w:t>
+        <w:t>Versão</w:t>
+      </w:r>
+      <w:r>
+        <w:rPr>
+          <w:rFonts w:ascii="Segoe UI" w:hAnsi="Segoe UI" w:cs="Segoe UI"/>
+          <w:sz w:val="28"/>
+          <w:szCs w:val="28"/>
+        </w:rPr>
+        <w:t>:</w:t>
+      </w:r>
+      <w:r>
+        <w:rPr>
+          <w:rFonts w:ascii="Segoe UI" w:hAnsi="Segoe UI" w:cs="Segoe UI"/>
+          <w:sz w:val="28"/>
+          <w:szCs w:val="28"/>
+        </w:rPr>
+        <w:t xml:space="preserve"> </w:t>
       </w:r>
       <w:r>
         <w:rPr>
@@ -202,6 +236,7 @@
           <w:rFonts w:ascii="Segoe UI" w:hAnsi="Segoe UI" w:cs="Segoe UI"/>
           <w:sz w:val="28"/>
           <w:szCs w:val="28"/>
+          <w:u w:val="single"/>
         </w:rPr>
       </w:pPr>
     </w:p>
@@ -307,7 +342,25 @@
           <w:sz w:val="28"/>
           <w:szCs w:val="28"/>
         </w:rPr>
-        <w:t>identificação_area_solicitante</w:t>
+        <w:t>identifica</w:t>
+      </w:r>
+      <w:r>
+        <w:rPr>
+          <w:rFonts w:ascii="Segoe UI" w:hAnsi="Segoe UI" w:cs="Segoe UI"/>
+          <w:color w:val="000000"/>
+          <w:sz w:val="28"/>
+          <w:szCs w:val="28"/>
+        </w:rPr>
+        <w:t>ca</w:t>
+      </w:r>
+      <w:r>
+        <w:rPr>
+          <w:rFonts w:ascii="Segoe UI" w:hAnsi="Segoe UI" w:cs="Segoe UI"/>
+          <w:color w:val="000000"/>
+          <w:sz w:val="28"/>
+          <w:szCs w:val="28"/>
+        </w:rPr>
+        <w:t>o_area_solicitante</w:t>
       </w:r>
       <w:proofErr w:type="spellEnd"/>
       <w:r>
@@ -536,35 +589,21 @@
               <w:rPr>
                 <w:rFonts w:ascii="Segoe UI" w:hAnsi="Segoe UI" w:cs="Segoe UI"/>
               </w:rPr>
-              <w:t>&lt;</w:t>
+              <w:t xml:space="preserve">{{ </w:t>
             </w:r>
             <w:proofErr w:type="spellStart"/>
             <w:r>
               <w:rPr>
                 <w:rFonts w:ascii="Segoe UI" w:hAnsi="Segoe UI" w:cs="Segoe UI"/>
               </w:rPr>
-              <w:t>dd</w:t>
+              <w:t>created</w:t>
             </w:r>
             <w:proofErr w:type="spellEnd"/>
             <w:r>
               <w:rPr>
                 <w:rFonts w:ascii="Segoe UI" w:hAnsi="Segoe UI" w:cs="Segoe UI"/>
               </w:rPr>
-              <w:t>/mm/</w:t>
-            </w:r>
-            <w:proofErr w:type="spellStart"/>
-            <w:r>
-              <w:rPr>
-                <w:rFonts w:ascii="Segoe UI" w:hAnsi="Segoe UI" w:cs="Segoe UI"/>
-              </w:rPr>
-              <w:t>aaaa</w:t>
-            </w:r>
-            <w:proofErr w:type="spellEnd"/>
-            <w:r>
-              <w:rPr>
-                <w:rFonts w:ascii="Segoe UI" w:hAnsi="Segoe UI" w:cs="Segoe UI"/>
-              </w:rPr>
-              <w:t>&gt;</w:t>
+              <w:t xml:space="preserve"> }}</w:t>
             </w:r>
           </w:p>
         </w:tc>
@@ -2608,6 +2647,17 @@
         <w:jc w:val="both"/>
         <w:rPr>
           <w:rFonts w:ascii="Segoe UI" w:eastAsia="Times New Roman" w:hAnsi="Segoe UI" w:cs="Segoe UI"/>
+          <w:color w:val="000000"/>
+          <w:lang w:eastAsia="pt-BR"/>
+        </w:rPr>
+      </w:pPr>
+    </w:p>
+    <w:p>
+      <w:pPr>
+        <w:spacing w:after="160" w:line="360" w:lineRule="auto"/>
+        <w:jc w:val="both"/>
+        <w:rPr>
+          <w:rFonts w:ascii="Segoe UI" w:eastAsia="Times New Roman" w:hAnsi="Segoe UI" w:cs="Segoe UI"/>
           <w:u w:val="single"/>
           <w:lang w:eastAsia="pt-BR"/>
         </w:rPr>
@@ -2652,7 +2702,26 @@
       </w:r>
       <w:bookmarkEnd w:id="1"/>
     </w:p>
-    <w:p>
+    <w:p/>
+    <w:p>
+      <w:r>
+        <w:t xml:space="preserve">{{ </w:t>
+      </w:r>
+      <w:proofErr w:type="spellStart"/>
+      <w:r>
+        <w:t>desc_produto</w:t>
+      </w:r>
+      <w:proofErr w:type="spellEnd"/>
+      <w:r>
+        <w:t xml:space="preserve"> }}</w:t>
+      </w:r>
+    </w:p>
+    <w:p>
+      <w:pPr>
+        <w:rPr>
+          <w:color w:val="FF0000"/>
+        </w:rPr>
+      </w:pPr>
       <w:r>
         <w:t>**</w:t>
       </w:r>
@@ -2663,6 +2732,7 @@
         <w:t>Descrição do Produto</w:t>
       </w:r>
     </w:p>
+    <w:p/>
     <w:p>
       <w:pPr>
         <w:pStyle w:val="western"/>
@@ -2778,6 +2848,12 @@
       </w:r>
       <w:bookmarkEnd w:id="2"/>
     </w:p>
+    <w:p/>
+    <w:p>
+      <w:r>
+        <w:t>{{ canais }}</w:t>
+      </w:r>
+    </w:p>
     <w:p>
       <w:r>
         <w:t>*</w:t>
@@ -3137,6 +3213,35 @@
     </w:p>
     <w:p>
       <w:r>
+        <w:t xml:space="preserve">{{ </w:t>
+      </w:r>
+      <w:r>
+        <w:t xml:space="preserve"> </w:t>
+      </w:r>
+      <w:r>
+        <w:softHyphen/>
+      </w:r>
+      <w:proofErr w:type="spellStart"/>
+      <w:r>
+        <w:t>requisitos_LD</w:t>
+      </w:r>
+      <w:r>
+        <w:t>PA</w:t>
+      </w:r>
+      <w:proofErr w:type="spellEnd"/>
+      <w:r>
+        <w:t xml:space="preserve"> </w:t>
+      </w:r>
+      <w:r>
+        <w:t xml:space="preserve"> </w:t>
+      </w:r>
+      <w:r>
+        <w:t>}}</w:t>
+      </w:r>
+    </w:p>
+    <w:p>
+      <w:r>
+        <w:lastRenderedPageBreak/>
         <w:t>***</w:t>
       </w:r>
       <w:r>
@@ -3339,7 +3444,6 @@
         <w:rPr>
           <w:rFonts w:ascii="Segoe UI" w:hAnsi="Segoe UI" w:cs="Segoe UI"/>
         </w:rPr>
-        <w:lastRenderedPageBreak/>
         <w:t>&lt;Descrever os requisitos do cadastramento</w:t>
       </w:r>
       <w:r>
@@ -3717,6 +3821,19 @@
       <w:bookmarkEnd w:id="4"/>
     </w:p>
     <w:p>
+      <w:r>
+        <w:t xml:space="preserve">{{ </w:t>
+      </w:r>
+      <w:proofErr w:type="spellStart"/>
+      <w:r>
+        <w:t>requisitos_cadastramento_clienteEusuario</w:t>
+      </w:r>
+      <w:proofErr w:type="spellEnd"/>
+      <w:r>
+        <w:t xml:space="preserve"> }}</w:t>
+      </w:r>
+    </w:p>
+    <w:p>
       <w:pPr>
         <w:spacing w:after="0" w:line="360" w:lineRule="auto"/>
         <w:jc w:val="both"/>
@@ -3960,6 +4077,19 @@
         <w:t>Pronto Cliente</w:t>
       </w:r>
       <w:bookmarkEnd w:id="5"/>
+    </w:p>
+    <w:p>
+      <w:r>
+        <w:t xml:space="preserve">{{ </w:t>
+      </w:r>
+      <w:proofErr w:type="spellStart"/>
+      <w:r>
+        <w:t>cadastramento_itens_catalogo</w:t>
+      </w:r>
+      <w:proofErr w:type="spellEnd"/>
+      <w:r>
+        <w:t xml:space="preserve"> }}</w:t>
+      </w:r>
     </w:p>
     <w:p>
       <w:pPr>
@@ -3998,7 +4128,7 @@
         <w:rPr>
           <w:rFonts w:ascii="Segoe UI" w:hAnsi="Segoe UI" w:cs="Segoe UI"/>
         </w:rPr>
-        <w:t xml:space="preserve">&lt;Descrever os requisitos </w:t>
+        <w:t xml:space="preserve">Descrever os requisitos </w:t>
       </w:r>
       <w:r>
         <w:rPr>
@@ -4064,7 +4194,7 @@
         <w:rPr>
           <w:rFonts w:ascii="Segoe UI" w:hAnsi="Segoe UI" w:cs="Segoe UI"/>
         </w:rPr>
-        <w:t xml:space="preserve">.&gt; </w:t>
+        <w:t>.</w:t>
       </w:r>
     </w:p>
     <w:p>
@@ -4079,7 +4209,7 @@
         <w:rPr>
           <w:rFonts w:ascii="Segoe UI" w:hAnsi="Segoe UI" w:cs="Segoe UI"/>
         </w:rPr>
-        <w:t>&lt;Caso não tenha nada a descrever, informar</w:t>
+        <w:t>Caso não tenha nada a descrever, informar</w:t>
       </w:r>
       <w:r>
         <w:rPr>
@@ -4103,7 +4233,7 @@
         <w:rPr>
           <w:rFonts w:ascii="Segoe UI" w:hAnsi="Segoe UI" w:cs="Segoe UI"/>
         </w:rPr>
-        <w:t>.&gt;</w:t>
+        <w:t>.</w:t>
       </w:r>
     </w:p>
     <w:p>
@@ -4112,9 +4242,112 @@
       </w:pPr>
       <w:bookmarkStart w:id="6" w:name="_Toc101173509"/>
       <w:r>
+        <w:lastRenderedPageBreak/>
         <w:t>Base de Conhecimento Pronto Cliente</w:t>
       </w:r>
       <w:bookmarkEnd w:id="6"/>
+    </w:p>
+    <w:p>
+      <w:r>
+        <w:t xml:space="preserve">Área Solicitante - {{ </w:t>
+      </w:r>
+      <w:proofErr w:type="spellStart"/>
+      <w:r>
+        <w:t>area_solicitante_cadastro_base</w:t>
+      </w:r>
+      <w:proofErr w:type="spellEnd"/>
+      <w:r>
+        <w:t xml:space="preserve"> }}  Publicação -  {{ </w:t>
+      </w:r>
+      <w:proofErr w:type="spellStart"/>
+      <w:r>
+        <w:t>publica</w:t>
+      </w:r>
+      <w:r>
+        <w:t>ca</w:t>
+      </w:r>
+      <w:r>
+        <w:t>o_solicitante_cadastro_base</w:t>
+      </w:r>
+      <w:proofErr w:type="spellEnd"/>
+      <w:r>
+        <w:t xml:space="preserve"> }} </w:t>
+      </w:r>
+    </w:p>
+    <w:p>
+      <w:r>
+        <w:t>Observações :</w:t>
+      </w:r>
+    </w:p>
+    <w:p>
+      <w:r>
+        <w:t xml:space="preserve"> {{</w:t>
+      </w:r>
+      <w:r>
+        <w:t xml:space="preserve"> </w:t>
+      </w:r>
+      <w:proofErr w:type="spellStart"/>
+      <w:r>
+        <w:t>obs_solicitante_cadastro_base</w:t>
+      </w:r>
+      <w:proofErr w:type="spellEnd"/>
+      <w:r>
+        <w:t xml:space="preserve"> }}</w:t>
+      </w:r>
+    </w:p>
+    <w:p>
+      <w:r>
+        <w:t>Área Executora  - {{</w:t>
+      </w:r>
+      <w:r>
+        <w:t xml:space="preserve"> </w:t>
+      </w:r>
+      <w:proofErr w:type="spellStart"/>
+      <w:r>
+        <w:t>area_executora_cadastro_base</w:t>
+      </w:r>
+      <w:proofErr w:type="spellEnd"/>
+      <w:r>
+        <w:t xml:space="preserve"> }}  </w:t>
+      </w:r>
+      <w:r>
+        <w:t>Publicação -  {{</w:t>
+      </w:r>
+      <w:r>
+        <w:t xml:space="preserve"> </w:t>
+      </w:r>
+      <w:proofErr w:type="spellStart"/>
+      <w:r>
+        <w:t>publicacao_executora_cadastro_base</w:t>
+      </w:r>
+      <w:proofErr w:type="spellEnd"/>
+      <w:r>
+        <w:t xml:space="preserve"> }}</w:t>
+      </w:r>
+      <w:r>
+        <w:t xml:space="preserve"> </w:t>
+      </w:r>
+    </w:p>
+    <w:p>
+      <w:r>
+        <w:t>Observações :</w:t>
+      </w:r>
+    </w:p>
+    <w:p>
+      <w:r>
+        <w:t xml:space="preserve">{{ </w:t>
+      </w:r>
+      <w:proofErr w:type="spellStart"/>
+      <w:r>
+        <w:t>obs_executora_cadastro_base</w:t>
+      </w:r>
+      <w:proofErr w:type="spellEnd"/>
+      <w:r>
+        <w:t xml:space="preserve"> </w:t>
+      </w:r>
+      <w:r>
+        <w:t>}}</w:t>
+      </w:r>
     </w:p>
     <w:p>
       <w:pPr>
@@ -4339,6 +4572,19 @@
       <w:bookmarkEnd w:id="7"/>
     </w:p>
     <w:p>
+      <w:r>
+        <w:t xml:space="preserve">{{ </w:t>
+      </w:r>
+      <w:proofErr w:type="spellStart"/>
+      <w:r>
+        <w:t>capacitacao</w:t>
+      </w:r>
+      <w:proofErr w:type="spellEnd"/>
+      <w:r>
+        <w:t xml:space="preserve"> }}</w:t>
+      </w:r>
+    </w:p>
+    <w:p>
       <w:pPr>
         <w:spacing w:after="0" w:line="360" w:lineRule="auto"/>
         <w:jc w:val="both"/>
@@ -4440,14 +4686,7 @@
         <w:rPr>
           <w:rFonts w:ascii="Segoe UI" w:hAnsi="Segoe UI" w:cs="Segoe UI"/>
         </w:rPr>
-        <w:t xml:space="preserve">nformar a área responsável pela </w:t>
-      </w:r>
-      <w:r>
-        <w:rPr>
-          <w:rFonts w:ascii="Segoe UI" w:hAnsi="Segoe UI" w:cs="Segoe UI"/>
-        </w:rPr>
-        <w:lastRenderedPageBreak/>
-        <w:t xml:space="preserve">instrutoria, data e hora previamente negociada e agendada na ferramenta colaborativa </w:t>
+        <w:t xml:space="preserve">nformar a área responsável pela instrutoria, data e hora previamente negociada e agendada na ferramenta colaborativa </w:t>
       </w:r>
       <w:r>
         <w:rPr>
@@ -4554,6 +4793,19 @@
       <w:bookmarkEnd w:id="8"/>
     </w:p>
     <w:p>
+      <w:r>
+        <w:t xml:space="preserve">{{ </w:t>
+      </w:r>
+      <w:proofErr w:type="spellStart"/>
+      <w:r>
+        <w:t>abrangencia</w:t>
+      </w:r>
+      <w:proofErr w:type="spellEnd"/>
+      <w:r>
+        <w:t xml:space="preserve"> }}</w:t>
+      </w:r>
+    </w:p>
+    <w:p>
       <w:pPr>
         <w:spacing w:after="0" w:line="360" w:lineRule="auto"/>
         <w:jc w:val="both"/>
@@ -4624,6 +4876,7 @@
         <w:pStyle w:val="Ttulo1"/>
       </w:pPr>
       <w:r>
+        <w:lastRenderedPageBreak/>
         <w:t xml:space="preserve"> </w:t>
       </w:r>
       <w:bookmarkStart w:id="9" w:name="_Toc101173512"/>
@@ -4759,6 +5012,35 @@
           <w:rFonts w:ascii="Segoe UI" w:hAnsi="Segoe UI" w:cs="Segoe UI"/>
         </w:rPr>
         <w:t>.</w:t>
+      </w:r>
+    </w:p>
+    <w:p>
+      <w:pPr>
+        <w:spacing w:line="360" w:lineRule="auto"/>
+        <w:jc w:val="both"/>
+        <w:rPr>
+          <w:rFonts w:ascii="Segoe UI" w:hAnsi="Segoe UI" w:cs="Segoe UI"/>
+        </w:rPr>
+      </w:pPr>
+      <w:r>
+        <w:rPr>
+          <w:rFonts w:ascii="Segoe UI" w:hAnsi="Segoe UI" w:cs="Segoe UI"/>
+        </w:rPr>
+        <w:t xml:space="preserve">{{ </w:t>
+      </w:r>
+      <w:proofErr w:type="spellStart"/>
+      <w:r>
+        <w:rPr>
+          <w:rFonts w:ascii="Segoe UI" w:hAnsi="Segoe UI" w:cs="Segoe UI"/>
+        </w:rPr>
+        <w:t>Estrategia_de_implan_solucao</w:t>
+      </w:r>
+      <w:proofErr w:type="spellEnd"/>
+      <w:r>
+        <w:rPr>
+          <w:rFonts w:ascii="Segoe UI" w:hAnsi="Segoe UI" w:cs="Segoe UI"/>
+        </w:rPr>
+        <w:t xml:space="preserve"> }}</w:t>
       </w:r>
     </w:p>
     <w:p>
@@ -4878,6 +5160,46 @@
     </w:p>
     <w:p>
       <w:pPr>
+        <w:spacing w:line="360" w:lineRule="auto"/>
+        <w:rPr>
+          <w:rFonts w:ascii="Segoe UI" w:hAnsi="Segoe UI" w:cs="Segoe UI"/>
+        </w:rPr>
+      </w:pPr>
+      <w:r>
+        <w:rPr>
+          <w:rFonts w:ascii="Segoe UI" w:hAnsi="Segoe UI" w:cs="Segoe UI"/>
+        </w:rPr>
+        <w:t xml:space="preserve">{{ </w:t>
+      </w:r>
+      <w:proofErr w:type="spellStart"/>
+      <w:r>
+        <w:rPr>
+          <w:rFonts w:ascii="Segoe UI" w:hAnsi="Segoe UI" w:cs="Segoe UI"/>
+        </w:rPr>
+        <w:t>solu</w:t>
+      </w:r>
+      <w:r>
+        <w:rPr>
+          <w:rFonts w:ascii="Segoe UI" w:hAnsi="Segoe UI" w:cs="Segoe UI"/>
+        </w:rPr>
+        <w:t>co</w:t>
+      </w:r>
+      <w:r>
+        <w:rPr>
+          <w:rFonts w:ascii="Segoe UI" w:hAnsi="Segoe UI" w:cs="Segoe UI"/>
+        </w:rPr>
+        <w:t>es_impactadas</w:t>
+      </w:r>
+      <w:proofErr w:type="spellEnd"/>
+      <w:r>
+        <w:rPr>
+          <w:rFonts w:ascii="Segoe UI" w:hAnsi="Segoe UI" w:cs="Segoe UI"/>
+        </w:rPr>
+        <w:t xml:space="preserve"> }}</w:t>
+      </w:r>
+    </w:p>
+    <w:p>
+      <w:pPr>
         <w:pStyle w:val="Ttulo1"/>
       </w:pPr>
       <w:r>
@@ -4888,6 +5210,11 @@
         <w:t>Volumetrias</w:t>
       </w:r>
       <w:bookmarkEnd w:id="11"/>
+    </w:p>
+    <w:p>
+      <w:r>
+        <w:t>{{ Volumetrias }}</w:t>
+      </w:r>
     </w:p>
     <w:p>
       <w:pPr>
@@ -5006,6 +5333,19 @@
         <w:t xml:space="preserve"> Atendimento</w:t>
       </w:r>
       <w:bookmarkEnd w:id="12"/>
+    </w:p>
+    <w:p>
+      <w:r>
+        <w:t xml:space="preserve">{{ </w:t>
+      </w:r>
+      <w:proofErr w:type="spellStart"/>
+      <w:r>
+        <w:t>fluxo_de_atendimento</w:t>
+      </w:r>
+      <w:proofErr w:type="spellEnd"/>
+      <w:r>
+        <w:t xml:space="preserve"> }}</w:t>
+      </w:r>
     </w:p>
     <w:p>
       <w:pPr>
@@ -5073,7 +5413,6 @@
       </w:pPr>
       <w:bookmarkStart w:id="13" w:name="_Toc101173516"/>
       <w:r>
-        <w:lastRenderedPageBreak/>
         <w:t>Capacidade de Atendimento</w:t>
       </w:r>
       <w:bookmarkEnd w:id="13"/>
@@ -5198,6 +5537,7 @@
                 <w:sz w:val="22"/>
                 <w:szCs w:val="22"/>
               </w:rPr>
+              <w:lastRenderedPageBreak/>
               <w:t>Grupos de Atendimento (N1 e N2)</w:t>
             </w:r>
           </w:p>
@@ -5251,6 +5591,12 @@
               </w:rPr>
               <w:t>N1:</w:t>
             </w:r>
+            <w:r>
+              <w:rPr>
+                <w:rFonts w:ascii="Segoe UI" w:hAnsi="Segoe UI" w:cs="Segoe UI"/>
+              </w:rPr>
+              <w:t xml:space="preserve"> {{ n1 }}</w:t>
+            </w:r>
           </w:p>
         </w:tc>
         <w:tc>
@@ -5265,6 +5611,12 @@
                 <w:rFonts w:ascii="Segoe UI" w:hAnsi="Segoe UI" w:cs="Segoe UI"/>
               </w:rPr>
             </w:pPr>
+            <w:r>
+              <w:rPr>
+                <w:rFonts w:ascii="Segoe UI" w:hAnsi="Segoe UI" w:cs="Segoe UI"/>
+              </w:rPr>
+              <w:t>{{ n1Area }}</w:t>
+            </w:r>
           </w:p>
         </w:tc>
       </w:tr>
@@ -5287,6 +5639,12 @@
               </w:rPr>
               <w:t>N2:</w:t>
             </w:r>
+            <w:r>
+              <w:rPr>
+                <w:rFonts w:ascii="Segoe UI" w:hAnsi="Segoe UI" w:cs="Segoe UI"/>
+              </w:rPr>
+              <w:t xml:space="preserve"> {{ n2 }}</w:t>
+            </w:r>
           </w:p>
         </w:tc>
         <w:tc>
@@ -5301,6 +5659,12 @@
                 <w:rFonts w:ascii="Segoe UI" w:hAnsi="Segoe UI" w:cs="Segoe UI"/>
               </w:rPr>
             </w:pPr>
+            <w:r>
+              <w:rPr>
+                <w:rFonts w:ascii="Segoe UI" w:hAnsi="Segoe UI" w:cs="Segoe UI"/>
+              </w:rPr>
+              <w:t>{{ n2Area }}</w:t>
+            </w:r>
           </w:p>
         </w:tc>
       </w:tr>
@@ -5474,6 +5838,26 @@
                 <w:rFonts w:ascii="Segoe UI" w:hAnsi="Segoe UI" w:cs="Segoe UI"/>
               </w:rPr>
             </w:pPr>
+            <w:r>
+              <w:rPr>
+                <w:rFonts w:ascii="Segoe UI" w:hAnsi="Segoe UI" w:cs="Segoe UI"/>
+              </w:rPr>
+              <w:t xml:space="preserve">{{ </w:t>
+            </w:r>
+            <w:proofErr w:type="spellStart"/>
+            <w:r>
+              <w:rPr>
+                <w:rFonts w:ascii="Segoe UI" w:hAnsi="Segoe UI" w:cs="Segoe UI"/>
+              </w:rPr>
+              <w:t>n_contrato</w:t>
+            </w:r>
+            <w:proofErr w:type="spellEnd"/>
+            <w:r>
+              <w:rPr>
+                <w:rFonts w:ascii="Segoe UI" w:hAnsi="Segoe UI" w:cs="Segoe UI"/>
+              </w:rPr>
+              <w:t xml:space="preserve"> }}</w:t>
+            </w:r>
           </w:p>
         </w:tc>
         <w:tc>
@@ -5488,6 +5872,12 @@
                 <w:rFonts w:ascii="Segoe UI" w:hAnsi="Segoe UI" w:cs="Segoe UI"/>
               </w:rPr>
             </w:pPr>
+            <w:r>
+              <w:rPr>
+                <w:rFonts w:ascii="Segoe UI" w:hAnsi="Segoe UI" w:cs="Segoe UI"/>
+              </w:rPr>
+              <w:t>{{ aditivo }}</w:t>
+            </w:r>
           </w:p>
         </w:tc>
         <w:tc>
@@ -5502,6 +5892,26 @@
                 <w:rFonts w:ascii="Segoe UI" w:hAnsi="Segoe UI" w:cs="Segoe UI"/>
               </w:rPr>
             </w:pPr>
+            <w:r>
+              <w:rPr>
+                <w:rFonts w:ascii="Segoe UI" w:hAnsi="Segoe UI" w:cs="Segoe UI"/>
+              </w:rPr>
+              <w:t xml:space="preserve">{{ </w:t>
+            </w:r>
+            <w:proofErr w:type="spellStart"/>
+            <w:r>
+              <w:rPr>
+                <w:rFonts w:ascii="Segoe UI" w:hAnsi="Segoe UI" w:cs="Segoe UI"/>
+              </w:rPr>
+              <w:t>ans</w:t>
+            </w:r>
+            <w:proofErr w:type="spellEnd"/>
+            <w:r>
+              <w:rPr>
+                <w:rFonts w:ascii="Segoe UI" w:hAnsi="Segoe UI" w:cs="Segoe UI"/>
+              </w:rPr>
+              <w:t xml:space="preserve"> }}</w:t>
+            </w:r>
           </w:p>
         </w:tc>
         <w:tc>
@@ -5516,6 +5926,26 @@
                 <w:rFonts w:ascii="Segoe UI" w:hAnsi="Segoe UI" w:cs="Segoe UI"/>
               </w:rPr>
             </w:pPr>
+            <w:r>
+              <w:rPr>
+                <w:rFonts w:ascii="Segoe UI" w:hAnsi="Segoe UI" w:cs="Segoe UI"/>
+              </w:rPr>
+              <w:t xml:space="preserve">{{ </w:t>
+            </w:r>
+            <w:proofErr w:type="spellStart"/>
+            <w:r>
+              <w:rPr>
+                <w:rFonts w:ascii="Segoe UI" w:hAnsi="Segoe UI" w:cs="Segoe UI"/>
+              </w:rPr>
+              <w:t>ano_contrato</w:t>
+            </w:r>
+            <w:proofErr w:type="spellEnd"/>
+            <w:r>
+              <w:rPr>
+                <w:rFonts w:ascii="Segoe UI" w:hAnsi="Segoe UI" w:cs="Segoe UI"/>
+              </w:rPr>
+              <w:t xml:space="preserve"> }}</w:t>
+            </w:r>
           </w:p>
         </w:tc>
       </w:tr>
@@ -5609,7 +6039,7 @@
         <w:rPr>
           <w:rFonts w:ascii="Segoe UI" w:hAnsi="Segoe UI" w:cs="Segoe UI"/>
         </w:rPr>
-        <w:t xml:space="preserve">&lt;Descrever todos os riscos identificados </w:t>
+        <w:t xml:space="preserve">Descrever todos os riscos identificados </w:t>
       </w:r>
       <w:r>
         <w:rPr>
@@ -5621,7 +6051,7 @@
         <w:rPr>
           <w:rFonts w:ascii="Segoe UI" w:hAnsi="Segoe UI" w:cs="Segoe UI"/>
         </w:rPr>
-        <w:t>.&gt;</w:t>
+        <w:t>.</w:t>
       </w:r>
     </w:p>
     <w:p>
@@ -5636,7 +6066,7 @@
         <w:rPr>
           <w:rFonts w:ascii="Segoe UI" w:hAnsi="Segoe UI" w:cs="Segoe UI"/>
         </w:rPr>
-        <w:t>&lt;Caso não tenha nada a descrever, informar</w:t>
+        <w:t>Caso não tenha nada a descrever, informar</w:t>
       </w:r>
       <w:r>
         <w:rPr>
@@ -5660,7 +6090,7 @@
         <w:rPr>
           <w:rFonts w:ascii="Segoe UI" w:hAnsi="Segoe UI" w:cs="Segoe UI"/>
         </w:rPr>
-        <w:t>.&gt;</w:t>
+        <w:t>.</w:t>
       </w:r>
     </w:p>
     <w:tbl>
@@ -5757,7 +6187,7 @@
               <w:rPr>
                 <w:rFonts w:ascii="Segoe UI" w:hAnsi="Segoe UI" w:cs="Segoe UI"/>
               </w:rPr>
-              <w:t>&lt;Descrever os impactos associados aos riscos identificados&gt;</w:t>
+              <w:t>Descrever os impactos associados aos riscos identificados</w:t>
             </w:r>
           </w:p>
         </w:tc>
@@ -5804,7 +6234,7 @@
               <w:rPr>
                 <w:rFonts w:ascii="Segoe UI" w:hAnsi="Segoe UI" w:cs="Segoe UI"/>
               </w:rPr>
-              <w:t>&lt;Informar as soluções para os impactos associados&gt;</w:t>
+              <w:t>Informar as soluções para os impactos associados</w:t>
             </w:r>
           </w:p>
         </w:tc>
@@ -5822,6 +6252,26 @@
                 <w:rFonts w:ascii="Segoe UI" w:hAnsi="Segoe UI" w:cs="Segoe UI"/>
               </w:rPr>
             </w:pPr>
+            <w:r>
+              <w:rPr>
+                <w:rFonts w:ascii="Segoe UI" w:hAnsi="Segoe UI" w:cs="Segoe UI"/>
+              </w:rPr>
+              <w:t xml:space="preserve"> {{ </w:t>
+            </w:r>
+            <w:proofErr w:type="spellStart"/>
+            <w:r>
+              <w:rPr>
+                <w:rFonts w:ascii="Segoe UI" w:hAnsi="Segoe UI" w:cs="Segoe UI"/>
+              </w:rPr>
+              <w:t>riscos_identificados</w:t>
+            </w:r>
+            <w:proofErr w:type="spellEnd"/>
+            <w:r>
+              <w:rPr>
+                <w:rFonts w:ascii="Segoe UI" w:hAnsi="Segoe UI" w:cs="Segoe UI"/>
+              </w:rPr>
+              <w:t xml:space="preserve"> }}</w:t>
+            </w:r>
           </w:p>
         </w:tc>
         <w:tc>
@@ -5835,6 +6285,12 @@
                 <w:rFonts w:ascii="Segoe UI" w:hAnsi="Segoe UI" w:cs="Segoe UI"/>
               </w:rPr>
             </w:pPr>
+            <w:r>
+              <w:rPr>
+                <w:rFonts w:ascii="Segoe UI" w:hAnsi="Segoe UI" w:cs="Segoe UI"/>
+              </w:rPr>
+              <w:t xml:space="preserve"> {{ impactos }}</w:t>
+            </w:r>
           </w:p>
         </w:tc>
         <w:tc>
@@ -5848,6 +6304,38 @@
                 <w:rFonts w:ascii="Segoe UI" w:hAnsi="Segoe UI" w:cs="Segoe UI"/>
               </w:rPr>
             </w:pPr>
+            <w:r>
+              <w:rPr>
+                <w:rFonts w:ascii="Segoe UI" w:hAnsi="Segoe UI" w:cs="Segoe UI"/>
+              </w:rPr>
+              <w:t xml:space="preserve"> {{ </w:t>
+            </w:r>
+            <w:proofErr w:type="spellStart"/>
+            <w:r>
+              <w:rPr>
+                <w:rFonts w:ascii="Segoe UI" w:hAnsi="Segoe UI" w:cs="Segoe UI"/>
+              </w:rPr>
+              <w:t>mitiga</w:t>
+            </w:r>
+            <w:r>
+              <w:rPr>
+                <w:rFonts w:ascii="Segoe UI" w:hAnsi="Segoe UI" w:cs="Segoe UI"/>
+              </w:rPr>
+              <w:t>co</w:t>
+            </w:r>
+            <w:r>
+              <w:rPr>
+                <w:rFonts w:ascii="Segoe UI" w:hAnsi="Segoe UI" w:cs="Segoe UI"/>
+              </w:rPr>
+              <w:t>es</w:t>
+            </w:r>
+            <w:proofErr w:type="spellEnd"/>
+            <w:r>
+              <w:rPr>
+                <w:rFonts w:ascii="Segoe UI" w:hAnsi="Segoe UI" w:cs="Segoe UI"/>
+              </w:rPr>
+              <w:t xml:space="preserve"> }}</w:t>
+            </w:r>
           </w:p>
         </w:tc>
       </w:tr>
@@ -6108,6 +6596,35 @@
           <w:rFonts w:ascii="Segoe UI" w:hAnsi="Segoe UI" w:cs="Segoe UI"/>
         </w:rPr>
         <w:t>.&gt;</w:t>
+      </w:r>
+    </w:p>
+    <w:p>
+      <w:pPr>
+        <w:spacing w:line="360" w:lineRule="auto"/>
+        <w:jc w:val="both"/>
+        <w:rPr>
+          <w:rFonts w:ascii="Segoe UI" w:hAnsi="Segoe UI" w:cs="Segoe UI"/>
+        </w:rPr>
+      </w:pPr>
+      <w:r>
+        <w:rPr>
+          <w:rFonts w:ascii="Segoe UI" w:hAnsi="Segoe UI" w:cs="Segoe UI"/>
+        </w:rPr>
+        <w:t xml:space="preserve">{{ </w:t>
+      </w:r>
+      <w:proofErr w:type="spellStart"/>
+      <w:r>
+        <w:rPr>
+          <w:rFonts w:ascii="Segoe UI" w:hAnsi="Segoe UI" w:cs="Segoe UI"/>
+        </w:rPr>
+        <w:t>cronograma_implantacao</w:t>
+      </w:r>
+      <w:proofErr w:type="spellEnd"/>
+      <w:r>
+        <w:rPr>
+          <w:rFonts w:ascii="Segoe UI" w:hAnsi="Segoe UI" w:cs="Segoe UI"/>
+        </w:rPr>
+        <w:t xml:space="preserve"> }}</w:t>
       </w:r>
     </w:p>
     <w:tbl>
@@ -6144,7 +6661,6 @@
                 <w:b/>
                 <w:bCs/>
               </w:rPr>
-              <w:lastRenderedPageBreak/>
               <w:t>Data Prevista</w:t>
             </w:r>
           </w:p>
@@ -6341,6 +6857,7 @@
       </w:pPr>
       <w:bookmarkStart w:id="17" w:name="_Toc101173520"/>
       <w:r>
+        <w:lastRenderedPageBreak/>
         <w:t xml:space="preserve">Cronograma </w:t>
       </w:r>
       <w:r>
@@ -6363,7 +6880,7 @@
         <w:rPr>
           <w:rFonts w:ascii="Segoe UI" w:hAnsi="Segoe UI" w:cs="Segoe UI"/>
         </w:rPr>
-        <w:t xml:space="preserve">&lt;Descrever todas as atividades da fase de Planejamento e </w:t>
+        <w:t xml:space="preserve">Descrever todas as atividades da fase de Planejamento e </w:t>
       </w:r>
       <w:r>
         <w:rPr>
@@ -6375,66 +6892,31 @@
         <w:rPr>
           <w:rFonts w:ascii="Segoe UI" w:hAnsi="Segoe UI" w:cs="Segoe UI"/>
         </w:rPr>
-        <w:t>execução do PDA.&gt;</w:t>
-      </w:r>
-    </w:p>
-    <w:p>
-      <w:pPr>
-        <w:spacing w:line="360" w:lineRule="auto"/>
-        <w:jc w:val="both"/>
-        <w:rPr>
-          <w:rFonts w:ascii="Segoe UI" w:hAnsi="Segoe UI" w:cs="Segoe UI"/>
-        </w:rPr>
-      </w:pPr>
-      <w:r>
-        <w:rPr>
-          <w:rFonts w:ascii="Segoe UI" w:hAnsi="Segoe UI" w:cs="Segoe UI"/>
-        </w:rPr>
-        <w:t>&lt;Caso não tenha nada a descrever, informar</w:t>
-      </w:r>
-      <w:r>
-        <w:rPr>
-          <w:rFonts w:ascii="Segoe UI" w:hAnsi="Segoe UI" w:cs="Segoe UI"/>
-        </w:rPr>
-        <w:t>:</w:t>
-      </w:r>
-      <w:r>
-        <w:rPr>
-          <w:rFonts w:ascii="Segoe UI" w:hAnsi="Segoe UI" w:cs="Segoe UI"/>
-        </w:rPr>
-        <w:t xml:space="preserve"> Não se </w:t>
-      </w:r>
-      <w:r>
-        <w:rPr>
-          <w:rFonts w:ascii="Segoe UI" w:hAnsi="Segoe UI" w:cs="Segoe UI"/>
-        </w:rPr>
-        <w:t>aplica</w:t>
-      </w:r>
-      <w:r>
-        <w:rPr>
-          <w:rFonts w:ascii="Segoe UI" w:hAnsi="Segoe UI" w:cs="Segoe UI"/>
-        </w:rPr>
-        <w:t>.&gt;</w:t>
+        <w:t>execução do PDA.</w:t>
       </w:r>
     </w:p>
     <w:tbl>
       <w:tblPr>
         <w:tblStyle w:val="Tabelacomgrade"/>
-        <w:tblW w:w="0" w:type="auto"/>
+        <w:tblpPr w:leftFromText="141" w:rightFromText="141" w:vertAnchor="text" w:horzAnchor="margin" w:tblpXSpec="center" w:tblpY="537"/>
+        <w:tblW w:w="11263" w:type="dxa"/>
         <w:tblLook w:val="04A0" w:firstRow="1" w:lastRow="0" w:firstColumn="1" w:lastColumn="0" w:noHBand="0" w:noVBand="1"/>
       </w:tblPr>
       <w:tblGrid>
-        <w:gridCol w:w="2389"/>
-        <w:gridCol w:w="735"/>
-        <w:gridCol w:w="1230"/>
-        <w:gridCol w:w="1490"/>
-        <w:gridCol w:w="1490"/>
-        <w:gridCol w:w="1160"/>
+        <w:gridCol w:w="2220"/>
+        <w:gridCol w:w="1801"/>
+        <w:gridCol w:w="2523"/>
+        <w:gridCol w:w="2028"/>
+        <w:gridCol w:w="2105"/>
+        <w:gridCol w:w="1922"/>
       </w:tblGrid>
       <w:tr>
-        <w:tc>
-          <w:tcPr>
-            <w:tcW w:w="8494" w:type="dxa"/>
+        <w:trPr>
+          <w:trHeight w:val="233"/>
+        </w:trPr>
+        <w:tc>
+          <w:tcPr>
+            <w:tcW w:w="11263" w:type="dxa"/>
             <w:gridSpan w:val="6"/>
             <w:shd w:val="clear" w:color="auto" w:fill="A6A6A6" w:themeFill="background1" w:themeFillShade="A6"/>
             <w:vAlign w:val="center"/>
@@ -6460,9 +6942,12 @@
         </w:tc>
       </w:tr>
       <w:tr>
-        <w:tc>
-          <w:tcPr>
-            <w:tcW w:w="2405" w:type="dxa"/>
+        <w:trPr>
+          <w:trHeight w:val="233"/>
+        </w:trPr>
+        <w:tc>
+          <w:tcPr>
+            <w:tcW w:w="2295" w:type="dxa"/>
             <w:shd w:val="clear" w:color="auto" w:fill="BFBFBF" w:themeFill="background1" w:themeFillShade="BF"/>
             <w:vAlign w:val="center"/>
           </w:tcPr>
@@ -6487,7 +6972,7 @@
         </w:tc>
         <w:tc>
           <w:tcPr>
-            <w:tcW w:w="709" w:type="dxa"/>
+            <w:tcW w:w="1862" w:type="dxa"/>
             <w:shd w:val="clear" w:color="auto" w:fill="BFBFBF" w:themeFill="background1" w:themeFillShade="BF"/>
             <w:vAlign w:val="center"/>
           </w:tcPr>
@@ -6512,7 +6997,7 @@
         </w:tc>
         <w:tc>
           <w:tcPr>
-            <w:tcW w:w="1236" w:type="dxa"/>
+            <w:tcW w:w="2609" w:type="dxa"/>
             <w:shd w:val="clear" w:color="auto" w:fill="BFBFBF" w:themeFill="background1" w:themeFillShade="BF"/>
             <w:vAlign w:val="center"/>
           </w:tcPr>
@@ -6545,7 +7030,7 @@
         </w:tc>
         <w:tc>
           <w:tcPr>
-            <w:tcW w:w="1490" w:type="dxa"/>
+            <w:tcW w:w="2097" w:type="dxa"/>
             <w:shd w:val="clear" w:color="auto" w:fill="BFBFBF" w:themeFill="background1" w:themeFillShade="BF"/>
             <w:vAlign w:val="center"/>
           </w:tcPr>
@@ -6570,7 +7055,7 @@
         </w:tc>
         <w:tc>
           <w:tcPr>
-            <w:tcW w:w="1490" w:type="dxa"/>
+            <w:tcW w:w="1540" w:type="dxa"/>
             <w:shd w:val="clear" w:color="auto" w:fill="BFBFBF" w:themeFill="background1" w:themeFillShade="BF"/>
             <w:vAlign w:val="center"/>
           </w:tcPr>
@@ -6595,7 +7080,7 @@
         </w:tc>
         <w:tc>
           <w:tcPr>
-            <w:tcW w:w="1164" w:type="dxa"/>
+            <w:tcW w:w="858" w:type="dxa"/>
             <w:shd w:val="clear" w:color="auto" w:fill="BFBFBF" w:themeFill="background1" w:themeFillShade="BF"/>
             <w:vAlign w:val="center"/>
           </w:tcPr>
@@ -6620,9 +7105,12 @@
         </w:tc>
       </w:tr>
       <w:tr>
-        <w:tc>
-          <w:tcPr>
-            <w:tcW w:w="8494" w:type="dxa"/>
+        <w:trPr>
+          <w:trHeight w:val="233"/>
+        </w:trPr>
+        <w:tc>
+          <w:tcPr>
+            <w:tcW w:w="11263" w:type="dxa"/>
             <w:gridSpan w:val="6"/>
             <w:shd w:val="clear" w:color="auto" w:fill="D0CECE" w:themeFill="background2" w:themeFillShade="E6"/>
             <w:vAlign w:val="center"/>
@@ -6648,9 +7136,12 @@
         </w:tc>
       </w:tr>
       <w:tr>
-        <w:tc>
-          <w:tcPr>
-            <w:tcW w:w="2405" w:type="dxa"/>
+        <w:trPr>
+          <w:trHeight w:val="233"/>
+        </w:trPr>
+        <w:tc>
+          <w:tcPr>
+            <w:tcW w:w="2295" w:type="dxa"/>
             <w:vAlign w:val="center"/>
           </w:tcPr>
           <w:p>
@@ -6659,11 +7150,31 @@
                 <w:rFonts w:ascii="Segoe UI" w:hAnsi="Segoe UI" w:cs="Segoe UI"/>
               </w:rPr>
             </w:pPr>
-          </w:p>
-        </w:tc>
-        <w:tc>
-          <w:tcPr>
-            <w:tcW w:w="709" w:type="dxa"/>
+            <w:r>
+              <w:rPr>
+                <w:rFonts w:ascii="Segoe UI" w:hAnsi="Segoe UI" w:cs="Segoe UI"/>
+              </w:rPr>
+              <w:t xml:space="preserve">{{ </w:t>
+            </w:r>
+            <w:proofErr w:type="spellStart"/>
+            <w:r>
+              <w:rPr>
+                <w:rFonts w:ascii="Segoe UI" w:hAnsi="Segoe UI" w:cs="Segoe UI"/>
+              </w:rPr>
+              <w:t>atividadeCronograma</w:t>
+            </w:r>
+            <w:proofErr w:type="spellEnd"/>
+            <w:r>
+              <w:rPr>
+                <w:rFonts w:ascii="Segoe UI" w:hAnsi="Segoe UI" w:cs="Segoe UI"/>
+              </w:rPr>
+              <w:t xml:space="preserve"> }}</w:t>
+            </w:r>
+          </w:p>
+        </w:tc>
+        <w:tc>
+          <w:tcPr>
+            <w:tcW w:w="1862" w:type="dxa"/>
             <w:vAlign w:val="center"/>
           </w:tcPr>
           <w:p>
@@ -6677,13 +7188,27 @@
               <w:rPr>
                 <w:rFonts w:ascii="Segoe UI" w:hAnsi="Segoe UI" w:cs="Segoe UI"/>
               </w:rPr>
-              <w:t>DXXX</w:t>
-            </w:r>
-          </w:p>
-        </w:tc>
-        <w:tc>
-          <w:tcPr>
-            <w:tcW w:w="1236" w:type="dxa"/>
+              <w:t xml:space="preserve">{{ </w:t>
+            </w:r>
+            <w:proofErr w:type="spellStart"/>
+            <w:r>
+              <w:rPr>
+                <w:rFonts w:ascii="Segoe UI" w:hAnsi="Segoe UI" w:cs="Segoe UI"/>
+              </w:rPr>
+              <w:t>AreaCronograma</w:t>
+            </w:r>
+            <w:proofErr w:type="spellEnd"/>
+            <w:r>
+              <w:rPr>
+                <w:rFonts w:ascii="Segoe UI" w:hAnsi="Segoe UI" w:cs="Segoe UI"/>
+              </w:rPr>
+              <w:t xml:space="preserve"> }}</w:t>
+            </w:r>
+          </w:p>
+        </w:tc>
+        <w:tc>
+          <w:tcPr>
+            <w:tcW w:w="2609" w:type="dxa"/>
             <w:vAlign w:val="center"/>
           </w:tcPr>
           <w:p>
@@ -6693,11 +7218,31 @@
                 <w:rFonts w:ascii="Segoe UI" w:hAnsi="Segoe UI" w:cs="Segoe UI"/>
               </w:rPr>
             </w:pPr>
-          </w:p>
-        </w:tc>
-        <w:tc>
-          <w:tcPr>
-            <w:tcW w:w="1490" w:type="dxa"/>
+            <w:r>
+              <w:rPr>
+                <w:rFonts w:ascii="Segoe UI" w:hAnsi="Segoe UI" w:cs="Segoe UI"/>
+              </w:rPr>
+              <w:t xml:space="preserve">{{ </w:t>
+            </w:r>
+            <w:proofErr w:type="spellStart"/>
+            <w:r>
+              <w:rPr>
+                <w:rFonts w:ascii="Segoe UI" w:hAnsi="Segoe UI" w:cs="Segoe UI"/>
+              </w:rPr>
+              <w:t>ResponsavelCronograma</w:t>
+            </w:r>
+            <w:proofErr w:type="spellEnd"/>
+            <w:r>
+              <w:rPr>
+                <w:rFonts w:ascii="Segoe UI" w:hAnsi="Segoe UI" w:cs="Segoe UI"/>
+              </w:rPr>
+              <w:t xml:space="preserve"> }}</w:t>
+            </w:r>
+          </w:p>
+        </w:tc>
+        <w:tc>
+          <w:tcPr>
+            <w:tcW w:w="2097" w:type="dxa"/>
             <w:vAlign w:val="center"/>
           </w:tcPr>
           <w:p>
@@ -6711,27 +7256,27 @@
               <w:rPr>
                 <w:rFonts w:ascii="Segoe UI" w:hAnsi="Segoe UI" w:cs="Segoe UI"/>
               </w:rPr>
-              <w:t>&lt;</w:t>
+              <w:t xml:space="preserve">{{ </w:t>
             </w:r>
             <w:proofErr w:type="spellStart"/>
             <w:r>
               <w:rPr>
                 <w:rFonts w:ascii="Segoe UI" w:hAnsi="Segoe UI" w:cs="Segoe UI"/>
               </w:rPr>
-              <w:t>dd</w:t>
+              <w:t>DatainiCronograma</w:t>
             </w:r>
             <w:proofErr w:type="spellEnd"/>
             <w:r>
               <w:rPr>
                 <w:rFonts w:ascii="Segoe UI" w:hAnsi="Segoe UI" w:cs="Segoe UI"/>
               </w:rPr>
-              <w:t>/mm/aa&gt;</w:t>
-            </w:r>
-          </w:p>
-        </w:tc>
-        <w:tc>
-          <w:tcPr>
-            <w:tcW w:w="1490" w:type="dxa"/>
+              <w:t xml:space="preserve"> }}</w:t>
+            </w:r>
+          </w:p>
+        </w:tc>
+        <w:tc>
+          <w:tcPr>
+            <w:tcW w:w="1540" w:type="dxa"/>
             <w:vAlign w:val="center"/>
           </w:tcPr>
           <w:p>
@@ -6745,27 +7290,27 @@
               <w:rPr>
                 <w:rFonts w:ascii="Segoe UI" w:hAnsi="Segoe UI" w:cs="Segoe UI"/>
               </w:rPr>
-              <w:t>&lt;</w:t>
+              <w:t xml:space="preserve">{{ </w:t>
             </w:r>
             <w:proofErr w:type="spellStart"/>
             <w:r>
               <w:rPr>
                 <w:rFonts w:ascii="Segoe UI" w:hAnsi="Segoe UI" w:cs="Segoe UI"/>
               </w:rPr>
-              <w:t>dd</w:t>
+              <w:t>DatafimCronograma</w:t>
             </w:r>
             <w:proofErr w:type="spellEnd"/>
             <w:r>
               <w:rPr>
                 <w:rFonts w:ascii="Segoe UI" w:hAnsi="Segoe UI" w:cs="Segoe UI"/>
               </w:rPr>
-              <w:t>/mm/aa&gt;</w:t>
-            </w:r>
-          </w:p>
-        </w:tc>
-        <w:tc>
-          <w:tcPr>
-            <w:tcW w:w="1164" w:type="dxa"/>
+              <w:t xml:space="preserve"> }}</w:t>
+            </w:r>
+          </w:p>
+        </w:tc>
+        <w:tc>
+          <w:tcPr>
+            <w:tcW w:w="858" w:type="dxa"/>
             <w:vAlign w:val="center"/>
           </w:tcPr>
           <w:p>
@@ -6774,13 +7319,36 @@
                 <w:rFonts w:ascii="Segoe UI" w:hAnsi="Segoe UI" w:cs="Segoe UI"/>
               </w:rPr>
             </w:pPr>
+            <w:r>
+              <w:rPr>
+                <w:rFonts w:ascii="Segoe UI" w:hAnsi="Segoe UI" w:cs="Segoe UI"/>
+              </w:rPr>
+              <w:t xml:space="preserve">{{ </w:t>
+            </w:r>
+            <w:proofErr w:type="spellStart"/>
+            <w:r>
+              <w:rPr>
+                <w:rFonts w:ascii="Segoe UI" w:hAnsi="Segoe UI" w:cs="Segoe UI"/>
+              </w:rPr>
+              <w:t>statusCronograma</w:t>
+            </w:r>
+            <w:proofErr w:type="spellEnd"/>
+            <w:r>
+              <w:rPr>
+                <w:rFonts w:ascii="Segoe UI" w:hAnsi="Segoe UI" w:cs="Segoe UI"/>
+              </w:rPr>
+              <w:t xml:space="preserve"> }}</w:t>
+            </w:r>
           </w:p>
         </w:tc>
       </w:tr>
       <w:tr>
-        <w:tc>
-          <w:tcPr>
-            <w:tcW w:w="2405" w:type="dxa"/>
+        <w:trPr>
+          <w:trHeight w:val="244"/>
+        </w:trPr>
+        <w:tc>
+          <w:tcPr>
+            <w:tcW w:w="2295" w:type="dxa"/>
             <w:vAlign w:val="center"/>
           </w:tcPr>
           <w:p>
@@ -6793,7 +7361,7 @@
         </w:tc>
         <w:tc>
           <w:tcPr>
-            <w:tcW w:w="709" w:type="dxa"/>
+            <w:tcW w:w="1862" w:type="dxa"/>
             <w:vAlign w:val="center"/>
           </w:tcPr>
           <w:p>
@@ -6807,7 +7375,7 @@
         </w:tc>
         <w:tc>
           <w:tcPr>
-            <w:tcW w:w="1236" w:type="dxa"/>
+            <w:tcW w:w="2609" w:type="dxa"/>
             <w:vAlign w:val="center"/>
           </w:tcPr>
           <w:p>
@@ -6821,7 +7389,7 @@
         </w:tc>
         <w:tc>
           <w:tcPr>
-            <w:tcW w:w="1490" w:type="dxa"/>
+            <w:tcW w:w="2097" w:type="dxa"/>
             <w:vAlign w:val="center"/>
           </w:tcPr>
           <w:p>
@@ -6835,7 +7403,7 @@
         </w:tc>
         <w:tc>
           <w:tcPr>
-            <w:tcW w:w="1490" w:type="dxa"/>
+            <w:tcW w:w="1540" w:type="dxa"/>
             <w:vAlign w:val="center"/>
           </w:tcPr>
           <w:p>
@@ -6849,7 +7417,7 @@
         </w:tc>
         <w:tc>
           <w:tcPr>
-            <w:tcW w:w="1164" w:type="dxa"/>
+            <w:tcW w:w="858" w:type="dxa"/>
             <w:vAlign w:val="center"/>
           </w:tcPr>
           <w:p>
@@ -6862,9 +7430,12 @@
         </w:tc>
       </w:tr>
       <w:tr>
-        <w:tc>
-          <w:tcPr>
-            <w:tcW w:w="2405" w:type="dxa"/>
+        <w:trPr>
+          <w:trHeight w:val="233"/>
+        </w:trPr>
+        <w:tc>
+          <w:tcPr>
+            <w:tcW w:w="2295" w:type="dxa"/>
             <w:vAlign w:val="center"/>
           </w:tcPr>
           <w:p>
@@ -6877,7 +7448,7 @@
         </w:tc>
         <w:tc>
           <w:tcPr>
-            <w:tcW w:w="709" w:type="dxa"/>
+            <w:tcW w:w="1862" w:type="dxa"/>
             <w:vAlign w:val="center"/>
           </w:tcPr>
           <w:p>
@@ -6891,7 +7462,7 @@
         </w:tc>
         <w:tc>
           <w:tcPr>
-            <w:tcW w:w="1236" w:type="dxa"/>
+            <w:tcW w:w="2609" w:type="dxa"/>
             <w:vAlign w:val="center"/>
           </w:tcPr>
           <w:p>
@@ -6905,7 +7476,7 @@
         </w:tc>
         <w:tc>
           <w:tcPr>
-            <w:tcW w:w="1490" w:type="dxa"/>
+            <w:tcW w:w="2097" w:type="dxa"/>
             <w:vAlign w:val="center"/>
           </w:tcPr>
           <w:p>
@@ -6919,7 +7490,7 @@
         </w:tc>
         <w:tc>
           <w:tcPr>
-            <w:tcW w:w="1490" w:type="dxa"/>
+            <w:tcW w:w="1540" w:type="dxa"/>
             <w:vAlign w:val="center"/>
           </w:tcPr>
           <w:p>
@@ -6933,7 +7504,7 @@
         </w:tc>
         <w:tc>
           <w:tcPr>
-            <w:tcW w:w="1164" w:type="dxa"/>
+            <w:tcW w:w="858" w:type="dxa"/>
             <w:vAlign w:val="center"/>
           </w:tcPr>
           <w:p>
@@ -6946,9 +7517,12 @@
         </w:tc>
       </w:tr>
       <w:tr>
-        <w:tc>
-          <w:tcPr>
-            <w:tcW w:w="2405" w:type="dxa"/>
+        <w:trPr>
+          <w:trHeight w:val="233"/>
+        </w:trPr>
+        <w:tc>
+          <w:tcPr>
+            <w:tcW w:w="2295" w:type="dxa"/>
             <w:vAlign w:val="center"/>
           </w:tcPr>
           <w:p>
@@ -6961,7 +7535,7 @@
         </w:tc>
         <w:tc>
           <w:tcPr>
-            <w:tcW w:w="709" w:type="dxa"/>
+            <w:tcW w:w="1862" w:type="dxa"/>
             <w:vAlign w:val="center"/>
           </w:tcPr>
           <w:p>
@@ -6975,7 +7549,7 @@
         </w:tc>
         <w:tc>
           <w:tcPr>
-            <w:tcW w:w="1236" w:type="dxa"/>
+            <w:tcW w:w="2609" w:type="dxa"/>
             <w:vAlign w:val="center"/>
           </w:tcPr>
           <w:p>
@@ -6989,7 +7563,7 @@
         </w:tc>
         <w:tc>
           <w:tcPr>
-            <w:tcW w:w="1490" w:type="dxa"/>
+            <w:tcW w:w="2097" w:type="dxa"/>
             <w:vAlign w:val="center"/>
           </w:tcPr>
           <w:p>
@@ -7003,7 +7577,7 @@
         </w:tc>
         <w:tc>
           <w:tcPr>
-            <w:tcW w:w="1490" w:type="dxa"/>
+            <w:tcW w:w="1540" w:type="dxa"/>
             <w:vAlign w:val="center"/>
           </w:tcPr>
           <w:p>
@@ -7017,7 +7591,7 @@
         </w:tc>
         <w:tc>
           <w:tcPr>
-            <w:tcW w:w="1164" w:type="dxa"/>
+            <w:tcW w:w="858" w:type="dxa"/>
             <w:vAlign w:val="center"/>
           </w:tcPr>
           <w:p>
@@ -7030,9 +7604,12 @@
         </w:tc>
       </w:tr>
       <w:tr>
-        <w:tc>
-          <w:tcPr>
-            <w:tcW w:w="2405" w:type="dxa"/>
+        <w:trPr>
+          <w:trHeight w:val="233"/>
+        </w:trPr>
+        <w:tc>
+          <w:tcPr>
+            <w:tcW w:w="2295" w:type="dxa"/>
             <w:vAlign w:val="center"/>
           </w:tcPr>
           <w:p>
@@ -7045,7 +7622,7 @@
         </w:tc>
         <w:tc>
           <w:tcPr>
-            <w:tcW w:w="709" w:type="dxa"/>
+            <w:tcW w:w="1862" w:type="dxa"/>
             <w:vAlign w:val="center"/>
           </w:tcPr>
           <w:p>
@@ -7059,7 +7636,7 @@
         </w:tc>
         <w:tc>
           <w:tcPr>
-            <w:tcW w:w="1236" w:type="dxa"/>
+            <w:tcW w:w="2609" w:type="dxa"/>
             <w:vAlign w:val="center"/>
           </w:tcPr>
           <w:p>
@@ -7073,7 +7650,7 @@
         </w:tc>
         <w:tc>
           <w:tcPr>
-            <w:tcW w:w="1490" w:type="dxa"/>
+            <w:tcW w:w="2097" w:type="dxa"/>
             <w:vAlign w:val="center"/>
           </w:tcPr>
           <w:p>
@@ -7087,7 +7664,7 @@
         </w:tc>
         <w:tc>
           <w:tcPr>
-            <w:tcW w:w="1490" w:type="dxa"/>
+            <w:tcW w:w="1540" w:type="dxa"/>
             <w:vAlign w:val="center"/>
           </w:tcPr>
           <w:p>
@@ -7101,7 +7678,7 @@
         </w:tc>
         <w:tc>
           <w:tcPr>
-            <w:tcW w:w="1164" w:type="dxa"/>
+            <w:tcW w:w="858" w:type="dxa"/>
             <w:vAlign w:val="center"/>
           </w:tcPr>
           <w:p>
@@ -7114,9 +7691,12 @@
         </w:tc>
       </w:tr>
       <w:tr>
-        <w:tc>
-          <w:tcPr>
-            <w:tcW w:w="2405" w:type="dxa"/>
+        <w:trPr>
+          <w:trHeight w:val="233"/>
+        </w:trPr>
+        <w:tc>
+          <w:tcPr>
+            <w:tcW w:w="2295" w:type="dxa"/>
             <w:vAlign w:val="center"/>
           </w:tcPr>
           <w:p>
@@ -7129,7 +7709,7 @@
         </w:tc>
         <w:tc>
           <w:tcPr>
-            <w:tcW w:w="709" w:type="dxa"/>
+            <w:tcW w:w="1862" w:type="dxa"/>
             <w:vAlign w:val="center"/>
           </w:tcPr>
           <w:p>
@@ -7143,7 +7723,7 @@
         </w:tc>
         <w:tc>
           <w:tcPr>
-            <w:tcW w:w="1236" w:type="dxa"/>
+            <w:tcW w:w="2609" w:type="dxa"/>
             <w:vAlign w:val="center"/>
           </w:tcPr>
           <w:p>
@@ -7157,7 +7737,7 @@
         </w:tc>
         <w:tc>
           <w:tcPr>
-            <w:tcW w:w="1490" w:type="dxa"/>
+            <w:tcW w:w="2097" w:type="dxa"/>
             <w:vAlign w:val="center"/>
           </w:tcPr>
           <w:p>
@@ -7171,7 +7751,7 @@
         </w:tc>
         <w:tc>
           <w:tcPr>
-            <w:tcW w:w="1490" w:type="dxa"/>
+            <w:tcW w:w="1540" w:type="dxa"/>
             <w:vAlign w:val="center"/>
           </w:tcPr>
           <w:p>
@@ -7185,7 +7765,7 @@
         </w:tc>
         <w:tc>
           <w:tcPr>
-            <w:tcW w:w="1164" w:type="dxa"/>
+            <w:tcW w:w="858" w:type="dxa"/>
             <w:vAlign w:val="center"/>
           </w:tcPr>
           <w:p>
@@ -7198,9 +7778,12 @@
         </w:tc>
       </w:tr>
       <w:tr>
-        <w:tc>
-          <w:tcPr>
-            <w:tcW w:w="2405" w:type="dxa"/>
+        <w:trPr>
+          <w:trHeight w:val="233"/>
+        </w:trPr>
+        <w:tc>
+          <w:tcPr>
+            <w:tcW w:w="2295" w:type="dxa"/>
             <w:vAlign w:val="center"/>
           </w:tcPr>
           <w:p>
@@ -7213,7 +7796,7 @@
         </w:tc>
         <w:tc>
           <w:tcPr>
-            <w:tcW w:w="709" w:type="dxa"/>
+            <w:tcW w:w="1862" w:type="dxa"/>
             <w:vAlign w:val="center"/>
           </w:tcPr>
           <w:p>
@@ -7227,7 +7810,7 @@
         </w:tc>
         <w:tc>
           <w:tcPr>
-            <w:tcW w:w="1236" w:type="dxa"/>
+            <w:tcW w:w="2609" w:type="dxa"/>
             <w:vAlign w:val="center"/>
           </w:tcPr>
           <w:p>
@@ -7241,7 +7824,7 @@
         </w:tc>
         <w:tc>
           <w:tcPr>
-            <w:tcW w:w="1490" w:type="dxa"/>
+            <w:tcW w:w="2097" w:type="dxa"/>
             <w:vAlign w:val="center"/>
           </w:tcPr>
           <w:p>
@@ -7255,7 +7838,7 @@
         </w:tc>
         <w:tc>
           <w:tcPr>
-            <w:tcW w:w="1490" w:type="dxa"/>
+            <w:tcW w:w="1540" w:type="dxa"/>
             <w:vAlign w:val="center"/>
           </w:tcPr>
           <w:p>
@@ -7269,7 +7852,7 @@
         </w:tc>
         <w:tc>
           <w:tcPr>
-            <w:tcW w:w="1164" w:type="dxa"/>
+            <w:tcW w:w="858" w:type="dxa"/>
             <w:vAlign w:val="center"/>
           </w:tcPr>
           <w:p>
@@ -7282,9 +7865,12 @@
         </w:tc>
       </w:tr>
       <w:tr>
-        <w:tc>
-          <w:tcPr>
-            <w:tcW w:w="2405" w:type="dxa"/>
+        <w:trPr>
+          <w:trHeight w:val="64"/>
+        </w:trPr>
+        <w:tc>
+          <w:tcPr>
+            <w:tcW w:w="2295" w:type="dxa"/>
             <w:vAlign w:val="center"/>
           </w:tcPr>
           <w:p>
@@ -7297,7 +7883,7 @@
         </w:tc>
         <w:tc>
           <w:tcPr>
-            <w:tcW w:w="709" w:type="dxa"/>
+            <w:tcW w:w="1862" w:type="dxa"/>
             <w:vAlign w:val="center"/>
           </w:tcPr>
           <w:p>
@@ -7311,7 +7897,7 @@
         </w:tc>
         <w:tc>
           <w:tcPr>
-            <w:tcW w:w="1236" w:type="dxa"/>
+            <w:tcW w:w="2609" w:type="dxa"/>
             <w:vAlign w:val="center"/>
           </w:tcPr>
           <w:p>
@@ -7325,7 +7911,7 @@
         </w:tc>
         <w:tc>
           <w:tcPr>
-            <w:tcW w:w="1490" w:type="dxa"/>
+            <w:tcW w:w="2097" w:type="dxa"/>
             <w:vAlign w:val="center"/>
           </w:tcPr>
           <w:p>
@@ -7339,7 +7925,7 @@
         </w:tc>
         <w:tc>
           <w:tcPr>
-            <w:tcW w:w="1490" w:type="dxa"/>
+            <w:tcW w:w="1540" w:type="dxa"/>
             <w:vAlign w:val="center"/>
           </w:tcPr>
           <w:p>
@@ -7353,7 +7939,7 @@
         </w:tc>
         <w:tc>
           <w:tcPr>
-            <w:tcW w:w="1164" w:type="dxa"/>
+            <w:tcW w:w="858" w:type="dxa"/>
             <w:vAlign w:val="center"/>
           </w:tcPr>
           <w:p>
@@ -7378,6 +7964,45 @@
         <w:rPr>
           <w:rFonts w:ascii="Segoe UI" w:hAnsi="Segoe UI" w:cs="Segoe UI"/>
         </w:rPr>
+        <w:t>Caso não tenha nada a descrever, informar</w:t>
+      </w:r>
+      <w:r>
+        <w:rPr>
+          <w:rFonts w:ascii="Segoe UI" w:hAnsi="Segoe UI" w:cs="Segoe UI"/>
+        </w:rPr>
+        <w:t>:</w:t>
+      </w:r>
+      <w:r>
+        <w:rPr>
+          <w:rFonts w:ascii="Segoe UI" w:hAnsi="Segoe UI" w:cs="Segoe UI"/>
+        </w:rPr>
+        <w:t xml:space="preserve"> Não se </w:t>
+      </w:r>
+      <w:r>
+        <w:rPr>
+          <w:rFonts w:ascii="Segoe UI" w:hAnsi="Segoe UI" w:cs="Segoe UI"/>
+        </w:rPr>
+        <w:t>aplica</w:t>
+      </w:r>
+      <w:r>
+        <w:rPr>
+          <w:rFonts w:ascii="Segoe UI" w:hAnsi="Segoe UI" w:cs="Segoe UI"/>
+        </w:rPr>
+        <w:t>.</w:t>
+      </w:r>
+    </w:p>
+    <w:p>
+      <w:pPr>
+        <w:spacing w:line="360" w:lineRule="auto"/>
+        <w:jc w:val="both"/>
+        <w:rPr>
+          <w:rFonts w:ascii="Segoe UI" w:hAnsi="Segoe UI" w:cs="Segoe UI"/>
+        </w:rPr>
+      </w:pPr>
+      <w:r>
+        <w:rPr>
+          <w:rFonts w:ascii="Segoe UI" w:hAnsi="Segoe UI" w:cs="Segoe UI"/>
+        </w:rPr>
         <w:t xml:space="preserve">Status: Não Iniciada, Em Andamento, Aguardando – Concluída </w:t>
       </w:r>
       <w:r>
@@ -7402,6 +8027,20 @@
         <w:t>Informações Complementares</w:t>
       </w:r>
       <w:bookmarkEnd w:id="18"/>
+    </w:p>
+    <w:p/>
+    <w:p>
+      <w:r>
+        <w:t xml:space="preserve">{{ </w:t>
+      </w:r>
+      <w:proofErr w:type="spellStart"/>
+      <w:r>
+        <w:t>informacoes_complementares</w:t>
+      </w:r>
+      <w:proofErr w:type="spellEnd"/>
+      <w:r>
+        <w:t xml:space="preserve"> }}</w:t>
+      </w:r>
     </w:p>
     <w:p>
       <w:pPr>
@@ -7415,7 +8054,7 @@
         <w:rPr>
           <w:rFonts w:ascii="Segoe UI" w:hAnsi="Segoe UI" w:cs="Segoe UI"/>
         </w:rPr>
-        <w:t xml:space="preserve">&lt;Descrever as considerações relevantes e complementares para o Planejamento do Atendimento, por exemplo, Requisitos de negócios não informados na solicitação. No que couber, descrever pré-requisitos de Atendimento definidos pelo </w:t>
+        <w:t xml:space="preserve">Descrever as considerações relevantes e complementares para o Planejamento do Atendimento, por exemplo, Requisitos de negócios não informados na solicitação. No que couber, descrever pré-requisitos de Atendimento definidos pelo </w:t>
       </w:r>
       <w:r>
         <w:rPr>
@@ -7451,7 +8090,7 @@
         <w:rPr>
           <w:rFonts w:ascii="Segoe UI" w:hAnsi="Segoe UI" w:cs="Segoe UI"/>
         </w:rPr>
-        <w:t xml:space="preserve"> se são aplicáveis ou não.&gt;</w:t>
+        <w:t xml:space="preserve"> se são aplicáveis ou não.</w:t>
       </w:r>
     </w:p>
     <w:p>
@@ -7466,7 +8105,7 @@
         <w:rPr>
           <w:rFonts w:ascii="Segoe UI" w:hAnsi="Segoe UI" w:cs="Segoe UI"/>
         </w:rPr>
-        <w:t>&lt;Caso não tenha nada a descrever, informar</w:t>
+        <w:t>Caso não tenha nada a descrever, informar</w:t>
       </w:r>
       <w:r>
         <w:rPr>
@@ -7491,12 +8130,6 @@
           <w:rFonts w:ascii="Segoe UI" w:hAnsi="Segoe UI" w:cs="Segoe UI"/>
         </w:rPr>
         <w:t>.</w:t>
-      </w:r>
-      <w:r>
-        <w:rPr>
-          <w:rFonts w:ascii="Segoe UI" w:hAnsi="Segoe UI" w:cs="Segoe UI"/>
-        </w:rPr>
-        <w:t>&gt;</w:t>
       </w:r>
     </w:p>
     <w:p>
@@ -9673,6 +10306,31 @@
 </file>
 
 <file path=customXml/item1.xml><?xml version="1.0" encoding="utf-8"?>
+<p:properties xmlns:p="http://schemas.microsoft.com/office/2006/metadata/properties" xmlns:xsi="http://www.w3.org/2001/XMLSchema-instance" xmlns:pc="http://schemas.microsoft.com/office/infopath/2007/PartnerControls">
+  <documentManagement>
+    <_Flow_SignoffStatus xmlns="b7572554-7ff5-496b-aa02-db030dd80d07" xsi:nil="true"/>
+    <TaxCatchAll xmlns="4f781d5f-f007-4d9a-97ca-d8550a4e99f9" xsi:nil="true"/>
+    <lcf76f155ced4ddcb4097134ff3c332f xmlns="b7572554-7ff5-496b-aa02-db030dd80d07">
+      <Terms xmlns="http://schemas.microsoft.com/office/infopath/2007/PartnerControls"/>
+    </lcf76f155ced4ddcb4097134ff3c332f>
+  </documentManagement>
+</p:properties>
+</file>
+
+<file path=customXml/item2.xml><?xml version="1.0" encoding="utf-8"?>
+<?mso-contentType ?>
+<FormTemplates xmlns="http://schemas.microsoft.com/sharepoint/v3/contenttype/forms">
+  <Display>DocumentLibraryForm</Display>
+  <Edit>DocumentLibraryForm</Edit>
+  <New>DocumentLibraryForm</New>
+</FormTemplates>
+</file>
+
+<file path=customXml/item3.xml><?xml version="1.0" encoding="utf-8"?>
+<b:Sources xmlns:b="http://schemas.openxmlformats.org/officeDocument/2006/bibliography" xmlns="http://schemas.openxmlformats.org/officeDocument/2006/bibliography" SelectedStyle="\APASixthEditionOfficeOnline.xsl" StyleName="APA" Version="6"/>
+</file>
+
+<file path=customXml/item4.xml><?xml version="1.0" encoding="utf-8"?>
 <ct:contentTypeSchema xmlns:ct="http://schemas.microsoft.com/office/2006/metadata/contentType" xmlns:ma="http://schemas.microsoft.com/office/2006/metadata/properties/metaAttributes" ct:_="" ma:_="" ma:contentTypeName="Documento" ma:contentTypeID="0x0101008924AAA4421D3643949BD099B5C0C4E7" ma:contentTypeVersion="16" ma:contentTypeDescription="Crie um novo documento." ma:contentTypeScope="" ma:versionID="8f91c0c477604a866783291a0701e834">
   <xsd:schema xmlns:xsd="http://www.w3.org/2001/XMLSchema" xmlns:xs="http://www.w3.org/2001/XMLSchema" xmlns:p="http://schemas.microsoft.com/office/2006/metadata/properties" xmlns:ns2="b7572554-7ff5-496b-aa02-db030dd80d07" xmlns:ns3="4f781d5f-f007-4d9a-97ca-d8550a4e99f9" targetNamespace="http://schemas.microsoft.com/office/2006/metadata/properties" ma:root="true" ma:fieldsID="f38c3ac1ba60454dce36f7904e3a7cbe" ns2:_="" ns3:_="">
     <xsd:import namespace="b7572554-7ff5-496b-aa02-db030dd80d07"/>
@@ -9915,32 +10573,34 @@
 </ct:contentTypeSchema>
 </file>
 
-<file path=customXml/item2.xml><?xml version="1.0" encoding="utf-8"?>
-<b:Sources xmlns:b="http://schemas.openxmlformats.org/officeDocument/2006/bibliography" xmlns="http://schemas.openxmlformats.org/officeDocument/2006/bibliography" SelectedStyle="\APASixthEditionOfficeOnline.xsl" StyleName="APA" Version="6"/>
+<file path=customXml/itemProps1.xml><?xml version="1.0" encoding="utf-8"?>
+<ds:datastoreItem xmlns:ds="http://schemas.openxmlformats.org/officeDocument/2006/customXml" ds:itemID="{BDC359B1-642C-4DCE-92FA-01456FEB23C1}">
+  <ds:schemaRefs>
+    <ds:schemaRef ds:uri="http://schemas.microsoft.com/office/2006/metadata/properties"/>
+    <ds:schemaRef ds:uri="http://schemas.microsoft.com/office/infopath/2007/PartnerControls"/>
+    <ds:schemaRef ds:uri="b7572554-7ff5-496b-aa02-db030dd80d07"/>
+    <ds:schemaRef ds:uri="4f781d5f-f007-4d9a-97ca-d8550a4e99f9"/>
+  </ds:schemaRefs>
+</ds:datastoreItem>
 </file>
 
-<file path=customXml/item3.xml><?xml version="1.0" encoding="utf-8"?>
-<?mso-contentType ?>
-<FormTemplates xmlns="http://schemas.microsoft.com/sharepoint/v3/contenttype/forms">
-  <Display>DocumentLibraryForm</Display>
-  <Edit>DocumentLibraryForm</Edit>
-  <New>DocumentLibraryForm</New>
-</FormTemplates>
+<file path=customXml/itemProps2.xml><?xml version="1.0" encoding="utf-8"?>
+<ds:datastoreItem xmlns:ds="http://schemas.openxmlformats.org/officeDocument/2006/customXml" ds:itemID="{4C29C291-8A69-4698-8E93-76CE62165319}">
+  <ds:schemaRefs>
+    <ds:schemaRef ds:uri="http://schemas.microsoft.com/sharepoint/v3/contenttype/forms"/>
+  </ds:schemaRefs>
+</ds:datastoreItem>
 </file>
 
-<file path=customXml/item4.xml><?xml version="1.0" encoding="utf-8"?>
-<p:properties xmlns:p="http://schemas.microsoft.com/office/2006/metadata/properties" xmlns:xsi="http://www.w3.org/2001/XMLSchema-instance" xmlns:pc="http://schemas.microsoft.com/office/infopath/2007/PartnerControls">
-  <documentManagement>
-    <_Flow_SignoffStatus xmlns="b7572554-7ff5-496b-aa02-db030dd80d07" xsi:nil="true"/>
-    <TaxCatchAll xmlns="4f781d5f-f007-4d9a-97ca-d8550a4e99f9" xsi:nil="true"/>
-    <lcf76f155ced4ddcb4097134ff3c332f xmlns="b7572554-7ff5-496b-aa02-db030dd80d07">
-      <Terms xmlns="http://schemas.microsoft.com/office/infopath/2007/PartnerControls"/>
-    </lcf76f155ced4ddcb4097134ff3c332f>
-  </documentManagement>
-</p:properties>
+<file path=customXml/itemProps3.xml><?xml version="1.0" encoding="utf-8"?>
+<ds:datastoreItem xmlns:ds="http://schemas.openxmlformats.org/officeDocument/2006/customXml" ds:itemID="{F8130F49-3EC9-4446-B5AA-CFCA654F7F63}">
+  <ds:schemaRefs>
+    <ds:schemaRef ds:uri="http://schemas.openxmlformats.org/officeDocument/2006/bibliography"/>
+  </ds:schemaRefs>
+</ds:datastoreItem>
 </file>
 
-<file path=customXml/itemProps1.xml><?xml version="1.0" encoding="utf-8"?>
+<file path=customXml/itemProps4.xml><?xml version="1.0" encoding="utf-8"?>
 <ds:datastoreItem xmlns:ds="http://schemas.openxmlformats.org/officeDocument/2006/customXml" ds:itemID="{F0ABD20C-7436-4867-9686-0D1C2FD63EEB}">
   <ds:schemaRefs>
     <ds:schemaRef ds:uri="http://schemas.microsoft.com/office/2006/metadata/contentType"/>
@@ -9957,31 +10617,4 @@
     <ds:schemaRef ds:uri="http://schemas.microsoft.com/internal/obd"/>
   </ds:schemaRefs>
 </ds:datastoreItem>
-</file>
-
-<file path=customXml/itemProps2.xml><?xml version="1.0" encoding="utf-8"?>
-<ds:datastoreItem xmlns:ds="http://schemas.openxmlformats.org/officeDocument/2006/customXml" ds:itemID="{F8130F49-3EC9-4446-B5AA-CFCA654F7F63}">
-  <ds:schemaRefs>
-    <ds:schemaRef ds:uri="http://schemas.openxmlformats.org/officeDocument/2006/bibliography"/>
-  </ds:schemaRefs>
-</ds:datastoreItem>
-</file>
-
-<file path=customXml/itemProps3.xml><?xml version="1.0" encoding="utf-8"?>
-<ds:datastoreItem xmlns:ds="http://schemas.openxmlformats.org/officeDocument/2006/customXml" ds:itemID="{4C29C291-8A69-4698-8E93-76CE62165319}">
-  <ds:schemaRefs>
-    <ds:schemaRef ds:uri="http://schemas.microsoft.com/sharepoint/v3/contenttype/forms"/>
-  </ds:schemaRefs>
-</ds:datastoreItem>
-</file>
-
-<file path=customXml/itemProps4.xml><?xml version="1.0" encoding="utf-8"?>
-<ds:datastoreItem xmlns:ds="http://schemas.openxmlformats.org/officeDocument/2006/customXml" ds:itemID="{BDC359B1-642C-4DCE-92FA-01456FEB23C1}">
-  <ds:schemaRefs>
-    <ds:schemaRef ds:uri="http://schemas.microsoft.com/office/2006/metadata/properties"/>
-    <ds:schemaRef ds:uri="http://schemas.microsoft.com/office/infopath/2007/PartnerControls"/>
-    <ds:schemaRef ds:uri="b7572554-7ff5-496b-aa02-db030dd80d07"/>
-    <ds:schemaRef ds:uri="4f781d5f-f007-4d9a-97ca-d8550a4e99f9"/>
-  </ds:schemaRefs>
-</ds:datastoreItem>
 </file>
</xml_diff>

<commit_message>
Template word com senha
</commit_message>
<xml_diff>
--- a/Template_PDA.docx
+++ b/Template_PDA.docx
@@ -37,8 +37,26 @@
           <w:sz w:val="28"/>
           <w:szCs w:val="28"/>
         </w:rPr>
-        <w:t>Plano de Atendimento – PDA</w:t>
-      </w:r>
+        <w:t xml:space="preserve">Plano de Atendimento – </w:t>
+      </w:r>
+      <w:proofErr w:type="spellStart"/>
+      <w:r>
+        <w:rPr>
+          <w:rFonts w:ascii="Segoe UI" w:hAnsi="Segoe UI" w:cs="Segoe UI"/>
+          <w:sz w:val="28"/>
+          <w:szCs w:val="28"/>
+        </w:rPr>
+        <w:t>PDA</w:t>
+      </w:r>
+      <w:r>
+        <w:rPr>
+          <w:rFonts w:ascii="Segoe UI" w:hAnsi="Segoe UI" w:cs="Segoe UI"/>
+          <w:sz w:val="28"/>
+          <w:szCs w:val="28"/>
+        </w:rPr>
+        <w:t>a</w:t>
+      </w:r>
+      <w:proofErr w:type="spellEnd"/>
     </w:p>
     <w:p>
       <w:pPr>

</xml_diff>

<commit_message>
correcao do status e alteracao na cor
</commit_message>
<xml_diff>
--- a/Template_PDA.docx
+++ b/Template_PDA.docx
@@ -37,16 +37,7 @@
           <w:sz w:val="28"/>
           <w:szCs w:val="28"/>
         </w:rPr>
-        <w:t xml:space="preserve">Plano de Atendimento – </w:t>
-      </w:r>
-      <w:proofErr w:type="spellStart"/>
-      <w:r>
-        <w:rPr>
-          <w:rFonts w:ascii="Segoe UI" w:hAnsi="Segoe UI" w:cs="Segoe UI"/>
-          <w:sz w:val="28"/>
-          <w:szCs w:val="28"/>
-        </w:rPr>
-        <w:t>PDA</w:t>
+        <w:t>Plano de Atendimento – PDA</w:t>
       </w:r>
       <w:r>
         <w:rPr>
@@ -56,7 +47,6 @@
         </w:rPr>
         <w:t>a</w:t>
       </w:r>
-      <w:proofErr w:type="spellEnd"/>
     </w:p>
     <w:p>
       <w:pPr>
@@ -148,7 +138,6 @@
         </w:rPr>
         <w:t xml:space="preserve">Inquilino: </w:t>
       </w:r>
-      <w:proofErr w:type="gramStart"/>
       <w:r>
         <w:rPr>
           <w:rFonts w:ascii="Segoe UI" w:hAnsi="Segoe UI" w:cs="Segoe UI"/>
@@ -156,17 +145,7 @@
           <w:sz w:val="28"/>
           <w:szCs w:val="28"/>
         </w:rPr>
-        <w:t>{{ inquilino</w:t>
-      </w:r>
-      <w:proofErr w:type="gramEnd"/>
-      <w:r>
-        <w:rPr>
-          <w:rFonts w:ascii="Segoe UI" w:hAnsi="Segoe UI" w:cs="Segoe UI"/>
-          <w:color w:val="000000"/>
-          <w:sz w:val="28"/>
-          <w:szCs w:val="28"/>
-        </w:rPr>
-        <w:t xml:space="preserve"> }}</w:t>
+        <w:t>{{ inquilino }}</w:t>
       </w:r>
     </w:p>
     <w:p>
@@ -228,33 +207,13 @@
         </w:rPr>
         <w:t xml:space="preserve"> </w:t>
       </w:r>
-      <w:proofErr w:type="gramStart"/>
       <w:r>
         <w:rPr>
           <w:rFonts w:ascii="Segoe UI" w:hAnsi="Segoe UI" w:cs="Segoe UI"/>
           <w:sz w:val="28"/>
           <w:szCs w:val="28"/>
         </w:rPr>
-        <w:t xml:space="preserve">{{ </w:t>
-      </w:r>
-      <w:proofErr w:type="spellStart"/>
-      <w:r>
-        <w:rPr>
-          <w:rFonts w:ascii="Segoe UI" w:hAnsi="Segoe UI" w:cs="Segoe UI"/>
-          <w:sz w:val="28"/>
-          <w:szCs w:val="28"/>
-        </w:rPr>
-        <w:t>versao</w:t>
-      </w:r>
-      <w:proofErr w:type="spellEnd"/>
-      <w:proofErr w:type="gramEnd"/>
-      <w:r>
-        <w:rPr>
-          <w:rFonts w:ascii="Segoe UI" w:hAnsi="Segoe UI" w:cs="Segoe UI"/>
-          <w:sz w:val="28"/>
-          <w:szCs w:val="28"/>
-        </w:rPr>
-        <w:t xml:space="preserve"> }}</w:t>
+        <w:t>{{ versao }}</w:t>
       </w:r>
     </w:p>
     <w:p>
@@ -367,7 +326,6 @@
         </w:rPr>
         <w:t xml:space="preserve">Identificação da Área Solicitante – </w:t>
       </w:r>
-      <w:proofErr w:type="gramStart"/>
       <w:r>
         <w:rPr>
           <w:rFonts w:ascii="Segoe UI" w:hAnsi="Segoe UI" w:cs="Segoe UI"/>
@@ -375,17 +333,7 @@
           <w:sz w:val="28"/>
           <w:szCs w:val="28"/>
         </w:rPr>
-        <w:t xml:space="preserve">{{ </w:t>
-      </w:r>
-      <w:proofErr w:type="spellStart"/>
-      <w:r>
-        <w:rPr>
-          <w:rFonts w:ascii="Segoe UI" w:hAnsi="Segoe UI" w:cs="Segoe UI"/>
-          <w:color w:val="000000"/>
-          <w:sz w:val="28"/>
-          <w:szCs w:val="28"/>
-        </w:rPr>
-        <w:t>identifica</w:t>
+        <w:t>{{ identifica</w:t>
       </w:r>
       <w:r>
         <w:rPr>
@@ -403,27 +351,7 @@
           <w:sz w:val="28"/>
           <w:szCs w:val="28"/>
         </w:rPr>
-        <w:t>o</w:t>
-      </w:r>
-      <w:proofErr w:type="gramEnd"/>
-      <w:r>
-        <w:rPr>
-          <w:rFonts w:ascii="Segoe UI" w:hAnsi="Segoe UI" w:cs="Segoe UI"/>
-          <w:color w:val="000000"/>
-          <w:sz w:val="28"/>
-          <w:szCs w:val="28"/>
-        </w:rPr>
-        <w:t>_area_solicitante</w:t>
-      </w:r>
-      <w:proofErr w:type="spellEnd"/>
-      <w:r>
-        <w:rPr>
-          <w:rFonts w:ascii="Segoe UI" w:hAnsi="Segoe UI" w:cs="Segoe UI"/>
-          <w:color w:val="000000"/>
-          <w:sz w:val="28"/>
-          <w:szCs w:val="28"/>
-        </w:rPr>
-        <w:t xml:space="preserve"> }}</w:t>
+        <w:t>o_area_solicitante }}</w:t>
       </w:r>
     </w:p>
     <w:p>
@@ -604,7 +532,6 @@
                 <w:rFonts w:ascii="Segoe UI" w:hAnsi="Segoe UI" w:cs="Segoe UI"/>
               </w:rPr>
             </w:pPr>
-            <w:proofErr w:type="gramStart"/>
             <w:r>
               <w:rPr>
                 <w:rFonts w:ascii="Segoe UI" w:hAnsi="Segoe UI" w:cs="Segoe UI"/>
@@ -617,7 +544,6 @@
               </w:rPr>
               <w:t>demanda</w:t>
             </w:r>
-            <w:proofErr w:type="gramEnd"/>
             <w:r>
               <w:rPr>
                 <w:rFonts w:ascii="Segoe UI" w:hAnsi="Segoe UI" w:cs="Segoe UI"/>
@@ -632,33 +558,11 @@
                 <w:rFonts w:ascii="Segoe UI" w:hAnsi="Segoe UI" w:cs="Segoe UI"/>
               </w:rPr>
             </w:pPr>
-            <w:proofErr w:type="gramStart"/>
-            <w:r>
-              <w:rPr>
-                <w:rFonts w:ascii="Segoe UI" w:hAnsi="Segoe UI" w:cs="Segoe UI"/>
-              </w:rPr>
-              <w:t xml:space="preserve">{{ </w:t>
-            </w:r>
-            <w:proofErr w:type="spellStart"/>
-            <w:r>
-              <w:rPr>
-                <w:rFonts w:ascii="Segoe UI" w:hAnsi="Segoe UI" w:cs="Segoe UI"/>
-              </w:rPr>
-              <w:t>sub</w:t>
-            </w:r>
-            <w:proofErr w:type="gramEnd"/>
-            <w:r>
-              <w:rPr>
-                <w:rFonts w:ascii="Segoe UI" w:hAnsi="Segoe UI" w:cs="Segoe UI"/>
-              </w:rPr>
-              <w:t>_demanda</w:t>
-            </w:r>
-            <w:proofErr w:type="spellEnd"/>
-            <w:r>
-              <w:rPr>
-                <w:rFonts w:ascii="Segoe UI" w:hAnsi="Segoe UI" w:cs="Segoe UI"/>
-              </w:rPr>
-              <w:t xml:space="preserve"> }}</w:t>
+            <w:r>
+              <w:rPr>
+                <w:rFonts w:ascii="Segoe UI" w:hAnsi="Segoe UI" w:cs="Segoe UI"/>
+              </w:rPr>
+              <w:t>{{ sub_demanda }}</w:t>
             </w:r>
           </w:p>
         </w:tc>
@@ -674,27 +578,11 @@
                 <w:rFonts w:ascii="Segoe UI" w:hAnsi="Segoe UI" w:cs="Segoe UI"/>
               </w:rPr>
             </w:pPr>
-            <w:proofErr w:type="gramStart"/>
-            <w:r>
-              <w:rPr>
-                <w:rFonts w:ascii="Segoe UI" w:hAnsi="Segoe UI" w:cs="Segoe UI"/>
-              </w:rPr>
-              <w:t xml:space="preserve">{{ </w:t>
-            </w:r>
-            <w:proofErr w:type="spellStart"/>
-            <w:r>
-              <w:rPr>
-                <w:rFonts w:ascii="Segoe UI" w:hAnsi="Segoe UI" w:cs="Segoe UI"/>
-              </w:rPr>
-              <w:t>created</w:t>
-            </w:r>
-            <w:proofErr w:type="spellEnd"/>
-            <w:proofErr w:type="gramEnd"/>
-            <w:r>
-              <w:rPr>
-                <w:rFonts w:ascii="Segoe UI" w:hAnsi="Segoe UI" w:cs="Segoe UI"/>
-              </w:rPr>
-              <w:t xml:space="preserve"> }}</w:t>
+            <w:r>
+              <w:rPr>
+                <w:rFonts w:ascii="Segoe UI" w:hAnsi="Segoe UI" w:cs="Segoe UI"/>
+              </w:rPr>
+              <w:t>{{ created }}</w:t>
             </w:r>
           </w:p>
         </w:tc>
@@ -710,27 +598,11 @@
                 <w:rFonts w:ascii="Segoe UI" w:hAnsi="Segoe UI" w:cs="Segoe UI"/>
               </w:rPr>
             </w:pPr>
-            <w:proofErr w:type="gramStart"/>
-            <w:r>
-              <w:rPr>
-                <w:rFonts w:ascii="Segoe UI" w:hAnsi="Segoe UI" w:cs="Segoe UI"/>
-              </w:rPr>
-              <w:t xml:space="preserve">{{ </w:t>
-            </w:r>
-            <w:proofErr w:type="spellStart"/>
-            <w:r>
-              <w:rPr>
-                <w:rFonts w:ascii="Segoe UI" w:hAnsi="Segoe UI" w:cs="Segoe UI"/>
-              </w:rPr>
-              <w:t>versao</w:t>
-            </w:r>
-            <w:proofErr w:type="spellEnd"/>
-            <w:proofErr w:type="gramEnd"/>
-            <w:r>
-              <w:rPr>
-                <w:rFonts w:ascii="Segoe UI" w:hAnsi="Segoe UI" w:cs="Segoe UI"/>
-              </w:rPr>
-              <w:t xml:space="preserve"> }}</w:t>
+            <w:r>
+              <w:rPr>
+                <w:rFonts w:ascii="Segoe UI" w:hAnsi="Segoe UI" w:cs="Segoe UI"/>
+              </w:rPr>
+              <w:t>{{ versao }}</w:t>
             </w:r>
           </w:p>
         </w:tc>
@@ -745,33 +617,11 @@
                 <w:rFonts w:ascii="Segoe UI" w:hAnsi="Segoe UI" w:cs="Segoe UI"/>
               </w:rPr>
             </w:pPr>
-            <w:proofErr w:type="gramStart"/>
-            <w:r>
-              <w:rPr>
-                <w:rFonts w:ascii="Segoe UI" w:hAnsi="Segoe UI" w:cs="Segoe UI"/>
-              </w:rPr>
-              <w:t xml:space="preserve">{{ </w:t>
-            </w:r>
-            <w:proofErr w:type="spellStart"/>
-            <w:r>
-              <w:rPr>
-                <w:rFonts w:ascii="Segoe UI" w:hAnsi="Segoe UI" w:cs="Segoe UI"/>
-              </w:rPr>
-              <w:t>desc</w:t>
-            </w:r>
-            <w:proofErr w:type="gramEnd"/>
-            <w:r>
-              <w:rPr>
-                <w:rFonts w:ascii="Segoe UI" w:hAnsi="Segoe UI" w:cs="Segoe UI"/>
-              </w:rPr>
-              <w:t>_produto</w:t>
-            </w:r>
-            <w:proofErr w:type="spellEnd"/>
-            <w:r>
-              <w:rPr>
-                <w:rFonts w:ascii="Segoe UI" w:hAnsi="Segoe UI" w:cs="Segoe UI"/>
-              </w:rPr>
-              <w:t xml:space="preserve"> }}</w:t>
+            <w:r>
+              <w:rPr>
+                <w:rFonts w:ascii="Segoe UI" w:hAnsi="Segoe UI" w:cs="Segoe UI"/>
+              </w:rPr>
+              <w:t>{{ desc_produto }}</w:t>
             </w:r>
           </w:p>
         </w:tc>
@@ -787,27 +637,11 @@
                 <w:rFonts w:ascii="Segoe UI" w:hAnsi="Segoe UI" w:cs="Segoe UI"/>
               </w:rPr>
             </w:pPr>
-            <w:proofErr w:type="gramStart"/>
-            <w:r>
-              <w:rPr>
-                <w:rFonts w:ascii="Segoe UI" w:hAnsi="Segoe UI" w:cs="Segoe UI"/>
-              </w:rPr>
-              <w:t xml:space="preserve">{{ </w:t>
-            </w:r>
-            <w:proofErr w:type="spellStart"/>
-            <w:r>
-              <w:rPr>
-                <w:rFonts w:ascii="Segoe UI" w:hAnsi="Segoe UI" w:cs="Segoe UI"/>
-              </w:rPr>
-              <w:t>responsavel</w:t>
-            </w:r>
-            <w:proofErr w:type="spellEnd"/>
-            <w:proofErr w:type="gramEnd"/>
-            <w:r>
-              <w:rPr>
-                <w:rFonts w:ascii="Segoe UI" w:hAnsi="Segoe UI" w:cs="Segoe UI"/>
-              </w:rPr>
-              <w:t xml:space="preserve"> }}</w:t>
+            <w:r>
+              <w:rPr>
+                <w:rFonts w:ascii="Segoe UI" w:hAnsi="Segoe UI" w:cs="Segoe UI"/>
+              </w:rPr>
+              <w:t>{{ responsavel }}</w:t>
             </w:r>
           </w:p>
         </w:tc>
@@ -2623,69 +2457,6 @@
     </w:p>
     <w:p>
       <w:pPr>
-        <w:spacing w:after="0" w:line="360" w:lineRule="auto"/>
-        <w:jc w:val="both"/>
-        <w:rPr>
-          <w:rFonts w:ascii="Segoe UI" w:eastAsia="Times New Roman" w:hAnsi="Segoe UI" w:cs="Segoe UI"/>
-          <w:b/>
-          <w:bCs/>
-          <w:u w:val="single"/>
-          <w:lang w:eastAsia="pt-BR"/>
-        </w:rPr>
-      </w:pPr>
-      <w:r>
-        <w:rPr>
-          <w:rFonts w:ascii="Segoe UI" w:eastAsia="Times New Roman" w:hAnsi="Segoe UI" w:cs="Segoe UI"/>
-          <w:b/>
-          <w:bCs/>
-          <w:u w:val="single"/>
-          <w:lang w:eastAsia="pt-BR"/>
-        </w:rPr>
-        <w:t>&lt;Esta seção descreve o objetivo desse artefato, sendo de conteúdo fixo</w:t>
-      </w:r>
-      <w:r>
-        <w:rPr>
-          <w:rFonts w:ascii="Segoe UI" w:eastAsia="Times New Roman" w:hAnsi="Segoe UI" w:cs="Segoe UI"/>
-          <w:b/>
-          <w:bCs/>
-          <w:u w:val="single"/>
-          <w:lang w:eastAsia="pt-BR"/>
-        </w:rPr>
-        <w:t>,</w:t>
-      </w:r>
-      <w:r>
-        <w:rPr>
-          <w:rFonts w:ascii="Segoe UI" w:eastAsia="Times New Roman" w:hAnsi="Segoe UI" w:cs="Segoe UI"/>
-          <w:b/>
-          <w:bCs/>
-          <w:u w:val="single"/>
-          <w:lang w:eastAsia="pt-BR"/>
-        </w:rPr>
-        <w:t xml:space="preserve"> não devendo ser alterad</w:t>
-      </w:r>
-      <w:r>
-        <w:rPr>
-          <w:rFonts w:ascii="Segoe UI" w:eastAsia="Times New Roman" w:hAnsi="Segoe UI" w:cs="Segoe UI"/>
-          <w:b/>
-          <w:bCs/>
-          <w:u w:val="single"/>
-          <w:lang w:eastAsia="pt-BR"/>
-        </w:rPr>
-        <w:t>o</w:t>
-      </w:r>
-      <w:r>
-        <w:rPr>
-          <w:rFonts w:ascii="Segoe UI" w:eastAsia="Times New Roman" w:hAnsi="Segoe UI" w:cs="Segoe UI"/>
-          <w:b/>
-          <w:bCs/>
-          <w:u w:val="single"/>
-          <w:lang w:eastAsia="pt-BR"/>
-        </w:rPr>
-        <w:t>.&gt;</w:t>
-      </w:r>
-    </w:p>
-    <w:p>
-      <w:pPr>
         <w:spacing w:after="160" w:line="360" w:lineRule="auto"/>
         <w:jc w:val="both"/>
         <w:rPr>
@@ -2694,88 +2465,6 @@
           <w:lang w:eastAsia="pt-BR"/>
         </w:rPr>
       </w:pPr>
-      <w:r>
-        <w:rPr>
-          <w:rFonts w:ascii="Segoe UI" w:eastAsia="Times New Roman" w:hAnsi="Segoe UI" w:cs="Segoe UI"/>
-          <w:lang w:eastAsia="pt-BR"/>
-        </w:rPr>
-        <w:t xml:space="preserve">O propósito desse artefato é descrever </w:t>
-      </w:r>
-      <w:r>
-        <w:rPr>
-          <w:rFonts w:ascii="Segoe UI" w:eastAsia="Times New Roman" w:hAnsi="Segoe UI" w:cs="Segoe UI"/>
-          <w:lang w:eastAsia="pt-BR"/>
-        </w:rPr>
-        <w:t xml:space="preserve">todas </w:t>
-      </w:r>
-      <w:r>
-        <w:rPr>
-          <w:rFonts w:ascii="Segoe UI" w:eastAsia="Times New Roman" w:hAnsi="Segoe UI" w:cs="Segoe UI"/>
-          <w:lang w:eastAsia="pt-BR"/>
-        </w:rPr>
-        <w:t xml:space="preserve">as informações </w:t>
-      </w:r>
-      <w:r>
-        <w:rPr>
-          <w:rFonts w:ascii="Segoe UI" w:eastAsia="Times New Roman" w:hAnsi="Segoe UI" w:cs="Segoe UI"/>
-          <w:lang w:eastAsia="pt-BR"/>
-        </w:rPr>
-        <w:t>d</w:t>
-      </w:r>
-      <w:r>
-        <w:rPr>
-          <w:rFonts w:ascii="Segoe UI" w:eastAsia="Times New Roman" w:hAnsi="Segoe UI" w:cs="Segoe UI"/>
-          <w:lang w:eastAsia="pt-BR"/>
-        </w:rPr>
-        <w:t xml:space="preserve">e disponibilidade da </w:t>
-      </w:r>
-      <w:r>
-        <w:rPr>
-          <w:rFonts w:ascii="Segoe UI" w:eastAsia="Times New Roman" w:hAnsi="Segoe UI" w:cs="Segoe UI"/>
-          <w:lang w:eastAsia="pt-BR"/>
-        </w:rPr>
-        <w:t>á</w:t>
-      </w:r>
-      <w:r>
-        <w:rPr>
-          <w:rFonts w:ascii="Segoe UI" w:eastAsia="Times New Roman" w:hAnsi="Segoe UI" w:cs="Segoe UI"/>
-          <w:lang w:eastAsia="pt-BR"/>
-        </w:rPr>
-        <w:t>rea de Atendimento</w:t>
-      </w:r>
-      <w:r>
-        <w:rPr>
-          <w:rFonts w:ascii="Segoe UI" w:eastAsia="Times New Roman" w:hAnsi="Segoe UI" w:cs="Segoe UI"/>
-          <w:lang w:eastAsia="pt-BR"/>
-        </w:rPr>
-        <w:t xml:space="preserve"> ao Usuário</w:t>
-      </w:r>
-      <w:r>
-        <w:rPr>
-          <w:rFonts w:ascii="Segoe UI" w:eastAsia="Times New Roman" w:hAnsi="Segoe UI" w:cs="Segoe UI"/>
-          <w:lang w:eastAsia="pt-BR"/>
-        </w:rPr>
-        <w:t>, e</w:t>
-      </w:r>
-      <w:r>
-        <w:rPr>
-          <w:rFonts w:ascii="Segoe UI" w:eastAsia="Times New Roman" w:hAnsi="Segoe UI" w:cs="Segoe UI"/>
-          <w:color w:val="000000"/>
-          <w:lang w:eastAsia="pt-BR"/>
-        </w:rPr>
-        <w:t>specificando os requisitos necessários para atender uma solução.</w:t>
-      </w:r>
-    </w:p>
-    <w:p>
-      <w:pPr>
-        <w:spacing w:after="160" w:line="360" w:lineRule="auto"/>
-        <w:jc w:val="both"/>
-        <w:rPr>
-          <w:rFonts w:ascii="Segoe UI" w:eastAsia="Times New Roman" w:hAnsi="Segoe UI" w:cs="Segoe UI"/>
-          <w:color w:val="000000"/>
-          <w:lang w:eastAsia="pt-BR"/>
-        </w:rPr>
-      </w:pPr>
     </w:p>
     <w:p>
       <w:pPr>
@@ -2787,41 +2476,13 @@
           <w:lang w:eastAsia="pt-BR"/>
         </w:rPr>
       </w:pPr>
-      <w:proofErr w:type="gramStart"/>
       <w:r>
         <w:rPr>
           <w:rFonts w:ascii="Segoe UI" w:eastAsia="Times New Roman" w:hAnsi="Segoe UI" w:cs="Segoe UI"/>
           <w:color w:val="000000"/>
           <w:lang w:eastAsia="pt-BR"/>
         </w:rPr>
-        <w:t xml:space="preserve">{{ </w:t>
-      </w:r>
-      <w:proofErr w:type="spellStart"/>
-      <w:r>
-        <w:rPr>
-          <w:rFonts w:ascii="Segoe UI" w:eastAsia="Times New Roman" w:hAnsi="Segoe UI" w:cs="Segoe UI"/>
-          <w:color w:val="000000"/>
-          <w:lang w:eastAsia="pt-BR"/>
-        </w:rPr>
-        <w:t>objetivo</w:t>
-      </w:r>
-      <w:proofErr w:type="gramEnd"/>
-      <w:r>
-        <w:rPr>
-          <w:rFonts w:ascii="Segoe UI" w:eastAsia="Times New Roman" w:hAnsi="Segoe UI" w:cs="Segoe UI"/>
-          <w:color w:val="000000"/>
-          <w:lang w:eastAsia="pt-BR"/>
-        </w:rPr>
-        <w:t>_plano_atendimento</w:t>
-      </w:r>
-      <w:proofErr w:type="spellEnd"/>
-      <w:r>
-        <w:rPr>
-          <w:rFonts w:ascii="Segoe UI" w:eastAsia="Times New Roman" w:hAnsi="Segoe UI" w:cs="Segoe UI"/>
-          <w:color w:val="000000"/>
-          <w:lang w:eastAsia="pt-BR"/>
-        </w:rPr>
-        <w:t xml:space="preserve"> }}</w:t>
+        <w:t>{{ objetivo_plano_atendimento }}</w:t>
       </w:r>
     </w:p>
     <w:p>
@@ -2839,21 +2500,8 @@
     </w:p>
     <w:p/>
     <w:p>
-      <w:proofErr w:type="gramStart"/>
-      <w:r>
-        <w:t xml:space="preserve">{{ </w:t>
-      </w:r>
-      <w:proofErr w:type="spellStart"/>
-      <w:r>
-        <w:t>desc</w:t>
-      </w:r>
-      <w:proofErr w:type="gramEnd"/>
-      <w:r>
-        <w:t>_produto</w:t>
-      </w:r>
-      <w:proofErr w:type="spellEnd"/>
-      <w:r>
-        <w:t xml:space="preserve"> }}</w:t>
+      <w:r>
+        <w:t>{{ desc_produto }}</w:t>
       </w:r>
     </w:p>
     <w:p>
@@ -2875,108 +2523,6 @@
     <w:p/>
     <w:p>
       <w:pPr>
-        <w:pStyle w:val="western"/>
-        <w:spacing w:before="0" w:beforeAutospacing="0" w:after="0" w:line="360" w:lineRule="auto"/>
-        <w:rPr>
-          <w:rFonts w:ascii="Segoe UI" w:hAnsi="Segoe UI" w:cs="Segoe UI"/>
-          <w:sz w:val="21"/>
-          <w:szCs w:val="21"/>
-        </w:rPr>
-      </w:pPr>
-      <w:r>
-        <w:rPr>
-          <w:rFonts w:ascii="Segoe UI" w:hAnsi="Segoe UI" w:cs="Segoe UI"/>
-          <w:sz w:val="21"/>
-          <w:szCs w:val="21"/>
-        </w:rPr>
-        <w:t xml:space="preserve">&lt;Descrever o objetivo da solução, para que se </w:t>
-      </w:r>
-      <w:r>
-        <w:rPr>
-          <w:rFonts w:ascii="Segoe UI" w:hAnsi="Segoe UI" w:cs="Segoe UI"/>
-          <w:sz w:val="21"/>
-          <w:szCs w:val="21"/>
-        </w:rPr>
-        <w:t>aplica</w:t>
-      </w:r>
-      <w:r>
-        <w:rPr>
-          <w:rFonts w:ascii="Segoe UI" w:hAnsi="Segoe UI" w:cs="Segoe UI"/>
-          <w:sz w:val="21"/>
-          <w:szCs w:val="21"/>
-        </w:rPr>
-        <w:t xml:space="preserve">, seus requisitos e os </w:t>
-      </w:r>
-      <w:r>
-        <w:rPr>
-          <w:rFonts w:ascii="Segoe UI" w:hAnsi="Segoe UI" w:cs="Segoe UI"/>
-          <w:sz w:val="21"/>
-          <w:szCs w:val="21"/>
-        </w:rPr>
-        <w:t>c</w:t>
-      </w:r>
-      <w:r>
-        <w:rPr>
-          <w:rFonts w:ascii="Segoe UI" w:hAnsi="Segoe UI" w:cs="Segoe UI"/>
-          <w:sz w:val="21"/>
-          <w:szCs w:val="21"/>
-        </w:rPr>
-        <w:t>lientes a que se destina o atendimento.&gt;</w:t>
-      </w:r>
-    </w:p>
-    <w:p>
-      <w:pPr>
-        <w:pStyle w:val="western"/>
-        <w:spacing w:before="0" w:beforeAutospacing="0" w:after="200" w:line="360" w:lineRule="auto"/>
-        <w:rPr>
-          <w:rFonts w:ascii="Segoe UI" w:hAnsi="Segoe UI" w:cs="Segoe UI"/>
-          <w:sz w:val="21"/>
-          <w:szCs w:val="21"/>
-        </w:rPr>
-      </w:pPr>
-      <w:r>
-        <w:rPr>
-          <w:rFonts w:ascii="Segoe UI" w:hAnsi="Segoe UI" w:cs="Segoe UI"/>
-          <w:sz w:val="21"/>
-          <w:szCs w:val="21"/>
-        </w:rPr>
-        <w:t>&lt;Caso não tenha nada a descrever, informar</w:t>
-      </w:r>
-      <w:r>
-        <w:rPr>
-          <w:rFonts w:ascii="Segoe UI" w:hAnsi="Segoe UI" w:cs="Segoe UI"/>
-          <w:sz w:val="21"/>
-          <w:szCs w:val="21"/>
-        </w:rPr>
-        <w:t>:</w:t>
-      </w:r>
-      <w:r>
-        <w:rPr>
-          <w:rFonts w:ascii="Segoe UI" w:hAnsi="Segoe UI" w:cs="Segoe UI"/>
-          <w:sz w:val="21"/>
-          <w:szCs w:val="21"/>
-        </w:rPr>
-        <w:t xml:space="preserve"> Não se </w:t>
-      </w:r>
-      <w:r>
-        <w:rPr>
-          <w:rFonts w:ascii="Segoe UI" w:hAnsi="Segoe UI" w:cs="Segoe UI"/>
-          <w:sz w:val="21"/>
-          <w:szCs w:val="21"/>
-        </w:rPr>
-        <w:t>aplica</w:t>
-      </w:r>
-      <w:r>
-        <w:rPr>
-          <w:rFonts w:ascii="Segoe UI" w:hAnsi="Segoe UI" w:cs="Segoe UI"/>
-          <w:sz w:val="21"/>
-          <w:szCs w:val="21"/>
-        </w:rPr>
-        <w:t>.&gt;</w:t>
-      </w:r>
-    </w:p>
-    <w:p>
-      <w:pPr>
         <w:pStyle w:val="Ttulo1"/>
       </w:pPr>
       <w:bookmarkStart w:id="2" w:name="_Toc101173505"/>
@@ -2990,13 +2536,8 @@
     </w:p>
     <w:p/>
     <w:p>
-      <w:proofErr w:type="gramStart"/>
-      <w:r>
-        <w:t>{{ canais</w:t>
-      </w:r>
-      <w:proofErr w:type="gramEnd"/>
-      <w:r>
-        <w:t xml:space="preserve"> }}</w:t>
+      <w:r>
+        <w:t>{{ canais }}</w:t>
       </w:r>
     </w:p>
     <w:p>
@@ -3012,401 +2553,66 @@
     </w:p>
     <w:p>
       <w:pPr>
-        <w:pStyle w:val="western"/>
-        <w:spacing w:before="0" w:beforeAutospacing="0" w:after="0" w:line="360" w:lineRule="auto"/>
-        <w:rPr>
-          <w:rFonts w:ascii="Segoe UI" w:hAnsi="Segoe UI" w:cs="Segoe UI"/>
-          <w:sz w:val="21"/>
-          <w:szCs w:val="21"/>
-        </w:rPr>
-      </w:pPr>
-      <w:r>
-        <w:rPr>
-          <w:rFonts w:ascii="Segoe UI" w:hAnsi="Segoe UI" w:cs="Segoe UI"/>
-          <w:sz w:val="21"/>
-          <w:szCs w:val="21"/>
-        </w:rPr>
-        <w:t xml:space="preserve">&lt;Descrever todos os canais de </w:t>
-      </w:r>
-      <w:r>
-        <w:rPr>
-          <w:rFonts w:ascii="Segoe UI" w:hAnsi="Segoe UI" w:cs="Segoe UI"/>
-          <w:sz w:val="21"/>
-          <w:szCs w:val="21"/>
-        </w:rPr>
-        <w:t>a</w:t>
-      </w:r>
-      <w:r>
-        <w:rPr>
-          <w:rFonts w:ascii="Segoe UI" w:hAnsi="Segoe UI" w:cs="Segoe UI"/>
-          <w:sz w:val="21"/>
-          <w:szCs w:val="21"/>
-        </w:rPr>
-        <w:t>tendimento que serão disponibilizados</w:t>
-      </w:r>
-      <w:r>
-        <w:rPr>
-          <w:rFonts w:ascii="Segoe UI" w:hAnsi="Segoe UI" w:cs="Segoe UI"/>
-          <w:sz w:val="21"/>
-          <w:szCs w:val="21"/>
-        </w:rPr>
-        <w:t xml:space="preserve"> para os usuários</w:t>
-      </w:r>
-      <w:r>
-        <w:rPr>
-          <w:rFonts w:ascii="Segoe UI" w:hAnsi="Segoe UI" w:cs="Segoe UI"/>
-          <w:sz w:val="21"/>
-          <w:szCs w:val="21"/>
-        </w:rPr>
-        <w:t xml:space="preserve">. Exemplo: </w:t>
-      </w:r>
-      <w:r>
-        <w:rPr>
-          <w:rFonts w:ascii="Segoe UI" w:hAnsi="Segoe UI" w:cs="Segoe UI"/>
-          <w:sz w:val="21"/>
-          <w:szCs w:val="21"/>
-        </w:rPr>
-        <w:t>F</w:t>
-      </w:r>
-      <w:r>
-        <w:rPr>
-          <w:rFonts w:ascii="Segoe UI" w:hAnsi="Segoe UI" w:cs="Segoe UI"/>
-          <w:sz w:val="21"/>
-          <w:szCs w:val="21"/>
-        </w:rPr>
-        <w:t>erramenta de registro de tickets</w:t>
-      </w:r>
-      <w:r>
-        <w:rPr>
-          <w:rFonts w:ascii="Segoe UI" w:hAnsi="Segoe UI" w:cs="Segoe UI"/>
-          <w:sz w:val="21"/>
-          <w:szCs w:val="21"/>
-        </w:rPr>
-        <w:t xml:space="preserve">, sendo </w:t>
-      </w:r>
-      <w:r>
-        <w:rPr>
-          <w:rFonts w:ascii="Segoe UI" w:hAnsi="Segoe UI" w:cs="Segoe UI"/>
-          <w:sz w:val="21"/>
-          <w:szCs w:val="21"/>
-        </w:rPr>
-        <w:t xml:space="preserve">homologadas e em produção </w:t>
-      </w:r>
-      <w:r>
-        <w:rPr>
-          <w:rFonts w:ascii="Segoe UI" w:hAnsi="Segoe UI" w:cs="Segoe UI"/>
-          <w:sz w:val="21"/>
-          <w:szCs w:val="21"/>
-        </w:rPr>
-        <w:t xml:space="preserve">o </w:t>
-      </w:r>
-      <w:r>
-        <w:rPr>
-          <w:rFonts w:ascii="Segoe UI" w:hAnsi="Segoe UI" w:cs="Segoe UI"/>
-          <w:sz w:val="21"/>
-          <w:szCs w:val="21"/>
-        </w:rPr>
-        <w:t>SDM ou Pronto Cliente</w:t>
-      </w:r>
-      <w:r>
-        <w:rPr>
-          <w:rFonts w:ascii="Segoe UI" w:hAnsi="Segoe UI" w:cs="Segoe UI"/>
-          <w:sz w:val="21"/>
-          <w:szCs w:val="21"/>
-        </w:rPr>
-        <w:t xml:space="preserve">, </w:t>
-      </w:r>
-      <w:r>
-        <w:rPr>
-          <w:rFonts w:ascii="Segoe UI" w:hAnsi="Segoe UI" w:cs="Segoe UI"/>
-          <w:sz w:val="21"/>
-          <w:szCs w:val="21"/>
-        </w:rPr>
-        <w:t xml:space="preserve">se haverá </w:t>
-      </w:r>
-      <w:proofErr w:type="spellStart"/>
-      <w:r>
-        <w:rPr>
-          <w:rFonts w:ascii="Segoe UI" w:hAnsi="Segoe UI" w:cs="Segoe UI"/>
-          <w:sz w:val="21"/>
-          <w:szCs w:val="21"/>
-        </w:rPr>
-        <w:t>Chatbot</w:t>
-      </w:r>
-      <w:proofErr w:type="spellEnd"/>
-      <w:r>
-        <w:rPr>
-          <w:rFonts w:ascii="Segoe UI" w:hAnsi="Segoe UI" w:cs="Segoe UI"/>
-          <w:sz w:val="21"/>
-          <w:szCs w:val="21"/>
-        </w:rPr>
-        <w:t xml:space="preserve"> humanizado</w:t>
-      </w:r>
-      <w:r>
-        <w:rPr>
-          <w:rFonts w:ascii="Segoe UI" w:hAnsi="Segoe UI" w:cs="Segoe UI"/>
-          <w:sz w:val="21"/>
-          <w:szCs w:val="21"/>
-        </w:rPr>
-        <w:t xml:space="preserve"> o</w:t>
-      </w:r>
-      <w:r>
-        <w:rPr>
-          <w:rFonts w:ascii="Segoe UI" w:hAnsi="Segoe UI" w:cs="Segoe UI"/>
-          <w:sz w:val="21"/>
-          <w:szCs w:val="21"/>
-        </w:rPr>
-        <w:t xml:space="preserve">u </w:t>
-      </w:r>
-      <w:r>
-        <w:rPr>
-          <w:rFonts w:ascii="Segoe UI" w:hAnsi="Segoe UI" w:cs="Segoe UI"/>
-          <w:sz w:val="21"/>
-          <w:szCs w:val="21"/>
-        </w:rPr>
-        <w:t>automatizado</w:t>
-      </w:r>
-      <w:r>
-        <w:rPr>
-          <w:rFonts w:ascii="Segoe UI" w:hAnsi="Segoe UI" w:cs="Segoe UI"/>
-          <w:sz w:val="21"/>
-          <w:szCs w:val="21"/>
-        </w:rPr>
-        <w:t xml:space="preserve"> e se aplicável</w:t>
-      </w:r>
-      <w:r>
-        <w:rPr>
-          <w:rFonts w:ascii="Segoe UI" w:hAnsi="Segoe UI" w:cs="Segoe UI"/>
-          <w:sz w:val="21"/>
-          <w:szCs w:val="21"/>
-        </w:rPr>
-        <w:t>,</w:t>
-      </w:r>
-      <w:r>
-        <w:rPr>
-          <w:rFonts w:ascii="Segoe UI" w:hAnsi="Segoe UI" w:cs="Segoe UI"/>
-          <w:sz w:val="21"/>
-          <w:szCs w:val="21"/>
-        </w:rPr>
+        <w:pStyle w:val="Ttulo1"/>
+      </w:pPr>
+      <w:bookmarkStart w:id="3" w:name="_Toc101173506"/>
+      <w:r>
+        <w:t>Requisitos de cadastramento</w:t>
+      </w:r>
+      <w:r>
+        <w:t>s</w:t>
+      </w:r>
+      <w:r>
+        <w:t xml:space="preserve"> do</w:t>
+      </w:r>
+      <w:r>
         <w:t xml:space="preserve"> </w:t>
       </w:r>
       <w:r>
-        <w:rPr>
-          <w:rFonts w:ascii="Segoe UI" w:hAnsi="Segoe UI" w:cs="Segoe UI"/>
-          <w:sz w:val="21"/>
-          <w:szCs w:val="21"/>
-        </w:rPr>
-        <w:t xml:space="preserve">informar os requisitos de </w:t>
-      </w:r>
-      <w:r>
-        <w:rPr>
-          <w:rFonts w:ascii="Segoe UI" w:hAnsi="Segoe UI" w:cs="Segoe UI"/>
-          <w:sz w:val="21"/>
-          <w:szCs w:val="21"/>
-        </w:rPr>
-        <w:t>implementa</w:t>
-      </w:r>
-      <w:r>
-        <w:rPr>
-          <w:rFonts w:ascii="Segoe UI" w:hAnsi="Segoe UI" w:cs="Segoe UI"/>
-          <w:sz w:val="21"/>
-          <w:szCs w:val="21"/>
-        </w:rPr>
-        <w:t>ção e atendimento</w:t>
-      </w:r>
-      <w:r>
-        <w:rPr>
-          <w:rFonts w:ascii="Segoe UI" w:hAnsi="Segoe UI" w:cs="Segoe UI"/>
-          <w:sz w:val="21"/>
-          <w:szCs w:val="21"/>
-        </w:rPr>
-        <w:t>, se haverá</w:t>
-      </w:r>
-      <w:r>
-        <w:rPr>
-          <w:rFonts w:ascii="Segoe UI" w:hAnsi="Segoe UI" w:cs="Segoe UI"/>
-          <w:sz w:val="21"/>
-          <w:szCs w:val="21"/>
-        </w:rPr>
+        <w:t xml:space="preserve">Cliente </w:t>
+      </w:r>
+      <w:r>
+        <w:t>e</w:t>
+      </w:r>
+      <w:r>
         <w:t xml:space="preserve"> </w:t>
       </w:r>
       <w:r>
-        <w:rPr>
-          <w:rFonts w:ascii="Segoe UI" w:hAnsi="Segoe UI" w:cs="Segoe UI"/>
-          <w:sz w:val="21"/>
-          <w:szCs w:val="21"/>
-        </w:rPr>
-        <w:t>integraç</w:t>
-      </w:r>
-      <w:r>
-        <w:rPr>
-          <w:rFonts w:ascii="Segoe UI" w:hAnsi="Segoe UI" w:cs="Segoe UI"/>
-          <w:sz w:val="21"/>
-          <w:szCs w:val="21"/>
-        </w:rPr>
-        <w:t>ões</w:t>
-      </w:r>
-      <w:r>
-        <w:rPr>
-          <w:rFonts w:ascii="Segoe UI" w:hAnsi="Segoe UI" w:cs="Segoe UI"/>
-          <w:sz w:val="21"/>
-          <w:szCs w:val="21"/>
-        </w:rPr>
-        <w:t xml:space="preserve"> de </w:t>
-      </w:r>
-      <w:proofErr w:type="gramStart"/>
-      <w:r>
-        <w:rPr>
-          <w:rFonts w:ascii="Segoe UI" w:hAnsi="Segoe UI" w:cs="Segoe UI"/>
-          <w:sz w:val="21"/>
-          <w:szCs w:val="21"/>
-        </w:rPr>
-        <w:t>ferramentas</w:t>
-      </w:r>
-      <w:r>
-        <w:rPr>
-          <w:rFonts w:ascii="Segoe UI" w:hAnsi="Segoe UI" w:cs="Segoe UI"/>
-          <w:sz w:val="21"/>
-          <w:szCs w:val="21"/>
-        </w:rPr>
-        <w:t xml:space="preserve">, </w:t>
-      </w:r>
-      <w:r>
-        <w:rPr>
-          <w:rFonts w:ascii="Segoe UI" w:hAnsi="Segoe UI" w:cs="Segoe UI"/>
-          <w:sz w:val="21"/>
-          <w:szCs w:val="21"/>
-        </w:rPr>
-        <w:t>etc.</w:t>
-      </w:r>
-      <w:proofErr w:type="gramEnd"/>
-      <w:r>
-        <w:rPr>
-          <w:rFonts w:ascii="Segoe UI" w:hAnsi="Segoe UI" w:cs="Segoe UI"/>
-          <w:sz w:val="21"/>
-          <w:szCs w:val="21"/>
-        </w:rPr>
-        <w:t>&gt;</w:t>
-      </w:r>
-    </w:p>
-    <w:p>
-      <w:pPr>
-        <w:pStyle w:val="western"/>
-        <w:spacing w:before="0" w:beforeAutospacing="0" w:after="200" w:line="360" w:lineRule="auto"/>
-        <w:rPr>
-          <w:rFonts w:ascii="Segoe UI" w:hAnsi="Segoe UI" w:cs="Segoe UI"/>
-          <w:sz w:val="21"/>
-          <w:szCs w:val="21"/>
-        </w:rPr>
-      </w:pPr>
-      <w:r>
-        <w:rPr>
-          <w:rFonts w:ascii="Segoe UI" w:hAnsi="Segoe UI" w:cs="Segoe UI"/>
-          <w:sz w:val="21"/>
-          <w:szCs w:val="21"/>
-        </w:rPr>
-        <w:t>&lt;Caso não tenha nada a descrever, informar</w:t>
-      </w:r>
-      <w:r>
-        <w:rPr>
-          <w:rFonts w:ascii="Segoe UI" w:hAnsi="Segoe UI" w:cs="Segoe UI"/>
-          <w:sz w:val="21"/>
-          <w:szCs w:val="21"/>
-        </w:rPr>
-        <w:t>:</w:t>
-      </w:r>
-      <w:r>
-        <w:rPr>
-          <w:rFonts w:ascii="Segoe UI" w:hAnsi="Segoe UI" w:cs="Segoe UI"/>
-          <w:sz w:val="21"/>
-          <w:szCs w:val="21"/>
-        </w:rPr>
-        <w:t xml:space="preserve"> Não se </w:t>
-      </w:r>
-      <w:r>
-        <w:rPr>
-          <w:rFonts w:ascii="Segoe UI" w:hAnsi="Segoe UI" w:cs="Segoe UI"/>
-          <w:sz w:val="21"/>
-          <w:szCs w:val="21"/>
-        </w:rPr>
-        <w:t>aplica</w:t>
-      </w:r>
-      <w:r>
-        <w:rPr>
-          <w:rFonts w:ascii="Segoe UI" w:hAnsi="Segoe UI" w:cs="Segoe UI"/>
-          <w:sz w:val="21"/>
-          <w:szCs w:val="21"/>
-        </w:rPr>
-        <w:t>.&gt;</w:t>
-      </w:r>
-    </w:p>
-    <w:p>
-      <w:pPr>
-        <w:pStyle w:val="Ttulo1"/>
-      </w:pPr>
-      <w:bookmarkStart w:id="3" w:name="_Toc101173506"/>
-      <w:r>
-        <w:t>Requisitos de cadastramento</w:t>
-      </w:r>
-      <w:r>
-        <w:t>s</w:t>
-      </w:r>
-      <w:r>
-        <w:t xml:space="preserve"> do</w:t>
+        <w:t xml:space="preserve">dos </w:t>
+      </w:r>
+      <w:r>
+        <w:t>Usuários no LDAP</w:t>
+      </w:r>
+      <w:bookmarkEnd w:id="3"/>
+    </w:p>
+    <w:p>
+      <w:r>
+        <w:t xml:space="preserve">{{ </w:t>
       </w:r>
       <w:r>
         <w:t xml:space="preserve"> </w:t>
       </w:r>
       <w:r>
-        <w:t xml:space="preserve">Cliente </w:t>
-      </w:r>
-      <w:r>
-        <w:t>e</w:t>
+        <w:softHyphen/>
+      </w:r>
+      <w:r>
+        <w:t>requisitos_LD</w:t>
+      </w:r>
+      <w:r>
+        <w:t>PA</w:t>
       </w:r>
       <w:r>
         <w:t xml:space="preserve"> </w:t>
       </w:r>
       <w:r>
-        <w:t xml:space="preserve">dos </w:t>
-      </w:r>
-      <w:r>
-        <w:t>Usuários no LDAP</w:t>
-      </w:r>
-      <w:bookmarkEnd w:id="3"/>
-    </w:p>
-    <w:p>
-      <w:proofErr w:type="gramStart"/>
-      <w:r>
-        <w:t xml:space="preserve">{{ </w:t>
-      </w:r>
-      <w:r>
         <w:t xml:space="preserve"> </w:t>
       </w:r>
-      <w:proofErr w:type="gramEnd"/>
-      <w:r>
-        <w:softHyphen/>
-      </w:r>
-      <w:proofErr w:type="spellStart"/>
-      <w:r>
-        <w:t>requisitos_LD</w:t>
-      </w:r>
-      <w:r>
-        <w:t>PA</w:t>
-      </w:r>
-      <w:proofErr w:type="spellEnd"/>
-      <w:r>
-        <w:t xml:space="preserve"> </w:t>
-      </w:r>
-      <w:r>
-        <w:t xml:space="preserve"> </w:t>
-      </w:r>
       <w:r>
         <w:t>}}</w:t>
       </w:r>
     </w:p>
     <w:p>
       <w:r>
-        <w:lastRenderedPageBreak/>
         <w:t>***</w:t>
       </w:r>
       <w:r>
@@ -3432,832 +2638,86 @@
     </w:p>
     <w:p>
       <w:pPr>
-        <w:spacing w:after="0" w:line="360" w:lineRule="auto"/>
-        <w:jc w:val="both"/>
-        <w:rPr>
-          <w:rFonts w:ascii="Segoe UI" w:eastAsia="Times New Roman" w:hAnsi="Segoe UI" w:cs="Segoe UI"/>
-          <w:b/>
-          <w:bCs/>
-          <w:u w:val="single"/>
-          <w:lang w:eastAsia="pt-BR"/>
-        </w:rPr>
-      </w:pPr>
-      <w:r>
-        <w:rPr>
-          <w:rFonts w:ascii="Segoe UI" w:eastAsia="Times New Roman" w:hAnsi="Segoe UI" w:cs="Segoe UI"/>
-          <w:b/>
-          <w:bCs/>
-          <w:u w:val="single"/>
-          <w:lang w:eastAsia="pt-BR"/>
-        </w:rPr>
-        <w:t xml:space="preserve">&lt;Esta seção descreve </w:t>
-      </w:r>
-      <w:r>
-        <w:rPr>
-          <w:rFonts w:ascii="Segoe UI" w:eastAsia="Times New Roman" w:hAnsi="Segoe UI" w:cs="Segoe UI"/>
-          <w:b/>
-          <w:bCs/>
-          <w:u w:val="single"/>
-          <w:lang w:eastAsia="pt-BR"/>
-        </w:rPr>
-        <w:t>os requisitos do LDAP</w:t>
-      </w:r>
-      <w:r>
-        <w:rPr>
-          <w:rFonts w:ascii="Segoe UI" w:eastAsia="Times New Roman" w:hAnsi="Segoe UI" w:cs="Segoe UI"/>
-          <w:b/>
-          <w:bCs/>
-          <w:u w:val="single"/>
-          <w:lang w:eastAsia="pt-BR"/>
-        </w:rPr>
-        <w:t>, sendo de conteúdo fixo</w:t>
-      </w:r>
-      <w:r>
-        <w:rPr>
-          <w:rFonts w:ascii="Segoe UI" w:eastAsia="Times New Roman" w:hAnsi="Segoe UI" w:cs="Segoe UI"/>
-          <w:b/>
-          <w:bCs/>
-          <w:u w:val="single"/>
-          <w:lang w:eastAsia="pt-BR"/>
-        </w:rPr>
-        <w:t>,</w:t>
-      </w:r>
-      <w:r>
-        <w:rPr>
-          <w:rFonts w:ascii="Segoe UI" w:eastAsia="Times New Roman" w:hAnsi="Segoe UI" w:cs="Segoe UI"/>
-          <w:b/>
-          <w:bCs/>
-          <w:u w:val="single"/>
-          <w:lang w:eastAsia="pt-BR"/>
-        </w:rPr>
-        <w:t xml:space="preserve"> não devendo ser alterad</w:t>
-      </w:r>
-      <w:r>
-        <w:rPr>
-          <w:rFonts w:ascii="Segoe UI" w:eastAsia="Times New Roman" w:hAnsi="Segoe UI" w:cs="Segoe UI"/>
-          <w:b/>
-          <w:bCs/>
-          <w:u w:val="single"/>
-          <w:lang w:eastAsia="pt-BR"/>
-        </w:rPr>
+        <w:pStyle w:val="Ttulo1"/>
+      </w:pPr>
+      <w:bookmarkStart w:id="4" w:name="_Toc101173507"/>
+      <w:r>
+        <w:t>Requisitos d</w:t>
+      </w:r>
+      <w:r>
+        <w:t>e</w:t>
+      </w:r>
+      <w:r>
+        <w:t xml:space="preserve"> cadastramento</w:t>
+      </w:r>
+      <w:r>
+        <w:t>s</w:t>
+      </w:r>
+      <w:r>
+        <w:t xml:space="preserve"> do </w:t>
+      </w:r>
+      <w:r>
+        <w:t>Cliente e</w:t>
+      </w:r>
+      <w:r>
+        <w:t xml:space="preserve"> dos</w:t>
+      </w:r>
+      <w:r>
+        <w:t xml:space="preserve"> </w:t>
+      </w:r>
+      <w:r>
+        <w:t xml:space="preserve">Usuários </w:t>
+      </w:r>
+      <w:r>
+        <w:t xml:space="preserve">no </w:t>
+      </w:r>
+      <w:r>
+        <w:t>SDM ou Pronto Cliente</w:t>
+      </w:r>
+      <w:bookmarkEnd w:id="4"/>
+    </w:p>
+    <w:p>
+      <w:r>
+        <w:t>{{ requisitos_cadastramento_clienteEusuario }}</w:t>
+      </w:r>
+    </w:p>
+    <w:p>
+      <w:pPr>
+        <w:pStyle w:val="Ttulo1"/>
+      </w:pPr>
+      <w:bookmarkStart w:id="5" w:name="_Toc101173508"/>
+      <w:r>
+        <w:t xml:space="preserve">Inclusão </w:t>
+      </w:r>
+      <w:r>
+        <w:t>e/</w:t>
+      </w:r>
+      <w:r>
+        <w:t xml:space="preserve">ou </w:t>
+      </w:r>
+      <w:r>
+        <w:t>A</w:t>
+      </w:r>
+      <w:r>
+        <w:t>justes d</w:t>
+      </w:r>
+      <w:r>
         <w:t>o</w:t>
       </w:r>
       <w:r>
-        <w:rPr>
-          <w:rFonts w:ascii="Segoe UI" w:eastAsia="Times New Roman" w:hAnsi="Segoe UI" w:cs="Segoe UI"/>
-          <w:b/>
-          <w:bCs/>
-          <w:u w:val="single"/>
-          <w:lang w:eastAsia="pt-BR"/>
-        </w:rPr>
-        <w:t>.&gt;</w:t>
-      </w:r>
-    </w:p>
-    <w:p>
-      <w:pPr>
-        <w:spacing w:after="0" w:line="360" w:lineRule="auto"/>
-        <w:jc w:val="both"/>
-        <w:rPr>
-          <w:rFonts w:ascii="Segoe UI" w:hAnsi="Segoe UI" w:cs="Segoe UI"/>
-        </w:rPr>
-      </w:pPr>
-      <w:r>
-        <w:rPr>
-          <w:rFonts w:ascii="Segoe UI" w:hAnsi="Segoe UI" w:cs="Segoe UI"/>
-        </w:rPr>
-        <w:t>Visando a correta integração do LDAP com o Service Desk Manager – SDM</w:t>
-      </w:r>
-      <w:r>
-        <w:rPr>
-          <w:rFonts w:ascii="Segoe UI" w:hAnsi="Segoe UI" w:cs="Segoe UI"/>
-        </w:rPr>
-        <w:t xml:space="preserve"> ou do Pronto Cliente</w:t>
-      </w:r>
-      <w:r>
-        <w:rPr>
-          <w:rFonts w:ascii="Segoe UI" w:hAnsi="Segoe UI" w:cs="Segoe UI"/>
-        </w:rPr>
-        <w:t xml:space="preserve"> para a entrega do ambiente para registro de chamados pelos usuários, incluindo o Catálogo de Serviços, a área gestora do LDAP</w:t>
-      </w:r>
-      <w:r>
-        <w:rPr>
-          <w:rFonts w:ascii="Segoe UI" w:hAnsi="Segoe UI" w:cs="Segoe UI"/>
-        </w:rPr>
-        <w:t>,</w:t>
-      </w:r>
-      <w:r>
-        <w:rPr>
-          <w:rFonts w:ascii="Segoe UI" w:hAnsi="Segoe UI" w:cs="Segoe UI"/>
-        </w:rPr>
-        <w:t xml:space="preserve"> deverá por solicitação da Área de Negócios da Dataprev</w:t>
-      </w:r>
-      <w:r>
-        <w:rPr>
-          <w:rFonts w:ascii="Segoe UI" w:hAnsi="Segoe UI" w:cs="Segoe UI"/>
-        </w:rPr>
-        <w:t>,</w:t>
-      </w:r>
-      <w:r>
-        <w:rPr>
-          <w:rFonts w:ascii="Segoe UI" w:hAnsi="Segoe UI" w:cs="Segoe UI"/>
-        </w:rPr>
-        <w:t xml:space="preserve"> cadastrar a Estrutura do </w:t>
-      </w:r>
-      <w:r>
-        <w:rPr>
-          <w:rFonts w:ascii="Segoe UI" w:hAnsi="Segoe UI" w:cs="Segoe UI"/>
-        </w:rPr>
-        <w:t>C</w:t>
-      </w:r>
-      <w:r>
-        <w:rPr>
-          <w:rFonts w:ascii="Segoe UI" w:hAnsi="Segoe UI" w:cs="Segoe UI"/>
-        </w:rPr>
-        <w:t xml:space="preserve">liente e seus </w:t>
-      </w:r>
-      <w:r>
-        <w:rPr>
-          <w:rFonts w:ascii="Segoe UI" w:hAnsi="Segoe UI" w:cs="Segoe UI"/>
-        </w:rPr>
-        <w:t>usuários indicados.</w:t>
-      </w:r>
-    </w:p>
-    <w:p>
-      <w:pPr>
-        <w:spacing w:after="0" w:line="360" w:lineRule="auto"/>
-        <w:jc w:val="both"/>
-        <w:rPr>
-          <w:rFonts w:ascii="Segoe UI" w:hAnsi="Segoe UI" w:cs="Segoe UI"/>
-        </w:rPr>
-      </w:pPr>
-      <w:r>
-        <w:rPr>
-          <w:rFonts w:ascii="Segoe UI" w:hAnsi="Segoe UI" w:cs="Segoe UI"/>
-        </w:rPr>
-        <w:t>A área de Planejamento do Atendimento deverá solicitar a relação dos usuários previamente cadastrados, pela área responsável.</w:t>
-      </w:r>
-    </w:p>
-    <w:p>
-      <w:pPr>
-        <w:spacing w:after="0" w:line="360" w:lineRule="auto"/>
-        <w:jc w:val="both"/>
-        <w:rPr>
-          <w:rFonts w:ascii="Segoe UI" w:hAnsi="Segoe UI" w:cs="Segoe UI"/>
-        </w:rPr>
-      </w:pPr>
-      <w:r>
-        <w:rPr>
-          <w:rFonts w:ascii="Segoe UI" w:hAnsi="Segoe UI" w:cs="Segoe UI"/>
-        </w:rPr>
-        <w:t>Descrever os requisitos do cadastramento</w:t>
-      </w:r>
-      <w:r>
-        <w:rPr>
-          <w:rFonts w:ascii="Segoe UI" w:hAnsi="Segoe UI" w:cs="Segoe UI"/>
-        </w:rPr>
+        <w:t xml:space="preserve"> Catálogo de Serviços no SDM ou</w:t>
+      </w:r>
+      <w:r>
         <w:t xml:space="preserve"> </w:t>
       </w:r>
       <w:r>
-        <w:rPr>
-          <w:rFonts w:ascii="Segoe UI" w:hAnsi="Segoe UI" w:cs="Segoe UI"/>
-        </w:rPr>
-        <w:t xml:space="preserve">do </w:t>
-      </w:r>
-      <w:r>
-        <w:rPr>
-          <w:rFonts w:ascii="Segoe UI" w:hAnsi="Segoe UI" w:cs="Segoe UI"/>
-        </w:rPr>
-        <w:t>c</w:t>
-      </w:r>
-      <w:r>
-        <w:rPr>
-          <w:rFonts w:ascii="Segoe UI" w:hAnsi="Segoe UI" w:cs="Segoe UI"/>
-        </w:rPr>
-        <w:t>liente e</w:t>
-      </w:r>
-      <w:r>
-        <w:rPr>
-          <w:rFonts w:ascii="Segoe UI" w:hAnsi="Segoe UI" w:cs="Segoe UI"/>
-        </w:rPr>
-        <w:t xml:space="preserve"> dos</w:t>
-      </w:r>
-      <w:r>
-        <w:rPr>
-          <w:rFonts w:ascii="Segoe UI" w:hAnsi="Segoe UI" w:cs="Segoe UI"/>
-        </w:rPr>
-        <w:t xml:space="preserve"> </w:t>
-      </w:r>
-      <w:r>
-        <w:rPr>
-          <w:rFonts w:ascii="Segoe UI" w:hAnsi="Segoe UI" w:cs="Segoe UI"/>
-        </w:rPr>
-        <w:t>u</w:t>
-      </w:r>
-      <w:r>
-        <w:rPr>
-          <w:rFonts w:ascii="Segoe UI" w:hAnsi="Segoe UI" w:cs="Segoe UI"/>
-        </w:rPr>
-        <w:t xml:space="preserve">suários </w:t>
-      </w:r>
-      <w:r>
-        <w:rPr>
-          <w:rFonts w:ascii="Segoe UI" w:hAnsi="Segoe UI" w:cs="Segoe UI"/>
-        </w:rPr>
-        <w:t>no LDAP</w:t>
-      </w:r>
-      <w:r>
-        <w:rPr>
-          <w:rFonts w:ascii="Segoe UI" w:hAnsi="Segoe UI" w:cs="Segoe UI"/>
-        </w:rPr>
-        <w:t>. Informar</w:t>
-      </w:r>
-      <w:r>
-        <w:rPr>
-          <w:rFonts w:ascii="Segoe UI" w:hAnsi="Segoe UI" w:cs="Segoe UI"/>
-        </w:rPr>
-        <w:t xml:space="preserve"> a </w:t>
-      </w:r>
-      <w:r>
-        <w:rPr>
-          <w:rFonts w:ascii="Segoe UI" w:hAnsi="Segoe UI" w:cs="Segoe UI"/>
-        </w:rPr>
-        <w:t>Organização</w:t>
-      </w:r>
-      <w:r>
-        <w:rPr>
-          <w:rFonts w:ascii="Segoe UI" w:hAnsi="Segoe UI" w:cs="Segoe UI"/>
-        </w:rPr>
-        <w:t xml:space="preserve"> criada</w:t>
-      </w:r>
-      <w:r>
-        <w:rPr>
-          <w:rFonts w:ascii="Segoe UI" w:hAnsi="Segoe UI" w:cs="Segoe UI"/>
-        </w:rPr>
-        <w:t xml:space="preserve"> e </w:t>
-      </w:r>
-      <w:r>
-        <w:rPr>
-          <w:rFonts w:ascii="Segoe UI" w:hAnsi="Segoe UI" w:cs="Segoe UI"/>
-        </w:rPr>
-        <w:t xml:space="preserve">os </w:t>
-      </w:r>
-      <w:r>
-        <w:rPr>
-          <w:rFonts w:ascii="Segoe UI" w:hAnsi="Segoe UI" w:cs="Segoe UI"/>
-        </w:rPr>
-        <w:t>atributos</w:t>
-      </w:r>
-      <w:r>
-        <w:rPr>
-          <w:rFonts w:ascii="Segoe UI" w:hAnsi="Segoe UI" w:cs="Segoe UI"/>
-        </w:rPr>
-        <w:t xml:space="preserve"> </w:t>
-      </w:r>
-      <w:r>
-        <w:rPr>
-          <w:rFonts w:ascii="Segoe UI" w:hAnsi="Segoe UI" w:cs="Segoe UI"/>
-        </w:rPr>
-        <w:t>d</w:t>
-      </w:r>
-      <w:r>
-        <w:rPr>
-          <w:rFonts w:ascii="Segoe UI" w:hAnsi="Segoe UI" w:cs="Segoe UI"/>
-        </w:rPr>
-        <w:t>os usuários</w:t>
-      </w:r>
-      <w:r>
-        <w:rPr>
-          <w:rFonts w:ascii="Segoe UI" w:hAnsi="Segoe UI" w:cs="Segoe UI"/>
-        </w:rPr>
-        <w:t>, conforme a seguir:</w:t>
-      </w:r>
-    </w:p>
-    <w:p>
-      <w:pPr>
-        <w:pStyle w:val="PargrafodaLista"/>
-        <w:numPr>
-          <w:ilvl w:val="0"/>
-          <w:numId w:val="2"/>
-        </w:numPr>
-        <w:spacing w:after="0" w:line="360" w:lineRule="auto"/>
-        <w:jc w:val="both"/>
-        <w:rPr>
-          <w:rFonts w:ascii="Segoe UI" w:hAnsi="Segoe UI" w:cs="Segoe UI"/>
-        </w:rPr>
-      </w:pPr>
-      <w:r>
-        <w:rPr>
-          <w:rFonts w:ascii="Segoe UI" w:hAnsi="Segoe UI" w:cs="Segoe UI"/>
-        </w:rPr>
-        <w:t xml:space="preserve">o= </w:t>
-      </w:r>
-      <w:r>
-        <w:rPr>
-          <w:rFonts w:ascii="Segoe UI" w:hAnsi="Segoe UI" w:cs="Segoe UI"/>
-        </w:rPr>
-        <w:t>Organização</w:t>
-      </w:r>
-      <w:r>
-        <w:rPr>
-          <w:rFonts w:ascii="Segoe UI" w:hAnsi="Segoe UI" w:cs="Segoe UI"/>
-        </w:rPr>
-        <w:t xml:space="preserve"> (</w:t>
-      </w:r>
-      <w:proofErr w:type="spellStart"/>
-      <w:r>
-        <w:rPr>
-          <w:rFonts w:ascii="Segoe UI" w:hAnsi="Segoe UI" w:cs="Segoe UI"/>
-        </w:rPr>
-        <w:t>Organization</w:t>
-      </w:r>
-      <w:proofErr w:type="spellEnd"/>
-      <w:r>
-        <w:rPr>
-          <w:rFonts w:ascii="Segoe UI" w:hAnsi="Segoe UI" w:cs="Segoe UI"/>
-        </w:rPr>
-        <w:t>)</w:t>
-      </w:r>
-      <w:r>
-        <w:rPr>
-          <w:rFonts w:ascii="Segoe UI" w:hAnsi="Segoe UI" w:cs="Segoe UI"/>
-        </w:rPr>
-        <w:t>;</w:t>
-      </w:r>
-    </w:p>
-    <w:p>
-      <w:pPr>
-        <w:pStyle w:val="PargrafodaLista"/>
-        <w:numPr>
-          <w:ilvl w:val="0"/>
-          <w:numId w:val="2"/>
-        </w:numPr>
-        <w:spacing w:after="0" w:line="360" w:lineRule="auto"/>
-        <w:jc w:val="both"/>
-        <w:rPr>
-          <w:rFonts w:ascii="Segoe UI" w:hAnsi="Segoe UI" w:cs="Segoe UI"/>
-        </w:rPr>
-      </w:pPr>
-      <w:r>
-        <w:rPr>
-          <w:rFonts w:ascii="Segoe UI" w:hAnsi="Segoe UI" w:cs="Segoe UI"/>
-        </w:rPr>
-        <w:t xml:space="preserve">ou= </w:t>
-      </w:r>
-      <w:r>
-        <w:rPr>
-          <w:rFonts w:ascii="Segoe UI" w:hAnsi="Segoe UI" w:cs="Segoe UI"/>
-        </w:rPr>
-        <w:t>Categoria de Negócio</w:t>
-      </w:r>
-      <w:r>
-        <w:rPr>
-          <w:rFonts w:ascii="Segoe UI" w:hAnsi="Segoe UI" w:cs="Segoe UI"/>
-        </w:rPr>
-        <w:t>s (</w:t>
-      </w:r>
-      <w:proofErr w:type="spellStart"/>
-      <w:r>
-        <w:rPr>
-          <w:rFonts w:ascii="Segoe UI" w:hAnsi="Segoe UI" w:cs="Segoe UI"/>
-        </w:rPr>
-        <w:t>B</w:t>
-      </w:r>
-      <w:r>
-        <w:rPr>
-          <w:rFonts w:ascii="Segoe UI" w:hAnsi="Segoe UI" w:cs="Segoe UI"/>
-        </w:rPr>
-        <w:t>usinessCategory</w:t>
-      </w:r>
-      <w:proofErr w:type="spellEnd"/>
-      <w:r>
-        <w:rPr>
-          <w:rFonts w:ascii="Segoe UI" w:hAnsi="Segoe UI" w:cs="Segoe UI"/>
-        </w:rPr>
-        <w:t>);</w:t>
-      </w:r>
-    </w:p>
-    <w:p>
-      <w:pPr>
-        <w:pStyle w:val="PargrafodaLista"/>
-        <w:numPr>
-          <w:ilvl w:val="0"/>
-          <w:numId w:val="2"/>
-        </w:numPr>
-        <w:spacing w:after="0" w:line="360" w:lineRule="auto"/>
-        <w:jc w:val="both"/>
-        <w:rPr>
-          <w:rFonts w:ascii="Segoe UI" w:hAnsi="Segoe UI" w:cs="Segoe UI"/>
-        </w:rPr>
-      </w:pPr>
-      <w:r>
-        <w:rPr>
-          <w:rFonts w:ascii="Segoe UI" w:hAnsi="Segoe UI" w:cs="Segoe UI"/>
-        </w:rPr>
-        <w:t xml:space="preserve">ou= </w:t>
-      </w:r>
-      <w:r>
-        <w:rPr>
-          <w:rFonts w:ascii="Segoe UI" w:hAnsi="Segoe UI" w:cs="Segoe UI"/>
-        </w:rPr>
-        <w:t>Inquilino</w:t>
-      </w:r>
-      <w:r>
-        <w:rPr>
-          <w:rFonts w:ascii="Segoe UI" w:hAnsi="Segoe UI" w:cs="Segoe UI"/>
-        </w:rPr>
-        <w:t xml:space="preserve"> (</w:t>
-      </w:r>
-      <w:proofErr w:type="spellStart"/>
-      <w:r>
-        <w:rPr>
-          <w:rFonts w:ascii="Segoe UI" w:hAnsi="Segoe UI" w:cs="Segoe UI"/>
-        </w:rPr>
-        <w:t>R</w:t>
-      </w:r>
-      <w:r>
-        <w:rPr>
-          <w:rFonts w:ascii="Segoe UI" w:hAnsi="Segoe UI" w:cs="Segoe UI"/>
-        </w:rPr>
-        <w:t>egistred</w:t>
-      </w:r>
-      <w:r>
-        <w:rPr>
-          <w:rFonts w:ascii="Segoe UI" w:hAnsi="Segoe UI" w:cs="Segoe UI"/>
-        </w:rPr>
-        <w:t>A</w:t>
-      </w:r>
-      <w:r>
-        <w:rPr>
-          <w:rFonts w:ascii="Segoe UI" w:hAnsi="Segoe UI" w:cs="Segoe UI"/>
-        </w:rPr>
-        <w:t>ddress</w:t>
-      </w:r>
-      <w:proofErr w:type="spellEnd"/>
-      <w:r>
-        <w:rPr>
-          <w:rFonts w:ascii="Segoe UI" w:hAnsi="Segoe UI" w:cs="Segoe UI"/>
-        </w:rPr>
-        <w:t>).</w:t>
-      </w:r>
-    </w:p>
-    <w:p>
-      <w:pPr>
-        <w:spacing w:line="360" w:lineRule="auto"/>
-        <w:jc w:val="both"/>
-        <w:rPr>
-          <w:rFonts w:ascii="Segoe UI" w:hAnsi="Segoe UI" w:cs="Segoe UI"/>
-        </w:rPr>
-      </w:pPr>
-      <w:r>
-        <w:rPr>
-          <w:rFonts w:ascii="Segoe UI" w:hAnsi="Segoe UI" w:cs="Segoe UI"/>
-        </w:rPr>
-        <w:t>Caso não tenha nada a descrever, informar</w:t>
-      </w:r>
-      <w:r>
-        <w:rPr>
-          <w:rFonts w:ascii="Segoe UI" w:hAnsi="Segoe UI" w:cs="Segoe UI"/>
-        </w:rPr>
-        <w:t>:</w:t>
-      </w:r>
-      <w:r>
-        <w:rPr>
-          <w:rFonts w:ascii="Segoe UI" w:hAnsi="Segoe UI" w:cs="Segoe UI"/>
-        </w:rPr>
-        <w:t xml:space="preserve"> Não se </w:t>
-      </w:r>
-      <w:r>
-        <w:rPr>
-          <w:rFonts w:ascii="Segoe UI" w:hAnsi="Segoe UI" w:cs="Segoe UI"/>
-        </w:rPr>
-        <w:t>aplica</w:t>
-      </w:r>
-      <w:r>
-        <w:rPr>
-          <w:rFonts w:ascii="Segoe UI" w:hAnsi="Segoe UI" w:cs="Segoe UI"/>
-        </w:rPr>
-        <w:t>.</w:t>
-      </w:r>
-    </w:p>
-    <w:p>
-      <w:pPr>
-        <w:pStyle w:val="Ttulo1"/>
-      </w:pPr>
-      <w:bookmarkStart w:id="4" w:name="_Toc101173507"/>
-      <w:r>
-        <w:t>Requisitos d</w:t>
-      </w:r>
-      <w:r>
-        <w:t>e</w:t>
-      </w:r>
-      <w:r>
-        <w:t xml:space="preserve"> cadastramento</w:t>
-      </w:r>
-      <w:r>
-        <w:t>s</w:t>
-      </w:r>
-      <w:r>
-        <w:t xml:space="preserve"> do </w:t>
-      </w:r>
-      <w:r>
-        <w:t>Cliente e</w:t>
-      </w:r>
-      <w:r>
-        <w:t xml:space="preserve"> dos</w:t>
-      </w:r>
-      <w:r>
-        <w:t xml:space="preserve"> </w:t>
-      </w:r>
-      <w:r>
-        <w:t xml:space="preserve">Usuários </w:t>
-      </w:r>
-      <w:r>
-        <w:t xml:space="preserve">no </w:t>
-      </w:r>
-      <w:r>
-        <w:t>SDM ou Pronto Cliente</w:t>
-      </w:r>
-      <w:bookmarkEnd w:id="4"/>
-    </w:p>
-    <w:p>
-      <w:proofErr w:type="gramStart"/>
-      <w:r>
-        <w:t xml:space="preserve">{{ </w:t>
-      </w:r>
-      <w:proofErr w:type="spellStart"/>
-      <w:r>
-        <w:t>requisitos</w:t>
-      </w:r>
-      <w:proofErr w:type="gramEnd"/>
-      <w:r>
-        <w:t>_cadastramento_clienteEusuario</w:t>
-      </w:r>
-      <w:proofErr w:type="spellEnd"/>
-      <w:r>
-        <w:t xml:space="preserve"> }}</w:t>
-      </w:r>
-    </w:p>
-    <w:p>
-      <w:pPr>
-        <w:spacing w:after="0" w:line="360" w:lineRule="auto"/>
-        <w:jc w:val="both"/>
-        <w:rPr>
-          <w:rFonts w:ascii="Segoe UI" w:hAnsi="Segoe UI" w:cs="Segoe UI"/>
-        </w:rPr>
-      </w:pPr>
-      <w:r>
-        <w:rPr>
-          <w:rFonts w:ascii="Segoe UI" w:hAnsi="Segoe UI" w:cs="Segoe UI"/>
-        </w:rPr>
-        <w:t>&lt;Descrever os requisito</w:t>
-      </w:r>
-      <w:r>
-        <w:rPr>
-          <w:rFonts w:ascii="Segoe UI" w:hAnsi="Segoe UI" w:cs="Segoe UI"/>
-        </w:rPr>
-        <w:t>s</w:t>
-      </w:r>
-      <w:r>
-        <w:rPr>
-          <w:rFonts w:ascii="Segoe UI" w:hAnsi="Segoe UI" w:cs="Segoe UI"/>
-        </w:rPr>
-        <w:t xml:space="preserve"> d</w:t>
-      </w:r>
-      <w:r>
-        <w:rPr>
-          <w:rFonts w:ascii="Segoe UI" w:hAnsi="Segoe UI" w:cs="Segoe UI"/>
-        </w:rPr>
-        <w:t>e</w:t>
-      </w:r>
-      <w:r>
-        <w:rPr>
-          <w:rFonts w:ascii="Segoe UI" w:hAnsi="Segoe UI" w:cs="Segoe UI"/>
-        </w:rPr>
-        <w:t xml:space="preserve"> cadastramento</w:t>
-      </w:r>
-      <w:r>
-        <w:rPr>
-          <w:rFonts w:ascii="Segoe UI" w:hAnsi="Segoe UI" w:cs="Segoe UI"/>
-        </w:rPr>
-        <w:t xml:space="preserve"> </w:t>
-      </w:r>
-      <w:r>
-        <w:rPr>
-          <w:rFonts w:ascii="Segoe UI" w:hAnsi="Segoe UI" w:cs="Segoe UI"/>
-        </w:rPr>
-        <w:t xml:space="preserve">do </w:t>
-      </w:r>
-      <w:r>
-        <w:rPr>
-          <w:rFonts w:ascii="Segoe UI" w:hAnsi="Segoe UI" w:cs="Segoe UI"/>
-        </w:rPr>
-        <w:t>c</w:t>
-      </w:r>
-      <w:r>
-        <w:rPr>
-          <w:rFonts w:ascii="Segoe UI" w:hAnsi="Segoe UI" w:cs="Segoe UI"/>
-        </w:rPr>
-        <w:t xml:space="preserve">liente e </w:t>
-      </w:r>
-      <w:r>
-        <w:rPr>
-          <w:rFonts w:ascii="Segoe UI" w:hAnsi="Segoe UI" w:cs="Segoe UI"/>
-        </w:rPr>
-        <w:t xml:space="preserve">dos </w:t>
-      </w:r>
-      <w:r>
-        <w:rPr>
-          <w:rFonts w:ascii="Segoe UI" w:hAnsi="Segoe UI" w:cs="Segoe UI"/>
-        </w:rPr>
-        <w:t>u</w:t>
-      </w:r>
-      <w:r>
-        <w:rPr>
-          <w:rFonts w:ascii="Segoe UI" w:hAnsi="Segoe UI" w:cs="Segoe UI"/>
-        </w:rPr>
-        <w:t>suários</w:t>
-      </w:r>
-      <w:r>
-        <w:rPr>
-          <w:rFonts w:ascii="Segoe UI" w:hAnsi="Segoe UI" w:cs="Segoe UI"/>
-        </w:rPr>
-        <w:t xml:space="preserve"> na ferramenta de registro de tickets</w:t>
-      </w:r>
-      <w:r>
-        <w:rPr>
-          <w:rFonts w:ascii="Segoe UI" w:hAnsi="Segoe UI" w:cs="Segoe UI"/>
-        </w:rPr>
-        <w:t xml:space="preserve"> homologada, sendo o</w:t>
-      </w:r>
-      <w:r>
-        <w:rPr>
-          <w:rFonts w:ascii="Segoe UI" w:hAnsi="Segoe UI" w:cs="Segoe UI"/>
-        </w:rPr>
-        <w:t xml:space="preserve"> SDM ou Pronto Cliente</w:t>
-      </w:r>
-      <w:r>
-        <w:rPr>
-          <w:rFonts w:ascii="Segoe UI" w:hAnsi="Segoe UI" w:cs="Segoe UI"/>
-        </w:rPr>
-        <w:t xml:space="preserve">. </w:t>
-      </w:r>
-    </w:p>
-    <w:p>
-      <w:pPr>
-        <w:spacing w:after="0" w:line="360" w:lineRule="auto"/>
-        <w:jc w:val="both"/>
-        <w:rPr>
-          <w:rFonts w:ascii="Segoe UI" w:hAnsi="Segoe UI" w:cs="Segoe UI"/>
-        </w:rPr>
-      </w:pPr>
-      <w:r>
-        <w:rPr>
-          <w:rFonts w:ascii="Segoe UI" w:hAnsi="Segoe UI" w:cs="Segoe UI"/>
-        </w:rPr>
-        <w:t>&lt;Caso não tenha nada a descrever, informar</w:t>
-      </w:r>
-      <w:r>
-        <w:rPr>
-          <w:rFonts w:ascii="Segoe UI" w:hAnsi="Segoe UI" w:cs="Segoe UI"/>
-        </w:rPr>
-        <w:t>:</w:t>
-      </w:r>
-      <w:r>
-        <w:rPr>
-          <w:rFonts w:ascii="Segoe UI" w:hAnsi="Segoe UI" w:cs="Segoe UI"/>
-        </w:rPr>
-        <w:t xml:space="preserve"> Não se </w:t>
-      </w:r>
-      <w:r>
-        <w:rPr>
-          <w:rFonts w:ascii="Segoe UI" w:hAnsi="Segoe UI" w:cs="Segoe UI"/>
-        </w:rPr>
-        <w:t>aplica</w:t>
-      </w:r>
-      <w:r>
-        <w:rPr>
-          <w:rFonts w:ascii="Segoe UI" w:hAnsi="Segoe UI" w:cs="Segoe UI"/>
-        </w:rPr>
-        <w:t>.&gt;</w:t>
-      </w:r>
-    </w:p>
-    <w:p>
-      <w:pPr>
-        <w:spacing w:line="360" w:lineRule="auto"/>
-        <w:jc w:val="both"/>
-        <w:rPr>
-          <w:rFonts w:ascii="Segoe UI" w:hAnsi="Segoe UI" w:cs="Segoe UI"/>
-          <w:b/>
-          <w:bCs/>
-        </w:rPr>
-      </w:pPr>
-      <w:r>
-        <w:rPr>
-          <w:rFonts w:ascii="Segoe UI" w:hAnsi="Segoe UI" w:cs="Segoe UI"/>
-          <w:b/>
-          <w:bCs/>
-        </w:rPr>
-        <w:t>Obs.: O</w:t>
-      </w:r>
-      <w:r>
-        <w:rPr>
-          <w:rFonts w:ascii="Segoe UI" w:hAnsi="Segoe UI" w:cs="Segoe UI"/>
-          <w:b/>
-          <w:bCs/>
-        </w:rPr>
-        <w:t>s</w:t>
-      </w:r>
-      <w:r>
-        <w:rPr>
-          <w:rFonts w:ascii="Segoe UI" w:hAnsi="Segoe UI" w:cs="Segoe UI"/>
-          <w:b/>
-          <w:bCs/>
-        </w:rPr>
-        <w:t xml:space="preserve"> cadastramento</w:t>
-      </w:r>
-      <w:r>
-        <w:rPr>
-          <w:rFonts w:ascii="Segoe UI" w:hAnsi="Segoe UI" w:cs="Segoe UI"/>
-          <w:b/>
-          <w:bCs/>
-        </w:rPr>
-        <w:t>s</w:t>
-      </w:r>
-      <w:r>
-        <w:rPr>
-          <w:rFonts w:ascii="Segoe UI" w:hAnsi="Segoe UI" w:cs="Segoe UI"/>
-          <w:b/>
-          <w:bCs/>
-        </w:rPr>
-        <w:t xml:space="preserve"> citado</w:t>
-      </w:r>
-      <w:r>
-        <w:rPr>
-          <w:rFonts w:ascii="Segoe UI" w:hAnsi="Segoe UI" w:cs="Segoe UI"/>
-          <w:b/>
-          <w:bCs/>
-        </w:rPr>
-        <w:t>s</w:t>
-      </w:r>
-      <w:r>
-        <w:rPr>
-          <w:rFonts w:ascii="Segoe UI" w:hAnsi="Segoe UI" w:cs="Segoe UI"/>
-          <w:b/>
-          <w:bCs/>
-        </w:rPr>
-        <w:t xml:space="preserve"> no item é 4 é premissa para esta atividade.</w:t>
-      </w:r>
-    </w:p>
-    <w:p>
-      <w:pPr>
-        <w:pStyle w:val="Ttulo1"/>
-      </w:pPr>
-      <w:bookmarkStart w:id="5" w:name="_Toc101173508"/>
-      <w:r>
-        <w:t xml:space="preserve">Inclusão </w:t>
-      </w:r>
-      <w:r>
-        <w:t>e/</w:t>
-      </w:r>
-      <w:r>
-        <w:t xml:space="preserve">ou </w:t>
-      </w:r>
-      <w:r>
-        <w:t>A</w:t>
-      </w:r>
-      <w:r>
-        <w:t>justes d</w:t>
-      </w:r>
-      <w:r>
-        <w:t>o</w:t>
-      </w:r>
-      <w:r>
-        <w:t xml:space="preserve"> Catálogo de Serviços no SDM ou</w:t>
-      </w:r>
-      <w:r>
-        <w:t xml:space="preserve"> </w:t>
-      </w:r>
-      <w:r>
         <w:t>Pronto Cliente</w:t>
       </w:r>
       <w:bookmarkEnd w:id="5"/>
     </w:p>
     <w:p>
-      <w:proofErr w:type="gramStart"/>
-      <w:r>
-        <w:t xml:space="preserve">{{ </w:t>
-      </w:r>
-      <w:proofErr w:type="spellStart"/>
-      <w:r>
-        <w:t>cadastramento</w:t>
-      </w:r>
-      <w:proofErr w:type="gramEnd"/>
-      <w:r>
-        <w:t>_itens_catalogo</w:t>
-      </w:r>
-      <w:proofErr w:type="spellEnd"/>
-      <w:r>
-        <w:t xml:space="preserve"> }}</w:t>
+      <w:r>
+        <w:t>{{ cadastramento_itens_catalogo }}</w:t>
       </w:r>
     </w:p>
     <w:p>
@@ -4287,84 +2747,129 @@
     </w:p>
     <w:p>
       <w:pPr>
-        <w:spacing w:after="0" w:line="360" w:lineRule="auto"/>
-        <w:jc w:val="both"/>
-        <w:rPr>
-          <w:rFonts w:ascii="Segoe UI" w:hAnsi="Segoe UI" w:cs="Segoe UI"/>
-        </w:rPr>
-      </w:pPr>
-      <w:r>
-        <w:rPr>
-          <w:rFonts w:ascii="Segoe UI" w:hAnsi="Segoe UI" w:cs="Segoe UI"/>
-        </w:rPr>
-        <w:t xml:space="preserve">Descrever os requisitos </w:t>
-      </w:r>
-      <w:r>
-        <w:rPr>
-          <w:rFonts w:ascii="Segoe UI" w:hAnsi="Segoe UI" w:cs="Segoe UI"/>
-        </w:rPr>
-        <w:t>de</w:t>
-      </w:r>
-      <w:r>
-        <w:rPr>
-          <w:rFonts w:ascii="Segoe UI" w:hAnsi="Segoe UI" w:cs="Segoe UI"/>
-        </w:rPr>
-        <w:t xml:space="preserve"> cadastramento</w:t>
-      </w:r>
-      <w:r>
-        <w:rPr>
-          <w:rFonts w:ascii="Segoe UI" w:hAnsi="Segoe UI" w:cs="Segoe UI"/>
-        </w:rPr>
-        <w:t>s</w:t>
-      </w:r>
-      <w:r>
-        <w:rPr>
-          <w:rFonts w:ascii="Segoe UI" w:hAnsi="Segoe UI" w:cs="Segoe UI"/>
-        </w:rPr>
-        <w:t xml:space="preserve"> ou ajustes </w:t>
-      </w:r>
-      <w:r>
-        <w:rPr>
-          <w:rFonts w:ascii="Segoe UI" w:hAnsi="Segoe UI" w:cs="Segoe UI"/>
-        </w:rPr>
-        <w:t>n</w:t>
-      </w:r>
-      <w:r>
-        <w:rPr>
-          <w:rFonts w:ascii="Segoe UI" w:hAnsi="Segoe UI" w:cs="Segoe UI"/>
-        </w:rPr>
-        <w:t>o Catálogo de Serviços</w:t>
-      </w:r>
-      <w:r>
-        <w:rPr>
-          <w:rFonts w:ascii="Segoe UI" w:hAnsi="Segoe UI" w:cs="Segoe UI"/>
-        </w:rPr>
+        <w:pStyle w:val="Ttulo1"/>
+      </w:pPr>
+      <w:bookmarkStart w:id="6" w:name="_Toc101173509"/>
+      <w:r>
+        <w:t>Base de Conhecimento Pronto Cliente</w:t>
+      </w:r>
+      <w:bookmarkEnd w:id="6"/>
+    </w:p>
+    <w:p>
+      <w:r>
+        <w:t>Área Solicitante - {{ area_solicitante_cadastro_base }}  Publicação -  {{ publica</w:t>
+      </w:r>
+      <w:r>
+        <w:t>ca</w:t>
+      </w:r>
+      <w:r>
+        <w:t xml:space="preserve">o_solicitante_cadastro_base }} </w:t>
+      </w:r>
+    </w:p>
+    <w:p>
+      <w:r>
+        <w:t>Observações :</w:t>
+      </w:r>
+    </w:p>
+    <w:p>
+      <w:r>
+        <w:lastRenderedPageBreak/>
+        <w:t xml:space="preserve"> {{</w:t>
+      </w:r>
+      <w:r>
+        <w:t xml:space="preserve"> obs_solicitante_cadastro_base</w:t>
+      </w:r>
+      <w:r>
+        <w:t xml:space="preserve"> }}</w:t>
+      </w:r>
+    </w:p>
+    <w:p>
+      <w:r>
+        <w:t>Área Executora  - {{</w:t>
+      </w:r>
+      <w:r>
+        <w:t xml:space="preserve"> area_executora_cadastro_base</w:t>
+      </w:r>
+      <w:r>
+        <w:t xml:space="preserve"> }}  Publicação -  {{</w:t>
+      </w:r>
+      <w:r>
+        <w:t xml:space="preserve"> publicacao_executora_cadastro_base</w:t>
+      </w:r>
+      <w:r>
+        <w:t xml:space="preserve"> }} </w:t>
+      </w:r>
+    </w:p>
+    <w:p>
+      <w:r>
+        <w:t>Observações :</w:t>
+      </w:r>
+    </w:p>
+    <w:p>
+      <w:r>
+        <w:t xml:space="preserve">{{ </w:t>
+      </w:r>
+      <w:r>
+        <w:t xml:space="preserve">obs_executora_cadastro_base </w:t>
+      </w:r>
+      <w:r>
+        <w:t>}}</w:t>
+      </w:r>
+    </w:p>
+    <w:p>
+      <w:pPr>
+        <w:pStyle w:val="Ttulo1"/>
+      </w:pPr>
+      <w:bookmarkStart w:id="7" w:name="_Toc101173510"/>
+      <w:r>
+        <w:t>Capacitação</w:t>
+      </w:r>
+      <w:bookmarkEnd w:id="7"/>
+    </w:p>
+    <w:p>
+      <w:r>
+        <w:t>{{ capacitacao }}</w:t>
+      </w:r>
+    </w:p>
+    <w:p>
+      <w:pPr>
+        <w:pStyle w:val="Ttulo1"/>
+      </w:pPr>
+      <w:bookmarkStart w:id="8" w:name="_Toc101173511"/>
+      <w:r>
+        <w:t>Abrangência</w:t>
+      </w:r>
+      <w:bookmarkEnd w:id="8"/>
+    </w:p>
+    <w:p>
+      <w:r>
+        <w:t>{{ abrangencia }}</w:t>
+      </w:r>
+    </w:p>
+    <w:p>
+      <w:pPr>
+        <w:pStyle w:val="Ttulo1"/>
+      </w:pPr>
+      <w:bookmarkStart w:id="9" w:name="_Toc101173512"/>
+      <w:r>
+        <w:t>Estratégia d</w:t>
+      </w:r>
+      <w:r>
+        <w:t>e</w:t>
+      </w:r>
+      <w:r>
         <w:t xml:space="preserve"> </w:t>
       </w:r>
       <w:r>
-        <w:rPr>
-          <w:rFonts w:ascii="Segoe UI" w:hAnsi="Segoe UI" w:cs="Segoe UI"/>
-        </w:rPr>
-        <w:t>na ferramenta de registro de tickets</w:t>
-      </w:r>
-      <w:r>
-        <w:rPr>
-          <w:rFonts w:ascii="Segoe UI" w:hAnsi="Segoe UI" w:cs="Segoe UI"/>
-        </w:rPr>
-        <w:t xml:space="preserve"> homologada e em produção</w:t>
-      </w:r>
-      <w:r>
-        <w:rPr>
-          <w:rFonts w:ascii="Segoe UI" w:hAnsi="Segoe UI" w:cs="Segoe UI"/>
-        </w:rPr>
-        <w:t>, sendo SDM ou Pronto Cliente</w:t>
-      </w:r>
-      <w:r>
-        <w:rPr>
-          <w:rFonts w:ascii="Segoe UI" w:hAnsi="Segoe UI" w:cs="Segoe UI"/>
-        </w:rPr>
-        <w:t>.</w:t>
-      </w:r>
+        <w:t>I</w:t>
+      </w:r>
+      <w:r>
+        <w:t>mplantação</w:t>
+      </w:r>
+      <w:r>
+        <w:t xml:space="preserve"> da Solução</w:t>
+      </w:r>
+      <w:bookmarkEnd w:id="9"/>
     </w:p>
     <w:p>
       <w:pPr>
@@ -4378,283 +2883,7 @@
         <w:rPr>
           <w:rFonts w:ascii="Segoe UI" w:hAnsi="Segoe UI" w:cs="Segoe UI"/>
         </w:rPr>
-        <w:t>Caso não tenha nada a descrever, informar</w:t>
-      </w:r>
-      <w:r>
-        <w:rPr>
-          <w:rFonts w:ascii="Segoe UI" w:hAnsi="Segoe UI" w:cs="Segoe UI"/>
-        </w:rPr>
-        <w:t>:</w:t>
-      </w:r>
-      <w:r>
-        <w:rPr>
-          <w:rFonts w:ascii="Segoe UI" w:hAnsi="Segoe UI" w:cs="Segoe UI"/>
-        </w:rPr>
-        <w:t xml:space="preserve"> Não se </w:t>
-      </w:r>
-      <w:r>
-        <w:rPr>
-          <w:rFonts w:ascii="Segoe UI" w:hAnsi="Segoe UI" w:cs="Segoe UI"/>
-        </w:rPr>
-        <w:t>aplica</w:t>
-      </w:r>
-      <w:r>
-        <w:rPr>
-          <w:rFonts w:ascii="Segoe UI" w:hAnsi="Segoe UI" w:cs="Segoe UI"/>
-        </w:rPr>
-        <w:t>.</w:t>
-      </w:r>
-    </w:p>
-    <w:p>
-      <w:pPr>
-        <w:pStyle w:val="Ttulo1"/>
-      </w:pPr>
-      <w:bookmarkStart w:id="6" w:name="_Toc101173509"/>
-      <w:r>
-        <w:lastRenderedPageBreak/>
-        <w:t>Base de Conhecimento Pronto Cliente</w:t>
-      </w:r>
-      <w:bookmarkEnd w:id="6"/>
-    </w:p>
-    <w:p>
-      <w:r>
-        <w:t xml:space="preserve">Área Solicitante - </w:t>
-      </w:r>
-      <w:proofErr w:type="gramStart"/>
-      <w:r>
-        <w:t xml:space="preserve">{{ </w:t>
-      </w:r>
-      <w:proofErr w:type="spellStart"/>
-      <w:r>
-        <w:t>area</w:t>
-      </w:r>
-      <w:proofErr w:type="gramEnd"/>
-      <w:r>
-        <w:t>_solicitante_cadastro_base</w:t>
-      </w:r>
-      <w:proofErr w:type="spellEnd"/>
-      <w:r>
-        <w:t xml:space="preserve"> }}  Publicação -  {{ </w:t>
-      </w:r>
-      <w:proofErr w:type="spellStart"/>
-      <w:r>
-        <w:t>publica</w:t>
-      </w:r>
-      <w:r>
-        <w:t>ca</w:t>
-      </w:r>
-      <w:r>
-        <w:t>o_solicitante_cadastro_base</w:t>
-      </w:r>
-      <w:proofErr w:type="spellEnd"/>
-      <w:r>
-        <w:t xml:space="preserve"> }} </w:t>
-      </w:r>
-    </w:p>
-    <w:p>
-      <w:proofErr w:type="gramStart"/>
-      <w:r>
-        <w:t>Observações :</w:t>
-      </w:r>
-      <w:proofErr w:type="gramEnd"/>
-    </w:p>
-    <w:p>
-      <w:r>
-        <w:t xml:space="preserve"> </w:t>
-      </w:r>
-      <w:proofErr w:type="gramStart"/>
-      <w:r>
-        <w:t>{{</w:t>
-      </w:r>
-      <w:r>
-        <w:t xml:space="preserve"> </w:t>
-      </w:r>
-      <w:proofErr w:type="spellStart"/>
-      <w:r>
-        <w:t>obs</w:t>
-      </w:r>
-      <w:proofErr w:type="gramEnd"/>
-      <w:r>
-        <w:t>_solicitante_cadastro_base</w:t>
-      </w:r>
-      <w:proofErr w:type="spellEnd"/>
-      <w:r>
-        <w:t xml:space="preserve"> }}</w:t>
-      </w:r>
-    </w:p>
-    <w:p>
-      <w:r>
-        <w:t xml:space="preserve">Área </w:t>
-      </w:r>
-      <w:proofErr w:type="gramStart"/>
-      <w:r>
-        <w:t>Executora  -</w:t>
-      </w:r>
-      <w:proofErr w:type="gramEnd"/>
-      <w:r>
-        <w:t xml:space="preserve"> {{</w:t>
-      </w:r>
-      <w:r>
-        <w:t xml:space="preserve"> </w:t>
-      </w:r>
-      <w:proofErr w:type="spellStart"/>
-      <w:r>
-        <w:t>area_executora_cadastro_base</w:t>
-      </w:r>
-      <w:proofErr w:type="spellEnd"/>
-      <w:r>
-        <w:t xml:space="preserve"> }}  Publicação -  {{</w:t>
-      </w:r>
-      <w:r>
-        <w:t xml:space="preserve"> </w:t>
-      </w:r>
-      <w:proofErr w:type="spellStart"/>
-      <w:r>
-        <w:t>publicacao_executora_cadastro_base</w:t>
-      </w:r>
-      <w:proofErr w:type="spellEnd"/>
-      <w:r>
-        <w:t xml:space="preserve"> }} </w:t>
-      </w:r>
-    </w:p>
-    <w:p>
-      <w:proofErr w:type="gramStart"/>
-      <w:r>
-        <w:t>Observações :</w:t>
-      </w:r>
-      <w:proofErr w:type="gramEnd"/>
-    </w:p>
-    <w:p>
-      <w:proofErr w:type="gramStart"/>
-      <w:r>
-        <w:t xml:space="preserve">{{ </w:t>
-      </w:r>
-      <w:proofErr w:type="spellStart"/>
-      <w:r>
-        <w:t>obs</w:t>
-      </w:r>
-      <w:proofErr w:type="gramEnd"/>
-      <w:r>
-        <w:t>_executora_cadastro_base</w:t>
-      </w:r>
-      <w:proofErr w:type="spellEnd"/>
-      <w:r>
-        <w:t xml:space="preserve"> </w:t>
-      </w:r>
-      <w:r>
-        <w:t>}}</w:t>
-      </w:r>
-    </w:p>
-    <w:p>
-      <w:pPr>
-        <w:pStyle w:val="Ttulo1"/>
-      </w:pPr>
-      <w:bookmarkStart w:id="7" w:name="_Toc101173510"/>
-      <w:r>
-        <w:t>Capacitação</w:t>
-      </w:r>
-      <w:bookmarkEnd w:id="7"/>
-    </w:p>
-    <w:p>
-      <w:proofErr w:type="gramStart"/>
-      <w:r>
-        <w:t xml:space="preserve">{{ </w:t>
-      </w:r>
-      <w:proofErr w:type="spellStart"/>
-      <w:r>
-        <w:t>capacitacao</w:t>
-      </w:r>
-      <w:proofErr w:type="spellEnd"/>
-      <w:proofErr w:type="gramEnd"/>
-      <w:r>
-        <w:t xml:space="preserve"> }}</w:t>
-      </w:r>
-    </w:p>
-    <w:p>
-      <w:pPr>
-        <w:pStyle w:val="Ttulo1"/>
-      </w:pPr>
-      <w:bookmarkStart w:id="8" w:name="_Toc101173511"/>
-      <w:r>
-        <w:t>Abrangência</w:t>
-      </w:r>
-      <w:bookmarkEnd w:id="8"/>
-    </w:p>
-    <w:p>
-      <w:proofErr w:type="gramStart"/>
-      <w:r>
-        <w:t xml:space="preserve">{{ </w:t>
-      </w:r>
-      <w:proofErr w:type="spellStart"/>
-      <w:r>
-        <w:t>abrangencia</w:t>
-      </w:r>
-      <w:proofErr w:type="spellEnd"/>
-      <w:proofErr w:type="gramEnd"/>
-      <w:r>
-        <w:t xml:space="preserve"> }}</w:t>
-      </w:r>
-    </w:p>
-    <w:p>
-      <w:pPr>
-        <w:pStyle w:val="Ttulo1"/>
-      </w:pPr>
-      <w:bookmarkStart w:id="9" w:name="_Toc101173512"/>
-      <w:r>
-        <w:t>Estratégia d</w:t>
-      </w:r>
-      <w:r>
-        <w:t>e</w:t>
-      </w:r>
-      <w:r>
-        <w:t xml:space="preserve"> </w:t>
-      </w:r>
-      <w:r>
-        <w:t>I</w:t>
-      </w:r>
-      <w:r>
-        <w:t>mplantação</w:t>
-      </w:r>
-      <w:r>
-        <w:t xml:space="preserve"> da Solução</w:t>
-      </w:r>
-      <w:bookmarkEnd w:id="9"/>
-    </w:p>
-    <w:p>
-      <w:pPr>
-        <w:spacing w:line="360" w:lineRule="auto"/>
-        <w:jc w:val="both"/>
-        <w:rPr>
-          <w:rFonts w:ascii="Segoe UI" w:hAnsi="Segoe UI" w:cs="Segoe UI"/>
-        </w:rPr>
-      </w:pPr>
-      <w:proofErr w:type="gramStart"/>
-      <w:r>
-        <w:rPr>
-          <w:rFonts w:ascii="Segoe UI" w:hAnsi="Segoe UI" w:cs="Segoe UI"/>
-        </w:rPr>
-        <w:t xml:space="preserve">{{ </w:t>
-      </w:r>
-      <w:proofErr w:type="spellStart"/>
-      <w:r>
-        <w:rPr>
-          <w:rFonts w:ascii="Segoe UI" w:hAnsi="Segoe UI" w:cs="Segoe UI"/>
-        </w:rPr>
-        <w:t>Estrategia</w:t>
-      </w:r>
-      <w:proofErr w:type="gramEnd"/>
-      <w:r>
-        <w:rPr>
-          <w:rFonts w:ascii="Segoe UI" w:hAnsi="Segoe UI" w:cs="Segoe UI"/>
-        </w:rPr>
-        <w:t>_de_implan_solucao</w:t>
-      </w:r>
-      <w:proofErr w:type="spellEnd"/>
-      <w:r>
-        <w:rPr>
-          <w:rFonts w:ascii="Segoe UI" w:hAnsi="Segoe UI" w:cs="Segoe UI"/>
-        </w:rPr>
-        <w:t xml:space="preserve"> }}</w:t>
+        <w:t>{{ Estrategia_de_implan_solucao }}</w:t>
       </w:r>
     </w:p>
     <w:p>
@@ -4674,19 +2903,11 @@
           <w:rFonts w:ascii="Segoe UI" w:hAnsi="Segoe UI" w:cs="Segoe UI"/>
         </w:rPr>
       </w:pPr>
-      <w:proofErr w:type="gramStart"/>
       <w:r>
         <w:rPr>
           <w:rFonts w:ascii="Segoe UI" w:hAnsi="Segoe UI" w:cs="Segoe UI"/>
         </w:rPr>
-        <w:t xml:space="preserve">{{ </w:t>
-      </w:r>
-      <w:proofErr w:type="spellStart"/>
-      <w:r>
-        <w:rPr>
-          <w:rFonts w:ascii="Segoe UI" w:hAnsi="Segoe UI" w:cs="Segoe UI"/>
-        </w:rPr>
-        <w:t>solu</w:t>
+        <w:t>{{ solu</w:t>
       </w:r>
       <w:r>
         <w:rPr>
@@ -4698,21 +2919,7 @@
         <w:rPr>
           <w:rFonts w:ascii="Segoe UI" w:hAnsi="Segoe UI" w:cs="Segoe UI"/>
         </w:rPr>
-        <w:t>es</w:t>
-      </w:r>
-      <w:proofErr w:type="gramEnd"/>
-      <w:r>
-        <w:rPr>
-          <w:rFonts w:ascii="Segoe UI" w:hAnsi="Segoe UI" w:cs="Segoe UI"/>
-        </w:rPr>
-        <w:t>_impactadas</w:t>
-      </w:r>
-      <w:proofErr w:type="spellEnd"/>
-      <w:r>
-        <w:rPr>
-          <w:rFonts w:ascii="Segoe UI" w:hAnsi="Segoe UI" w:cs="Segoe UI"/>
-        </w:rPr>
-        <w:t xml:space="preserve"> }}</w:t>
+        <w:t>es_impactadas }}</w:t>
       </w:r>
     </w:p>
     <w:p>
@@ -4729,115 +2936,8 @@
       <w:bookmarkEnd w:id="11"/>
     </w:p>
     <w:p>
-      <w:proofErr w:type="gramStart"/>
-      <w:r>
-        <w:t>{{ Volumetrias</w:t>
-      </w:r>
-      <w:proofErr w:type="gramEnd"/>
-      <w:r>
-        <w:t xml:space="preserve"> }}</w:t>
-      </w:r>
-    </w:p>
-    <w:p>
-      <w:pPr>
-        <w:spacing w:after="0" w:line="360" w:lineRule="auto"/>
-        <w:jc w:val="both"/>
-        <w:rPr>
-          <w:rFonts w:ascii="Segoe UI" w:hAnsi="Segoe UI" w:cs="Segoe UI"/>
-        </w:rPr>
-      </w:pPr>
-      <w:r>
-        <w:rPr>
-          <w:rFonts w:ascii="Segoe UI" w:hAnsi="Segoe UI" w:cs="Segoe UI"/>
-        </w:rPr>
-        <w:t xml:space="preserve">Informar o quantitativo </w:t>
-      </w:r>
-      <w:r>
-        <w:rPr>
-          <w:rFonts w:ascii="Segoe UI" w:hAnsi="Segoe UI" w:cs="Segoe UI"/>
-        </w:rPr>
-        <w:t xml:space="preserve">previsto </w:t>
-      </w:r>
-      <w:r>
-        <w:rPr>
-          <w:rFonts w:ascii="Segoe UI" w:hAnsi="Segoe UI" w:cs="Segoe UI"/>
-        </w:rPr>
-        <w:t xml:space="preserve">de usuários </w:t>
-      </w:r>
-      <w:r>
-        <w:rPr>
-          <w:rFonts w:ascii="Segoe UI" w:hAnsi="Segoe UI" w:cs="Segoe UI"/>
-        </w:rPr>
-        <w:t xml:space="preserve">e o quantitativo previsto </w:t>
-      </w:r>
-      <w:r>
-        <w:rPr>
-          <w:rFonts w:ascii="Segoe UI" w:hAnsi="Segoe UI" w:cs="Segoe UI"/>
-        </w:rPr>
-        <w:t xml:space="preserve">de tickets </w:t>
-      </w:r>
-      <w:r>
-        <w:rPr>
-          <w:rFonts w:ascii="Segoe UI" w:hAnsi="Segoe UI" w:cs="Segoe UI"/>
-        </w:rPr>
-        <w:t xml:space="preserve">que serão </w:t>
-      </w:r>
-      <w:r>
-        <w:rPr>
-          <w:rFonts w:ascii="Segoe UI" w:hAnsi="Segoe UI" w:cs="Segoe UI"/>
-        </w:rPr>
-        <w:t xml:space="preserve">registrados por </w:t>
-      </w:r>
-      <w:r>
-        <w:rPr>
-          <w:rFonts w:ascii="Segoe UI" w:hAnsi="Segoe UI" w:cs="Segoe UI"/>
-        </w:rPr>
-        <w:t>período</w:t>
-      </w:r>
-      <w:r>
-        <w:rPr>
-          <w:rFonts w:ascii="Segoe UI" w:hAnsi="Segoe UI" w:cs="Segoe UI"/>
-        </w:rPr>
-        <w:t>.</w:t>
-      </w:r>
-    </w:p>
-    <w:p>
-      <w:pPr>
-        <w:spacing w:line="360" w:lineRule="auto"/>
-        <w:jc w:val="both"/>
-        <w:rPr>
-          <w:rFonts w:ascii="Segoe UI" w:hAnsi="Segoe UI" w:cs="Segoe UI"/>
-        </w:rPr>
-      </w:pPr>
-      <w:r>
-        <w:rPr>
-          <w:rFonts w:ascii="Segoe UI" w:hAnsi="Segoe UI" w:cs="Segoe UI"/>
-        </w:rPr>
-        <w:t>Caso não tenha nada a descrever, informar</w:t>
-      </w:r>
-      <w:r>
-        <w:rPr>
-          <w:rFonts w:ascii="Segoe UI" w:hAnsi="Segoe UI" w:cs="Segoe UI"/>
-        </w:rPr>
-        <w:t>:</w:t>
-      </w:r>
-      <w:r>
-        <w:rPr>
-          <w:rFonts w:ascii="Segoe UI" w:hAnsi="Segoe UI" w:cs="Segoe UI"/>
-        </w:rPr>
-        <w:t xml:space="preserve"> Não se </w:t>
-      </w:r>
-      <w:r>
-        <w:rPr>
-          <w:rFonts w:ascii="Segoe UI" w:hAnsi="Segoe UI" w:cs="Segoe UI"/>
-        </w:rPr>
-        <w:t>aplica</w:t>
-      </w:r>
-      <w:r>
-        <w:rPr>
-          <w:rFonts w:ascii="Segoe UI" w:hAnsi="Segoe UI" w:cs="Segoe UI"/>
-        </w:rPr>
-        <w:t>.</w:t>
+      <w:r>
+        <w:t>{{ Volumetrias }}</w:t>
       </w:r>
     </w:p>
     <w:p>
@@ -4857,82 +2957,8 @@
       <w:bookmarkEnd w:id="12"/>
     </w:p>
     <w:p>
-      <w:proofErr w:type="gramStart"/>
-      <w:r>
-        <w:t xml:space="preserve">{{ </w:t>
-      </w:r>
-      <w:proofErr w:type="spellStart"/>
-      <w:r>
-        <w:t>fluxo</w:t>
-      </w:r>
-      <w:proofErr w:type="gramEnd"/>
-      <w:r>
-        <w:t>_de_atendimento</w:t>
-      </w:r>
-      <w:proofErr w:type="spellEnd"/>
-      <w:r>
-        <w:t xml:space="preserve"> }}</w:t>
-      </w:r>
-    </w:p>
-    <w:p>
-      <w:pPr>
-        <w:spacing w:after="0" w:line="360" w:lineRule="auto"/>
-        <w:jc w:val="both"/>
-        <w:rPr>
-          <w:rFonts w:ascii="Segoe UI" w:hAnsi="Segoe UI" w:cs="Segoe UI"/>
-          <w:b/>
-          <w:bCs/>
-          <w:u w:val="single"/>
-        </w:rPr>
-      </w:pPr>
-      <w:r>
-        <w:rPr>
-          <w:rFonts w:ascii="Segoe UI" w:hAnsi="Segoe UI" w:cs="Segoe UI"/>
-          <w:b/>
-          <w:bCs/>
-          <w:u w:val="single"/>
-        </w:rPr>
-        <w:t>Esta seção descreve o fluxo de atendimento da Superintendência de Atendimento e Produtos, sendo de conteúdo fixo e não devendo ser alterada.</w:t>
-      </w:r>
-    </w:p>
-    <w:p>
-      <w:pPr>
-        <w:spacing w:line="360" w:lineRule="auto"/>
-        <w:jc w:val="both"/>
-        <w:rPr>
-          <w:rFonts w:ascii="Segoe UI" w:hAnsi="Segoe UI" w:cs="Segoe UI"/>
-        </w:rPr>
-      </w:pPr>
-      <w:r>
-        <w:rPr>
-          <w:rFonts w:ascii="Segoe UI" w:hAnsi="Segoe UI" w:cs="Segoe UI"/>
-          <w:b/>
-          <w:bCs/>
-        </w:rPr>
-        <w:lastRenderedPageBreak/>
-        <w:t xml:space="preserve">O fluxo de Atendimento ao Usuário que será utilizado </w:t>
-      </w:r>
-      <w:r>
-        <w:rPr>
-          <w:rFonts w:ascii="Segoe UI" w:hAnsi="Segoe UI" w:cs="Segoe UI"/>
-          <w:b/>
-          <w:bCs/>
-        </w:rPr>
-        <w:t>está</w:t>
-      </w:r>
-      <w:r>
-        <w:rPr>
-          <w:rFonts w:ascii="Segoe UI" w:hAnsi="Segoe UI" w:cs="Segoe UI"/>
-          <w:b/>
-          <w:bCs/>
-        </w:rPr>
-        <w:t xml:space="preserve"> descrito no Processo de Atendimento ao Usuário, publicado na Cadeia de Valor da DATAPREV</w:t>
-      </w:r>
-      <w:r>
-        <w:rPr>
-          <w:rFonts w:ascii="Segoe UI" w:hAnsi="Segoe UI" w:cs="Segoe UI"/>
-        </w:rPr>
-        <w:t>.</w:t>
+      <w:r>
+        <w:t>{{ fluxo_de_atendimento }}</w:t>
       </w:r>
     </w:p>
     <w:p>
@@ -5047,21 +3073,7 @@
               <w:rPr>
                 <w:rFonts w:ascii="Segoe UI" w:hAnsi="Segoe UI" w:cs="Segoe UI"/>
               </w:rPr>
-              <w:t xml:space="preserve"> </w:t>
-            </w:r>
-            <w:proofErr w:type="gramStart"/>
-            <w:r>
-              <w:rPr>
-                <w:rFonts w:ascii="Segoe UI" w:hAnsi="Segoe UI" w:cs="Segoe UI"/>
-              </w:rPr>
-              <w:t>{{ n</w:t>
-            </w:r>
-            <w:proofErr w:type="gramEnd"/>
-            <w:r>
-              <w:rPr>
-                <w:rFonts w:ascii="Segoe UI" w:hAnsi="Segoe UI" w:cs="Segoe UI"/>
-              </w:rPr>
-              <w:t>1 }}</w:t>
+              <w:t xml:space="preserve"> {{ n1 }}</w:t>
             </w:r>
           </w:p>
         </w:tc>
@@ -5077,19 +3089,11 @@
                 <w:rFonts w:ascii="Segoe UI" w:hAnsi="Segoe UI" w:cs="Segoe UI"/>
               </w:rPr>
             </w:pPr>
-            <w:proofErr w:type="gramStart"/>
-            <w:r>
-              <w:rPr>
-                <w:rFonts w:ascii="Segoe UI" w:hAnsi="Segoe UI" w:cs="Segoe UI"/>
-              </w:rPr>
-              <w:t>{{ n</w:t>
-            </w:r>
-            <w:proofErr w:type="gramEnd"/>
-            <w:r>
-              <w:rPr>
-                <w:rFonts w:ascii="Segoe UI" w:hAnsi="Segoe UI" w:cs="Segoe UI"/>
-              </w:rPr>
-              <w:t>1Area }}</w:t>
+            <w:r>
+              <w:rPr>
+                <w:rFonts w:ascii="Segoe UI" w:hAnsi="Segoe UI" w:cs="Segoe UI"/>
+              </w:rPr>
+              <w:t>{{ n1Area }}</w:t>
             </w:r>
           </w:p>
         </w:tc>
@@ -5117,21 +3121,7 @@
               <w:rPr>
                 <w:rFonts w:ascii="Segoe UI" w:hAnsi="Segoe UI" w:cs="Segoe UI"/>
               </w:rPr>
-              <w:t xml:space="preserve"> </w:t>
-            </w:r>
-            <w:proofErr w:type="gramStart"/>
-            <w:r>
-              <w:rPr>
-                <w:rFonts w:ascii="Segoe UI" w:hAnsi="Segoe UI" w:cs="Segoe UI"/>
-              </w:rPr>
-              <w:t>{{ n</w:t>
-            </w:r>
-            <w:proofErr w:type="gramEnd"/>
-            <w:r>
-              <w:rPr>
-                <w:rFonts w:ascii="Segoe UI" w:hAnsi="Segoe UI" w:cs="Segoe UI"/>
-              </w:rPr>
-              <w:t>2 }}</w:t>
+              <w:t xml:space="preserve"> {{ n2 }}</w:t>
             </w:r>
           </w:p>
         </w:tc>
@@ -5147,19 +3137,11 @@
                 <w:rFonts w:ascii="Segoe UI" w:hAnsi="Segoe UI" w:cs="Segoe UI"/>
               </w:rPr>
             </w:pPr>
-            <w:proofErr w:type="gramStart"/>
-            <w:r>
-              <w:rPr>
-                <w:rFonts w:ascii="Segoe UI" w:hAnsi="Segoe UI" w:cs="Segoe UI"/>
-              </w:rPr>
-              <w:t>{{ n</w:t>
-            </w:r>
-            <w:proofErr w:type="gramEnd"/>
-            <w:r>
-              <w:rPr>
-                <w:rFonts w:ascii="Segoe UI" w:hAnsi="Segoe UI" w:cs="Segoe UI"/>
-              </w:rPr>
-              <w:t>2Area }}</w:t>
+            <w:r>
+              <w:rPr>
+                <w:rFonts w:ascii="Segoe UI" w:hAnsi="Segoe UI" w:cs="Segoe UI"/>
+              </w:rPr>
+              <w:t>{{ n2Area }}</w:t>
             </w:r>
           </w:p>
         </w:tc>
@@ -5328,33 +3310,11 @@
                 <w:rFonts w:ascii="Segoe UI" w:hAnsi="Segoe UI" w:cs="Segoe UI"/>
               </w:rPr>
             </w:pPr>
-            <w:proofErr w:type="gramStart"/>
-            <w:r>
-              <w:rPr>
-                <w:rFonts w:ascii="Segoe UI" w:hAnsi="Segoe UI" w:cs="Segoe UI"/>
-              </w:rPr>
-              <w:t xml:space="preserve">{{ </w:t>
-            </w:r>
-            <w:proofErr w:type="spellStart"/>
-            <w:r>
-              <w:rPr>
-                <w:rFonts w:ascii="Segoe UI" w:hAnsi="Segoe UI" w:cs="Segoe UI"/>
-              </w:rPr>
-              <w:t>n</w:t>
-            </w:r>
-            <w:proofErr w:type="gramEnd"/>
-            <w:r>
-              <w:rPr>
-                <w:rFonts w:ascii="Segoe UI" w:hAnsi="Segoe UI" w:cs="Segoe UI"/>
-              </w:rPr>
-              <w:t>_contrato</w:t>
-            </w:r>
-            <w:proofErr w:type="spellEnd"/>
-            <w:r>
-              <w:rPr>
-                <w:rFonts w:ascii="Segoe UI" w:hAnsi="Segoe UI" w:cs="Segoe UI"/>
-              </w:rPr>
-              <w:t xml:space="preserve"> }}</w:t>
+            <w:r>
+              <w:rPr>
+                <w:rFonts w:ascii="Segoe UI" w:hAnsi="Segoe UI" w:cs="Segoe UI"/>
+              </w:rPr>
+              <w:t>{{ n_contrato }}</w:t>
             </w:r>
           </w:p>
         </w:tc>
@@ -5370,19 +3330,11 @@
                 <w:rFonts w:ascii="Segoe UI" w:hAnsi="Segoe UI" w:cs="Segoe UI"/>
               </w:rPr>
             </w:pPr>
-            <w:proofErr w:type="gramStart"/>
-            <w:r>
-              <w:rPr>
-                <w:rFonts w:ascii="Segoe UI" w:hAnsi="Segoe UI" w:cs="Segoe UI"/>
-              </w:rPr>
-              <w:t>{{ aditivo</w:t>
-            </w:r>
-            <w:proofErr w:type="gramEnd"/>
-            <w:r>
-              <w:rPr>
-                <w:rFonts w:ascii="Segoe UI" w:hAnsi="Segoe UI" w:cs="Segoe UI"/>
-              </w:rPr>
-              <w:t xml:space="preserve"> }}</w:t>
+            <w:r>
+              <w:rPr>
+                <w:rFonts w:ascii="Segoe UI" w:hAnsi="Segoe UI" w:cs="Segoe UI"/>
+              </w:rPr>
+              <w:t>{{ aditivo }}</w:t>
             </w:r>
           </w:p>
         </w:tc>
@@ -5398,27 +3350,11 @@
                 <w:rFonts w:ascii="Segoe UI" w:hAnsi="Segoe UI" w:cs="Segoe UI"/>
               </w:rPr>
             </w:pPr>
-            <w:proofErr w:type="gramStart"/>
-            <w:r>
-              <w:rPr>
-                <w:rFonts w:ascii="Segoe UI" w:hAnsi="Segoe UI" w:cs="Segoe UI"/>
-              </w:rPr>
-              <w:t xml:space="preserve">{{ </w:t>
-            </w:r>
-            <w:proofErr w:type="spellStart"/>
-            <w:r>
-              <w:rPr>
-                <w:rFonts w:ascii="Segoe UI" w:hAnsi="Segoe UI" w:cs="Segoe UI"/>
-              </w:rPr>
-              <w:t>ans</w:t>
-            </w:r>
-            <w:proofErr w:type="spellEnd"/>
-            <w:proofErr w:type="gramEnd"/>
-            <w:r>
-              <w:rPr>
-                <w:rFonts w:ascii="Segoe UI" w:hAnsi="Segoe UI" w:cs="Segoe UI"/>
-              </w:rPr>
-              <w:t xml:space="preserve"> }}</w:t>
+            <w:r>
+              <w:rPr>
+                <w:rFonts w:ascii="Segoe UI" w:hAnsi="Segoe UI" w:cs="Segoe UI"/>
+              </w:rPr>
+              <w:t>{{ ans }}</w:t>
             </w:r>
           </w:p>
         </w:tc>
@@ -5434,33 +3370,11 @@
                 <w:rFonts w:ascii="Segoe UI" w:hAnsi="Segoe UI" w:cs="Segoe UI"/>
               </w:rPr>
             </w:pPr>
-            <w:proofErr w:type="gramStart"/>
-            <w:r>
-              <w:rPr>
-                <w:rFonts w:ascii="Segoe UI" w:hAnsi="Segoe UI" w:cs="Segoe UI"/>
-              </w:rPr>
-              <w:t xml:space="preserve">{{ </w:t>
-            </w:r>
-            <w:proofErr w:type="spellStart"/>
-            <w:r>
-              <w:rPr>
-                <w:rFonts w:ascii="Segoe UI" w:hAnsi="Segoe UI" w:cs="Segoe UI"/>
-              </w:rPr>
-              <w:t>ano</w:t>
-            </w:r>
-            <w:proofErr w:type="gramEnd"/>
-            <w:r>
-              <w:rPr>
-                <w:rFonts w:ascii="Segoe UI" w:hAnsi="Segoe UI" w:cs="Segoe UI"/>
-              </w:rPr>
-              <w:t>_contrato</w:t>
-            </w:r>
-            <w:proofErr w:type="spellEnd"/>
-            <w:r>
-              <w:rPr>
-                <w:rFonts w:ascii="Segoe UI" w:hAnsi="Segoe UI" w:cs="Segoe UI"/>
-              </w:rPr>
-              <w:t xml:space="preserve"> }}</w:t>
+            <w:r>
+              <w:rPr>
+                <w:rFonts w:ascii="Segoe UI" w:hAnsi="Segoe UI" w:cs="Segoe UI"/>
+              </w:rPr>
+              <w:t>{{ ano_contrato }}</w:t>
             </w:r>
           </w:p>
         </w:tc>
@@ -5715,35 +3629,7 @@
               <w:rPr>
                 <w:rFonts w:ascii="Segoe UI" w:hAnsi="Segoe UI" w:cs="Segoe UI"/>
               </w:rPr>
-              <w:t xml:space="preserve"> </w:t>
-            </w:r>
-            <w:proofErr w:type="gramStart"/>
-            <w:r>
-              <w:rPr>
-                <w:rFonts w:ascii="Segoe UI" w:hAnsi="Segoe UI" w:cs="Segoe UI"/>
-              </w:rPr>
-              <w:t xml:space="preserve">{{ </w:t>
-            </w:r>
-            <w:proofErr w:type="spellStart"/>
-            <w:r>
-              <w:rPr>
-                <w:rFonts w:ascii="Segoe UI" w:hAnsi="Segoe UI" w:cs="Segoe UI"/>
-              </w:rPr>
-              <w:t>riscos</w:t>
-            </w:r>
-            <w:proofErr w:type="gramEnd"/>
-            <w:r>
-              <w:rPr>
-                <w:rFonts w:ascii="Segoe UI" w:hAnsi="Segoe UI" w:cs="Segoe UI"/>
-              </w:rPr>
-              <w:t>_identificados</w:t>
-            </w:r>
-            <w:proofErr w:type="spellEnd"/>
-            <w:r>
-              <w:rPr>
-                <w:rFonts w:ascii="Segoe UI" w:hAnsi="Segoe UI" w:cs="Segoe UI"/>
-              </w:rPr>
-              <w:t xml:space="preserve"> }}</w:t>
+              <w:t xml:space="preserve"> {{ riscos_identificados }}</w:t>
             </w:r>
           </w:p>
         </w:tc>
@@ -5762,21 +3648,7 @@
               <w:rPr>
                 <w:rFonts w:ascii="Segoe UI" w:hAnsi="Segoe UI" w:cs="Segoe UI"/>
               </w:rPr>
-              <w:t xml:space="preserve"> </w:t>
-            </w:r>
-            <w:proofErr w:type="gramStart"/>
-            <w:r>
-              <w:rPr>
-                <w:rFonts w:ascii="Segoe UI" w:hAnsi="Segoe UI" w:cs="Segoe UI"/>
-              </w:rPr>
-              <w:t>{{ impactos</w:t>
-            </w:r>
-            <w:proofErr w:type="gramEnd"/>
-            <w:r>
-              <w:rPr>
-                <w:rFonts w:ascii="Segoe UI" w:hAnsi="Segoe UI" w:cs="Segoe UI"/>
-              </w:rPr>
-              <w:t xml:space="preserve"> }}</w:t>
+              <w:t xml:space="preserve"> {{ impactos }}</w:t>
             </w:r>
           </w:p>
         </w:tc>
@@ -5795,21 +3667,7 @@
               <w:rPr>
                 <w:rFonts w:ascii="Segoe UI" w:hAnsi="Segoe UI" w:cs="Segoe UI"/>
               </w:rPr>
-              <w:t xml:space="preserve"> </w:t>
-            </w:r>
-            <w:proofErr w:type="gramStart"/>
-            <w:r>
-              <w:rPr>
-                <w:rFonts w:ascii="Segoe UI" w:hAnsi="Segoe UI" w:cs="Segoe UI"/>
-              </w:rPr>
-              <w:t xml:space="preserve">{{ </w:t>
-            </w:r>
-            <w:proofErr w:type="spellStart"/>
-            <w:r>
-              <w:rPr>
-                <w:rFonts w:ascii="Segoe UI" w:hAnsi="Segoe UI" w:cs="Segoe UI"/>
-              </w:rPr>
-              <w:t>mitiga</w:t>
+              <w:t xml:space="preserve"> {{ mitiga</w:t>
             </w:r>
             <w:r>
               <w:rPr>
@@ -5821,15 +3679,7 @@
               <w:rPr>
                 <w:rFonts w:ascii="Segoe UI" w:hAnsi="Segoe UI" w:cs="Segoe UI"/>
               </w:rPr>
-              <w:t>es</w:t>
-            </w:r>
-            <w:proofErr w:type="spellEnd"/>
-            <w:proofErr w:type="gramEnd"/>
-            <w:r>
-              <w:rPr>
-                <w:rFonts w:ascii="Segoe UI" w:hAnsi="Segoe UI" w:cs="Segoe UI"/>
-              </w:rPr>
-              <w:t xml:space="preserve"> }}</w:t>
+              <w:t>es }}</w:t>
             </w:r>
           </w:p>
         </w:tc>
@@ -6030,33 +3880,11 @@
           <w:rFonts w:ascii="Segoe UI" w:hAnsi="Segoe UI" w:cs="Segoe UI"/>
         </w:rPr>
       </w:pPr>
-      <w:proofErr w:type="gramStart"/>
       <w:r>
         <w:rPr>
           <w:rFonts w:ascii="Segoe UI" w:hAnsi="Segoe UI" w:cs="Segoe UI"/>
         </w:rPr>
-        <w:t xml:space="preserve">{{ </w:t>
-      </w:r>
-      <w:proofErr w:type="spellStart"/>
-      <w:r>
-        <w:rPr>
-          <w:rFonts w:ascii="Segoe UI" w:hAnsi="Segoe UI" w:cs="Segoe UI"/>
-        </w:rPr>
-        <w:t>cronograma</w:t>
-      </w:r>
-      <w:proofErr w:type="gramEnd"/>
-      <w:r>
-        <w:rPr>
-          <w:rFonts w:ascii="Segoe UI" w:hAnsi="Segoe UI" w:cs="Segoe UI"/>
-        </w:rPr>
-        <w:t>_implantacao</w:t>
-      </w:r>
-      <w:proofErr w:type="spellEnd"/>
-      <w:r>
-        <w:rPr>
-          <w:rFonts w:ascii="Segoe UI" w:hAnsi="Segoe UI" w:cs="Segoe UI"/>
-        </w:rPr>
-        <w:t xml:space="preserve"> }}</w:t>
+        <w:t>{{ cronograma_implantacao }}</w:t>
       </w:r>
     </w:p>
     <w:tbl>
@@ -6198,35 +4026,7 @@
               <w:rPr>
                 <w:rFonts w:ascii="Segoe UI" w:hAnsi="Segoe UI" w:cs="Segoe UI"/>
               </w:rPr>
-              <w:t>&lt;</w:t>
-            </w:r>
-            <w:proofErr w:type="spellStart"/>
-            <w:r>
-              <w:rPr>
-                <w:rFonts w:ascii="Segoe UI" w:hAnsi="Segoe UI" w:cs="Segoe UI"/>
-              </w:rPr>
-              <w:t>dd</w:t>
-            </w:r>
-            <w:proofErr w:type="spellEnd"/>
-            <w:r>
-              <w:rPr>
-                <w:rFonts w:ascii="Segoe UI" w:hAnsi="Segoe UI" w:cs="Segoe UI"/>
-              </w:rPr>
-              <w:t>/mm/</w:t>
-            </w:r>
-            <w:proofErr w:type="spellStart"/>
-            <w:r>
-              <w:rPr>
-                <w:rFonts w:ascii="Segoe UI" w:hAnsi="Segoe UI" w:cs="Segoe UI"/>
-              </w:rPr>
-              <w:t>aaaa</w:t>
-            </w:r>
-            <w:proofErr w:type="spellEnd"/>
-            <w:r>
-              <w:rPr>
-                <w:rFonts w:ascii="Segoe UI" w:hAnsi="Segoe UI" w:cs="Segoe UI"/>
-              </w:rPr>
-              <w:t>&gt;</w:t>
+              <w:t>&lt;dd/mm/aaaa&gt;</w:t>
             </w:r>
           </w:p>
         </w:tc>
@@ -6307,24 +4107,6 @@
           <w:rFonts w:ascii="Segoe UI" w:hAnsi="Segoe UI" w:cs="Segoe UI"/>
         </w:rPr>
       </w:pPr>
-      <w:r>
-        <w:rPr>
-          <w:rFonts w:ascii="Segoe UI" w:hAnsi="Segoe UI" w:cs="Segoe UI"/>
-        </w:rPr>
-        <w:t xml:space="preserve">Descrever todas as atividades da fase de Planejamento e </w:t>
-      </w:r>
-      <w:r>
-        <w:rPr>
-          <w:rFonts w:ascii="Segoe UI" w:hAnsi="Segoe UI" w:cs="Segoe UI"/>
-        </w:rPr>
-        <w:t xml:space="preserve">de </w:t>
-      </w:r>
-      <w:r>
-        <w:rPr>
-          <w:rFonts w:ascii="Segoe UI" w:hAnsi="Segoe UI" w:cs="Segoe UI"/>
-        </w:rPr>
-        <w:t>execução do PDA.</w:t>
-      </w:r>
     </w:p>
     <w:tbl>
       <w:tblPr>
@@ -6367,7 +4149,6 @@
                 <w:b/>
                 <w:bCs/>
               </w:rPr>
-              <w:lastRenderedPageBreak/>
               <w:t>Programação - SUAP</w:t>
             </w:r>
           </w:p>
@@ -6562,25 +4343,7 @@
                 <w:b/>
                 <w:bCs/>
               </w:rPr>
-              <w:t xml:space="preserve">Demanda </w:t>
-            </w:r>
-            <w:proofErr w:type="gramStart"/>
-            <w:r>
-              <w:rPr>
-                <w:rFonts w:ascii="Segoe UI" w:hAnsi="Segoe UI" w:cs="Segoe UI"/>
-                <w:b/>
-                <w:bCs/>
-              </w:rPr>
-              <w:t>DM.XXXXXX</w:t>
-            </w:r>
-            <w:proofErr w:type="gramEnd"/>
-            <w:r>
-              <w:rPr>
-                <w:rFonts w:ascii="Segoe UI" w:hAnsi="Segoe UI" w:cs="Segoe UI"/>
-                <w:b/>
-                <w:bCs/>
-              </w:rPr>
-              <w:t xml:space="preserve"> / Projeto DTP.XXXXX</w:t>
+              <w:t>Demanda DM.XXXXXX / Projeto DTP.XXXXX</w:t>
             </w:r>
           </w:p>
         </w:tc>
@@ -6600,27 +4363,11 @@
                 <w:rFonts w:ascii="Segoe UI" w:hAnsi="Segoe UI" w:cs="Segoe UI"/>
               </w:rPr>
             </w:pPr>
-            <w:proofErr w:type="gramStart"/>
-            <w:r>
-              <w:rPr>
-                <w:rFonts w:ascii="Segoe UI" w:hAnsi="Segoe UI" w:cs="Segoe UI"/>
-              </w:rPr>
-              <w:t xml:space="preserve">{{ </w:t>
-            </w:r>
-            <w:proofErr w:type="spellStart"/>
-            <w:r>
-              <w:rPr>
-                <w:rFonts w:ascii="Segoe UI" w:hAnsi="Segoe UI" w:cs="Segoe UI"/>
-              </w:rPr>
-              <w:t>atividadeCronograma</w:t>
-            </w:r>
-            <w:proofErr w:type="spellEnd"/>
-            <w:proofErr w:type="gramEnd"/>
-            <w:r>
-              <w:rPr>
-                <w:rFonts w:ascii="Segoe UI" w:hAnsi="Segoe UI" w:cs="Segoe UI"/>
-              </w:rPr>
-              <w:t xml:space="preserve"> }}</w:t>
+            <w:r>
+              <w:rPr>
+                <w:rFonts w:ascii="Segoe UI" w:hAnsi="Segoe UI" w:cs="Segoe UI"/>
+              </w:rPr>
+              <w:t>{{ atividadeCronograma }}</w:t>
             </w:r>
           </w:p>
         </w:tc>
@@ -6636,27 +4383,11 @@
                 <w:rFonts w:ascii="Segoe UI" w:hAnsi="Segoe UI" w:cs="Segoe UI"/>
               </w:rPr>
             </w:pPr>
-            <w:proofErr w:type="gramStart"/>
-            <w:r>
-              <w:rPr>
-                <w:rFonts w:ascii="Segoe UI" w:hAnsi="Segoe UI" w:cs="Segoe UI"/>
-              </w:rPr>
-              <w:t xml:space="preserve">{{ </w:t>
-            </w:r>
-            <w:proofErr w:type="spellStart"/>
-            <w:r>
-              <w:rPr>
-                <w:rFonts w:ascii="Segoe UI" w:hAnsi="Segoe UI" w:cs="Segoe UI"/>
-              </w:rPr>
-              <w:t>AreaCronograma</w:t>
-            </w:r>
-            <w:proofErr w:type="spellEnd"/>
-            <w:proofErr w:type="gramEnd"/>
-            <w:r>
-              <w:rPr>
-                <w:rFonts w:ascii="Segoe UI" w:hAnsi="Segoe UI" w:cs="Segoe UI"/>
-              </w:rPr>
-              <w:t xml:space="preserve"> }}</w:t>
+            <w:r>
+              <w:rPr>
+                <w:rFonts w:ascii="Segoe UI" w:hAnsi="Segoe UI" w:cs="Segoe UI"/>
+              </w:rPr>
+              <w:t>{{ AreaCronograma }}</w:t>
             </w:r>
           </w:p>
         </w:tc>
@@ -6672,27 +4403,11 @@
                 <w:rFonts w:ascii="Segoe UI" w:hAnsi="Segoe UI" w:cs="Segoe UI"/>
               </w:rPr>
             </w:pPr>
-            <w:proofErr w:type="gramStart"/>
-            <w:r>
-              <w:rPr>
-                <w:rFonts w:ascii="Segoe UI" w:hAnsi="Segoe UI" w:cs="Segoe UI"/>
-              </w:rPr>
-              <w:t xml:space="preserve">{{ </w:t>
-            </w:r>
-            <w:proofErr w:type="spellStart"/>
-            <w:r>
-              <w:rPr>
-                <w:rFonts w:ascii="Segoe UI" w:hAnsi="Segoe UI" w:cs="Segoe UI"/>
-              </w:rPr>
-              <w:t>ResponsavelCronograma</w:t>
-            </w:r>
-            <w:proofErr w:type="spellEnd"/>
-            <w:proofErr w:type="gramEnd"/>
-            <w:r>
-              <w:rPr>
-                <w:rFonts w:ascii="Segoe UI" w:hAnsi="Segoe UI" w:cs="Segoe UI"/>
-              </w:rPr>
-              <w:t xml:space="preserve"> }}</w:t>
+            <w:r>
+              <w:rPr>
+                <w:rFonts w:ascii="Segoe UI" w:hAnsi="Segoe UI" w:cs="Segoe UI"/>
+              </w:rPr>
+              <w:t>{{ ResponsavelCronograma }}</w:t>
             </w:r>
           </w:p>
         </w:tc>
@@ -6708,27 +4423,11 @@
                 <w:rFonts w:ascii="Segoe UI" w:hAnsi="Segoe UI" w:cs="Segoe UI"/>
               </w:rPr>
             </w:pPr>
-            <w:proofErr w:type="gramStart"/>
-            <w:r>
-              <w:rPr>
-                <w:rFonts w:ascii="Segoe UI" w:hAnsi="Segoe UI" w:cs="Segoe UI"/>
-              </w:rPr>
-              <w:t xml:space="preserve">{{ </w:t>
-            </w:r>
-            <w:proofErr w:type="spellStart"/>
-            <w:r>
-              <w:rPr>
-                <w:rFonts w:ascii="Segoe UI" w:hAnsi="Segoe UI" w:cs="Segoe UI"/>
-              </w:rPr>
-              <w:t>DatainiCronograma</w:t>
-            </w:r>
-            <w:proofErr w:type="spellEnd"/>
-            <w:proofErr w:type="gramEnd"/>
-            <w:r>
-              <w:rPr>
-                <w:rFonts w:ascii="Segoe UI" w:hAnsi="Segoe UI" w:cs="Segoe UI"/>
-              </w:rPr>
-              <w:t xml:space="preserve"> }}</w:t>
+            <w:r>
+              <w:rPr>
+                <w:rFonts w:ascii="Segoe UI" w:hAnsi="Segoe UI" w:cs="Segoe UI"/>
+              </w:rPr>
+              <w:t>{{ DatainiCronograma }}</w:t>
             </w:r>
           </w:p>
         </w:tc>
@@ -6744,27 +4443,11 @@
                 <w:rFonts w:ascii="Segoe UI" w:hAnsi="Segoe UI" w:cs="Segoe UI"/>
               </w:rPr>
             </w:pPr>
-            <w:proofErr w:type="gramStart"/>
-            <w:r>
-              <w:rPr>
-                <w:rFonts w:ascii="Segoe UI" w:hAnsi="Segoe UI" w:cs="Segoe UI"/>
-              </w:rPr>
-              <w:t xml:space="preserve">{{ </w:t>
-            </w:r>
-            <w:proofErr w:type="spellStart"/>
-            <w:r>
-              <w:rPr>
-                <w:rFonts w:ascii="Segoe UI" w:hAnsi="Segoe UI" w:cs="Segoe UI"/>
-              </w:rPr>
-              <w:t>DatafimCronograma</w:t>
-            </w:r>
-            <w:proofErr w:type="spellEnd"/>
-            <w:proofErr w:type="gramEnd"/>
-            <w:r>
-              <w:rPr>
-                <w:rFonts w:ascii="Segoe UI" w:hAnsi="Segoe UI" w:cs="Segoe UI"/>
-              </w:rPr>
-              <w:t xml:space="preserve"> }}</w:t>
+            <w:r>
+              <w:rPr>
+                <w:rFonts w:ascii="Segoe UI" w:hAnsi="Segoe UI" w:cs="Segoe UI"/>
+              </w:rPr>
+              <w:t>{{ DatafimCronograma }}</w:t>
             </w:r>
           </w:p>
         </w:tc>
@@ -6779,27 +4462,11 @@
                 <w:rFonts w:ascii="Segoe UI" w:hAnsi="Segoe UI" w:cs="Segoe UI"/>
               </w:rPr>
             </w:pPr>
-            <w:proofErr w:type="gramStart"/>
-            <w:r>
-              <w:rPr>
-                <w:rFonts w:ascii="Segoe UI" w:hAnsi="Segoe UI" w:cs="Segoe UI"/>
-              </w:rPr>
-              <w:t xml:space="preserve">{{ </w:t>
-            </w:r>
-            <w:proofErr w:type="spellStart"/>
-            <w:r>
-              <w:rPr>
-                <w:rFonts w:ascii="Segoe UI" w:hAnsi="Segoe UI" w:cs="Segoe UI"/>
-              </w:rPr>
-              <w:t>statusCronograma</w:t>
-            </w:r>
-            <w:proofErr w:type="spellEnd"/>
-            <w:proofErr w:type="gramEnd"/>
-            <w:r>
-              <w:rPr>
-                <w:rFonts w:ascii="Segoe UI" w:hAnsi="Segoe UI" w:cs="Segoe UI"/>
-              </w:rPr>
-              <w:t xml:space="preserve"> }}</w:t>
+            <w:r>
+              <w:rPr>
+                <w:rFonts w:ascii="Segoe UI" w:hAnsi="Segoe UI" w:cs="Segoe UI"/>
+              </w:rPr>
+              <w:t>{{ statusCronograma }}</w:t>
             </w:r>
           </w:p>
         </w:tc>
@@ -7416,75 +5083,18 @@
     </w:tbl>
     <w:p>
       <w:pPr>
-        <w:spacing w:line="360" w:lineRule="auto"/>
-        <w:jc w:val="both"/>
-        <w:rPr>
-          <w:rFonts w:ascii="Segoe UI" w:hAnsi="Segoe UI" w:cs="Segoe UI"/>
-        </w:rPr>
-      </w:pPr>
-      <w:r>
-        <w:rPr>
-          <w:rFonts w:ascii="Segoe UI" w:hAnsi="Segoe UI" w:cs="Segoe UI"/>
-        </w:rPr>
-        <w:t>Caso não tenha nada a descrever, informar</w:t>
-      </w:r>
-      <w:r>
-        <w:rPr>
-          <w:rFonts w:ascii="Segoe UI" w:hAnsi="Segoe UI" w:cs="Segoe UI"/>
-        </w:rPr>
-        <w:t>:</w:t>
-      </w:r>
-      <w:r>
-        <w:rPr>
-          <w:rFonts w:ascii="Segoe UI" w:hAnsi="Segoe UI" w:cs="Segoe UI"/>
-        </w:rPr>
-        <w:t xml:space="preserve"> Não se </w:t>
-      </w:r>
-      <w:r>
-        <w:rPr>
-          <w:rFonts w:ascii="Segoe UI" w:hAnsi="Segoe UI" w:cs="Segoe UI"/>
-        </w:rPr>
-        <w:t>aplica</w:t>
-      </w:r>
-      <w:r>
-        <w:rPr>
-          <w:rFonts w:ascii="Segoe UI" w:hAnsi="Segoe UI" w:cs="Segoe UI"/>
-        </w:rPr>
-        <w:t>.</w:t>
-      </w:r>
-    </w:p>
-    <w:p>
-      <w:pPr>
-        <w:spacing w:line="360" w:lineRule="auto"/>
-        <w:jc w:val="both"/>
-        <w:rPr>
-          <w:rFonts w:ascii="Segoe UI" w:hAnsi="Segoe UI" w:cs="Segoe UI"/>
-        </w:rPr>
-      </w:pPr>
-      <w:r>
-        <w:rPr>
-          <w:rFonts w:ascii="Segoe UI" w:hAnsi="Segoe UI" w:cs="Segoe UI"/>
-        </w:rPr>
-        <w:t xml:space="preserve">Status: Não Iniciada, Em Andamento, Aguardando – Concluída </w:t>
-      </w:r>
-      <w:r>
-        <w:rPr>
-          <w:rFonts w:ascii="Segoe UI" w:hAnsi="Segoe UI" w:cs="Segoe UI"/>
-        </w:rPr>
-        <w:t>–</w:t>
-      </w:r>
-      <w:r>
-        <w:rPr>
-          <w:rFonts w:ascii="Segoe UI" w:hAnsi="Segoe UI" w:cs="Segoe UI"/>
-        </w:rPr>
-        <w:t xml:space="preserve"> Cancelada</w:t>
-      </w:r>
-    </w:p>
-    <w:p>
-      <w:pPr>
         <w:pStyle w:val="Ttulo1"/>
+        <w:numPr>
+          <w:ilvl w:val="0"/>
+          <w:numId w:val="0"/>
+        </w:numPr>
       </w:pPr>
       <w:bookmarkStart w:id="18" w:name="_Toc101173521"/>
+    </w:p>
+    <w:p>
+      <w:pPr>
+        <w:pStyle w:val="Ttulo1"/>
+      </w:pPr>
       <w:r>
         <w:t>Informações Complementares</w:t>
       </w:r>
@@ -7492,21 +5102,9 @@
     </w:p>
     <w:p/>
     <w:p>
-      <w:proofErr w:type="gramStart"/>
-      <w:r>
-        <w:t xml:space="preserve">{{ </w:t>
-      </w:r>
-      <w:proofErr w:type="spellStart"/>
-      <w:r>
-        <w:t>informacoes</w:t>
-      </w:r>
-      <w:proofErr w:type="gramEnd"/>
-      <w:r>
-        <w:t>_complementares</w:t>
-      </w:r>
-      <w:proofErr w:type="spellEnd"/>
-      <w:r>
-        <w:t xml:space="preserve"> }}</w:t>
+      <w:r>
+        <w:lastRenderedPageBreak/>
+        <w:t>{{ informacoes_complementares }}</w:t>
       </w:r>
     </w:p>
     <w:p>
@@ -7613,16 +5211,7 @@
               <w:sz w:val="18"/>
               <w:szCs w:val="18"/>
             </w:rPr>
-            <w:t xml:space="preserve"> </w:t>
-          </w:r>
-          <w:proofErr w:type="gramStart"/>
-          <w:r>
-            <w:rPr>
-              <w:rFonts w:ascii="Segoe UI" w:hAnsi="Segoe UI" w:cs="Segoe UI"/>
-              <w:sz w:val="18"/>
-              <w:szCs w:val="18"/>
-            </w:rPr>
-            <w:t>1.0</w:t>
+            <w:t xml:space="preserve"> 1.0</w:t>
           </w:r>
           <w:r>
             <w:rPr>
@@ -7632,7 +5221,6 @@
             </w:rPr>
             <w:t xml:space="preserve"> )</w:t>
           </w:r>
-          <w:proofErr w:type="gramEnd"/>
         </w:p>
       </w:tc>
       <w:tc>
@@ -9693,6 +7281,19 @@
 </file>
 
 <file path=customXml/item1.xml><?xml version="1.0" encoding="utf-8"?>
+<?mso-contentType ?>
+<FormTemplates xmlns="http://schemas.microsoft.com/sharepoint/v3/contenttype/forms">
+  <Display>DocumentLibraryForm</Display>
+  <Edit>DocumentLibraryForm</Edit>
+  <New>DocumentLibraryForm</New>
+</FormTemplates>
+</file>
+
+<file path=customXml/item2.xml><?xml version="1.0" encoding="utf-8"?>
+<b:Sources xmlns:b="http://schemas.openxmlformats.org/officeDocument/2006/bibliography" xmlns="http://schemas.openxmlformats.org/officeDocument/2006/bibliography" SelectedStyle="\APASixthEditionOfficeOnline.xsl" StyleName="APA" Version="6"/>
+</file>
+
+<file path=customXml/item3.xml><?xml version="1.0" encoding="utf-8"?>
 <ct:contentTypeSchema xmlns:ct="http://schemas.microsoft.com/office/2006/metadata/contentType" xmlns:ma="http://schemas.microsoft.com/office/2006/metadata/properties/metaAttributes" ct:_="" ma:_="" ma:contentTypeName="Documento" ma:contentTypeID="0x0101008924AAA4421D3643949BD099B5C0C4E7" ma:contentTypeVersion="16" ma:contentTypeDescription="Crie um novo documento." ma:contentTypeScope="" ma:versionID="8f91c0c477604a866783291a0701e834">
   <xsd:schema xmlns:xsd="http://www.w3.org/2001/XMLSchema" xmlns:xs="http://www.w3.org/2001/XMLSchema" xmlns:p="http://schemas.microsoft.com/office/2006/metadata/properties" xmlns:ns2="b7572554-7ff5-496b-aa02-db030dd80d07" xmlns:ns3="4f781d5f-f007-4d9a-97ca-d8550a4e99f9" targetNamespace="http://schemas.microsoft.com/office/2006/metadata/properties" ma:root="true" ma:fieldsID="f38c3ac1ba60454dce36f7904e3a7cbe" ns2:_="" ns3:_="">
     <xsd:import namespace="b7572554-7ff5-496b-aa02-db030dd80d07"/>
@@ -9935,19 +7536,6 @@
 </ct:contentTypeSchema>
 </file>
 
-<file path=customXml/item2.xml><?xml version="1.0" encoding="utf-8"?>
-<b:Sources xmlns:b="http://schemas.openxmlformats.org/officeDocument/2006/bibliography" xmlns="http://schemas.openxmlformats.org/officeDocument/2006/bibliography" SelectedStyle="\APASixthEditionOfficeOnline.xsl" StyleName="APA" Version="6"/>
-</file>
-
-<file path=customXml/item3.xml><?xml version="1.0" encoding="utf-8"?>
-<?mso-contentType ?>
-<FormTemplates xmlns="http://schemas.microsoft.com/sharepoint/v3/contenttype/forms">
-  <Display>DocumentLibraryForm</Display>
-  <Edit>DocumentLibraryForm</Edit>
-  <New>DocumentLibraryForm</New>
-</FormTemplates>
-</file>
-
 <file path=customXml/item4.xml><?xml version="1.0" encoding="utf-8"?>
 <p:properties xmlns:p="http://schemas.microsoft.com/office/2006/metadata/properties" xmlns:xsi="http://www.w3.org/2001/XMLSchema-instance" xmlns:pc="http://schemas.microsoft.com/office/infopath/2007/PartnerControls">
   <documentManagement>
@@ -9961,6 +7549,22 @@
 </file>
 
 <file path=customXml/itemProps1.xml><?xml version="1.0" encoding="utf-8"?>
+<ds:datastoreItem xmlns:ds="http://schemas.openxmlformats.org/officeDocument/2006/customXml" ds:itemID="{4C29C291-8A69-4698-8E93-76CE62165319}">
+  <ds:schemaRefs>
+    <ds:schemaRef ds:uri="http://schemas.microsoft.com/sharepoint/v3/contenttype/forms"/>
+  </ds:schemaRefs>
+</ds:datastoreItem>
+</file>
+
+<file path=customXml/itemProps2.xml><?xml version="1.0" encoding="utf-8"?>
+<ds:datastoreItem xmlns:ds="http://schemas.openxmlformats.org/officeDocument/2006/customXml" ds:itemID="{F8130F49-3EC9-4446-B5AA-CFCA654F7F63}">
+  <ds:schemaRefs>
+    <ds:schemaRef ds:uri="http://schemas.openxmlformats.org/officeDocument/2006/bibliography"/>
+  </ds:schemaRefs>
+</ds:datastoreItem>
+</file>
+
+<file path=customXml/itemProps3.xml><?xml version="1.0" encoding="utf-8"?>
 <ds:datastoreItem xmlns:ds="http://schemas.openxmlformats.org/officeDocument/2006/customXml" ds:itemID="{F0ABD20C-7436-4867-9686-0D1C2FD63EEB}">
   <ds:schemaRefs>
     <ds:schemaRef ds:uri="http://schemas.microsoft.com/office/2006/metadata/contentType"/>
@@ -9979,22 +7583,6 @@
 </ds:datastoreItem>
 </file>
 
-<file path=customXml/itemProps2.xml><?xml version="1.0" encoding="utf-8"?>
-<ds:datastoreItem xmlns:ds="http://schemas.openxmlformats.org/officeDocument/2006/customXml" ds:itemID="{F8130F49-3EC9-4446-B5AA-CFCA654F7F63}">
-  <ds:schemaRefs>
-    <ds:schemaRef ds:uri="http://schemas.openxmlformats.org/officeDocument/2006/bibliography"/>
-  </ds:schemaRefs>
-</ds:datastoreItem>
-</file>
-
-<file path=customXml/itemProps3.xml><?xml version="1.0" encoding="utf-8"?>
-<ds:datastoreItem xmlns:ds="http://schemas.openxmlformats.org/officeDocument/2006/customXml" ds:itemID="{4C29C291-8A69-4698-8E93-76CE62165319}">
-  <ds:schemaRefs>
-    <ds:schemaRef ds:uri="http://schemas.microsoft.com/sharepoint/v3/contenttype/forms"/>
-  </ds:schemaRefs>
-</ds:datastoreItem>
-</file>
-
 <file path=customXml/itemProps4.xml><?xml version="1.0" encoding="utf-8"?>
 <ds:datastoreItem xmlns:ds="http://schemas.openxmlformats.org/officeDocument/2006/customXml" ds:itemID="{BDC359B1-642C-4DCE-92FA-01456FEB23C1}">
   <ds:schemaRefs>

</xml_diff>